<commit_message>
Reviewed all last changes, changed some comments and expanded my progress/ reference document (.docx).
</commit_message>
<xml_diff>
--- a/CS_ASP.NET_Forum.docx
+++ b/CS_ASP.NET_Forum.docx
@@ -134,12 +134,33 @@
     </w:p>
     <w:p>
       <w:r>
-        <w:t>These may also entail “content limitations”, eg.: no explicit or graphic materials (imagery or text).</w:t>
-      </w:r>
-    </w:p>
-    <w:p>
-      <w:r>
-        <w:t xml:space="preserve">Finally the system and its users generally have to adhere to geographically local (at least relative to hosting server location) laws about </w:t>
+        <w:t xml:space="preserve">These may also entail “content limitations”, </w:t>
+      </w:r>
+      <w:proofErr w:type="spellStart"/>
+      <w:proofErr w:type="gramStart"/>
+      <w:r>
+        <w:t>eg</w:t>
+      </w:r>
+      <w:proofErr w:type="spellEnd"/>
+      <w:r>
+        <w:t>.:</w:t>
+      </w:r>
+      <w:proofErr w:type="gramEnd"/>
+      <w:r>
+        <w:t xml:space="preserve"> no explicit or graphic materials (imagery or text).</w:t>
+      </w:r>
+    </w:p>
+    <w:p>
+      <w:r>
+        <w:t xml:space="preserve">Finally the system and its users generally have to adhere to geographically local (at least relative to </w:t>
+      </w:r>
+      <w:proofErr w:type="gramStart"/>
+      <w:r>
+        <w:t>hosting</w:t>
+      </w:r>
+      <w:proofErr w:type="gramEnd"/>
+      <w:r>
+        <w:t xml:space="preserve"> server location) laws about </w:t>
       </w:r>
       <w:r>
         <w:t>digital media and online social systems &amp; gatherings.</w:t>
@@ -162,7 +183,19 @@
         <w:t xml:space="preserve"> </w:t>
       </w:r>
       <w:r>
-        <w:t>Battles”, “Sufficient Velocity”, “questionable Questing”, and “Archive of Our Own”.</w:t>
+        <w:t xml:space="preserve">Battles”, “Sufficient Velocity” </w:t>
+      </w:r>
+      <w:r>
+        <w:t xml:space="preserve">and </w:t>
+      </w:r>
+      <w:r>
+        <w:t>“</w:t>
+      </w:r>
+      <w:r>
+        <w:t>Q</w:t>
+      </w:r>
+      <w:r>
+        <w:t>uestionable Questing”.</w:t>
       </w:r>
     </w:p>
     <w:p/>
@@ -189,13 +222,13 @@
         <w:rPr>
           <w:u w:val="single"/>
         </w:rPr>
-        <w:t>prime administrat</w:t>
+        <w:t>administrat</w:t>
       </w:r>
       <w:r>
         <w:rPr>
           <w:u w:val="single"/>
         </w:rPr>
-        <w:t>ion</w:t>
+        <w:t>ors</w:t>
       </w:r>
       <w:r>
         <w:t xml:space="preserve"> or “admins”</w:t>
@@ -278,19 +311,36 @@
           <w:numId w:val="2"/>
         </w:numPr>
       </w:pPr>
-      <w:r>
+      <w:commentRangeStart w:id="0"/>
+      <w:r>
+        <w:rPr>
+          <w:highlight w:val="yellow"/>
+        </w:rPr>
         <w:t>SQLite</w:t>
       </w:r>
+      <w:commentRangeEnd w:id="0"/>
+      <w:r>
+        <w:rPr>
+          <w:rStyle w:val="CommentReference"/>
+          <w:highlight w:val="yellow"/>
+        </w:rPr>
+        <w:commentReference w:id="0"/>
+      </w:r>
       <w:r>
         <w:tab/>
-        <w:t>and a database manager, eg.:</w:t>
+        <w:t xml:space="preserve">and a database manager, </w:t>
+      </w:r>
+      <w:proofErr w:type="spellStart"/>
+      <w:r>
+        <w:t>eg</w:t>
+      </w:r>
+      <w:proofErr w:type="spellEnd"/>
+      <w:r>
+        <w:t>.:</w:t>
       </w:r>
       <w:r>
         <w:tab/>
-        <w:t xml:space="preserve">DB </w:t>
-      </w:r>
-      <w:r>
-        <w:t>Browser(SQLite)”</w:t>
+        <w:t>DB Browser(SQLite)”</w:t>
       </w:r>
     </w:p>
     <w:p>
@@ -382,7 +432,15 @@
         </w:numPr>
       </w:pPr>
       <w:r>
-        <w:t>Install dependencies using “NuGet Package Manager” (or it’s console if preferred)</w:t>
+        <w:t>Install dependencies using “</w:t>
+      </w:r>
+      <w:proofErr w:type="spellStart"/>
+      <w:r>
+        <w:t>NuGet</w:t>
+      </w:r>
+      <w:proofErr w:type="spellEnd"/>
+      <w:r>
+        <w:t xml:space="preserve"> Package Manager” (or it’s console if preferred)</w:t>
       </w:r>
     </w:p>
     <w:p>
@@ -393,9 +451,14 @@
           <w:numId w:val="2"/>
         </w:numPr>
       </w:pPr>
-      <w:r>
+      <w:proofErr w:type="spellStart"/>
+      <w:r>
+        <w:rPr>
+          <w:highlight w:val="yellow"/>
+        </w:rPr>
         <w:t>Microsoft.EntityFrameworkcore.SQLite</w:t>
       </w:r>
+      <w:proofErr w:type="spellEnd"/>
     </w:p>
     <w:p>
       <w:pPr>
@@ -428,7 +491,23 @@
     </w:p>
     <w:p>
       <w:r>
-        <w:t>In the “appsettings.json” file modify the “ConnectionStrings” or add to it after a comma. After the “</w:t>
+        <w:t>In the “</w:t>
+      </w:r>
+      <w:proofErr w:type="spellStart"/>
+      <w:r>
+        <w:t>appsettings.json</w:t>
+      </w:r>
+      <w:proofErr w:type="spellEnd"/>
+      <w:r>
+        <w:t>” file modify the “</w:t>
+      </w:r>
+      <w:proofErr w:type="spellStart"/>
+      <w:r>
+        <w:t>ConnectionStrings</w:t>
+      </w:r>
+      <w:proofErr w:type="spellEnd"/>
+      <w:r>
+        <w:t>” or add to it after a comma. After the “</w:t>
       </w:r>
       <w:r>
         <w:t>=</w:t>
@@ -436,14 +515,32 @@
       <w:r>
         <w:t>” symbol the “</w:t>
       </w:r>
+      <w:proofErr w:type="gramStart"/>
       <w:r>
         <w:rPr>
           <w:b/>
         </w:rPr>
         <w:t>./</w:t>
       </w:r>
-      <w:r>
-        <w:t>” means in the solution’s root folder where files like “Program.cs” &amp; “Startup.cs” are.</w:t>
+      <w:proofErr w:type="gramEnd"/>
+      <w:r>
+        <w:t>” means in the solution’s root folder where files like “</w:t>
+      </w:r>
+      <w:proofErr w:type="spellStart"/>
+      <w:r>
+        <w:t>Program.cs</w:t>
+      </w:r>
+      <w:proofErr w:type="spellEnd"/>
+      <w:r>
+        <w:t>” &amp; “</w:t>
+      </w:r>
+      <w:proofErr w:type="spellStart"/>
+      <w:r>
+        <w:t>Startup.cs</w:t>
+      </w:r>
+      <w:proofErr w:type="spellEnd"/>
+      <w:r>
+        <w:t>” are.</w:t>
       </w:r>
       <w:r>
         <w:t xml:space="preserve"> Next comes the desired name for the future database file with the proper extension, here “</w:t>
@@ -452,8 +549,16 @@
         <w:rPr>
           <w:b/>
         </w:rPr>
-        <w:t>.sqlite</w:t>
-      </w:r>
+        <w:t>.</w:t>
+      </w:r>
+      <w:proofErr w:type="spellStart"/>
+      <w:r>
+        <w:rPr>
+          <w:b/>
+        </w:rPr>
+        <w:t>sqlite</w:t>
+      </w:r>
+      <w:proofErr w:type="spellEnd"/>
       <w:r>
         <w:t>”.</w:t>
       </w:r>
@@ -466,8 +571,8 @@
         </w:rPr>
       </w:pPr>
     </w:p>
-    <w:bookmarkStart w:id="0" w:name="_MON_1677746773"/>
-    <w:bookmarkEnd w:id="0"/>
+    <w:bookmarkStart w:id="1" w:name="_MON_1677746773"/>
+    <w:bookmarkEnd w:id="1"/>
     <w:p>
       <w:pPr>
         <w:rPr>
@@ -476,7 +581,7 @@
         </w:rPr>
       </w:pPr>
       <w:r>
-        <w:object w:dxaOrig="9972" w:dyaOrig="667">
+        <w:object w:dxaOrig="9972" w:dyaOrig="667" w14:anchorId="63A810EB">
           <v:shapetype id="_x0000_t75" coordsize="21600,21600" o:spt="75" o:preferrelative="t" path="m@4@5l@4@11@9@11@9@5xe" filled="f" stroked="f">
             <v:stroke joinstyle="miter"/>
             <v:formulas>
@@ -497,9 +602,9 @@
             <o:lock v:ext="edit" aspectratio="t"/>
           </v:shapetype>
           <v:shape id="_x0000_i1025" type="#_x0000_t75" style="width:498.75pt;height:33pt" o:ole="">
-            <v:imagedata r:id="rId6" o:title=""/>
+            <v:imagedata r:id="rId8" o:title=""/>
           </v:shape>
-          <o:OLEObject Type="Embed" ProgID="Word.OpenDocumentText.12" ShapeID="_x0000_i1025" DrawAspect="Content" ObjectID="_1677774522" r:id="rId7"/>
+          <o:OLEObject Type="Embed" ProgID="Word.OpenDocumentText.12" ShapeID="_x0000_i1025" DrawAspect="Content" ObjectID="_1678463178" r:id="rId9"/>
         </w:object>
       </w:r>
     </w:p>
@@ -507,21 +612,41 @@
       <w:r>
         <w:t>Finally, in the “</w:t>
       </w:r>
+      <w:proofErr w:type="spellStart"/>
       <w:r>
         <w:rPr>
           <w:b/>
         </w:rPr>
         <w:t>Startup.cs</w:t>
       </w:r>
-      <w:r>
-        <w:t>” file (found in the solution’s root folder next to “Program.cs”), change the  method “</w:t>
-      </w:r>
+      <w:proofErr w:type="spellEnd"/>
+      <w:r>
+        <w:t>” file (found in the solution’s root folder next to “</w:t>
+      </w:r>
+      <w:proofErr w:type="spellStart"/>
+      <w:r>
+        <w:t>Program.cs</w:t>
+      </w:r>
+      <w:proofErr w:type="spellEnd"/>
+      <w:r>
+        <w:t xml:space="preserve">”), change </w:t>
+      </w:r>
+      <w:proofErr w:type="gramStart"/>
+      <w:r>
+        <w:t>the  method</w:t>
+      </w:r>
+      <w:proofErr w:type="gramEnd"/>
+      <w:r>
+        <w:t xml:space="preserve"> “</w:t>
+      </w:r>
+      <w:proofErr w:type="spellStart"/>
       <w:r>
         <w:rPr>
           <w:b/>
         </w:rPr>
         <w:t>ConfigureServices</w:t>
       </w:r>
+      <w:proofErr w:type="spellEnd"/>
       <w:r>
         <w:t>” to contain the right connection functions pointing to the right path string.</w:t>
       </w:r>
@@ -534,8 +659,8 @@
         </w:rPr>
       </w:pPr>
     </w:p>
-    <w:bookmarkStart w:id="1" w:name="_MON_1677747335"/>
-    <w:bookmarkEnd w:id="1"/>
+    <w:bookmarkStart w:id="2" w:name="_MON_1677747335"/>
+    <w:bookmarkEnd w:id="2"/>
     <w:p>
       <w:pPr>
         <w:rPr>
@@ -544,11 +669,11 @@
         </w:rPr>
       </w:pPr>
       <w:r>
-        <w:object w:dxaOrig="9972" w:dyaOrig="1557">
+        <w:object w:dxaOrig="9972" w:dyaOrig="1557" w14:anchorId="419DEAF3">
           <v:shape id="_x0000_i1026" type="#_x0000_t75" style="width:498.75pt;height:78pt" o:ole="">
-            <v:imagedata r:id="rId8" o:title=""/>
+            <v:imagedata r:id="rId10" o:title=""/>
           </v:shape>
-          <o:OLEObject Type="Embed" ProgID="Word.OpenDocumentText.12" ShapeID="_x0000_i1026" DrawAspect="Content" ObjectID="_1677774523" r:id="rId9"/>
+          <o:OLEObject Type="Embed" ProgID="Word.OpenDocumentText.12" ShapeID="_x0000_i1026" DrawAspect="Content" ObjectID="_1678463179" r:id="rId11"/>
         </w:object>
       </w:r>
     </w:p>
@@ -592,8 +717,8 @@
         </w:rPr>
       </w:pPr>
     </w:p>
-    <w:bookmarkStart w:id="2" w:name="_MON_1677747695"/>
-    <w:bookmarkEnd w:id="2"/>
+    <w:bookmarkStart w:id="3" w:name="_MON_1677747695"/>
+    <w:bookmarkEnd w:id="3"/>
     <w:p>
       <w:pPr>
         <w:rPr>
@@ -602,11 +727,11 @@
         </w:rPr>
       </w:pPr>
       <w:r>
-        <w:object w:dxaOrig="9972" w:dyaOrig="2002">
+        <w:object w:dxaOrig="9972" w:dyaOrig="2002" w14:anchorId="624B557A">
           <v:shape id="_x0000_i1027" type="#_x0000_t75" style="width:498.75pt;height:99.75pt" o:ole="">
-            <v:imagedata r:id="rId10" o:title=""/>
+            <v:imagedata r:id="rId12" o:title=""/>
           </v:shape>
-          <o:OLEObject Type="Embed" ProgID="Word.OpenDocumentText.12" ShapeID="_x0000_i1027" DrawAspect="Content" ObjectID="_1677774524" r:id="rId11"/>
+          <o:OLEObject Type="Embed" ProgID="Word.OpenDocumentText.12" ShapeID="_x0000_i1027" DrawAspect="Content" ObjectID="_1678463180" r:id="rId13"/>
         </w:object>
       </w:r>
     </w:p>
@@ -646,7 +771,15 @@
         <w:t xml:space="preserve"> “</w:t>
       </w:r>
       <w:r>
-        <w:t xml:space="preserve">Tools / NuGet Packet Manager / </w:t>
+        <w:t xml:space="preserve">Tools / </w:t>
+      </w:r>
+      <w:proofErr w:type="spellStart"/>
+      <w:r>
+        <w:t>NuGet</w:t>
+      </w:r>
+      <w:proofErr w:type="spellEnd"/>
+      <w:r>
+        <w:t xml:space="preserve"> Packet Manager / </w:t>
       </w:r>
       <w:r>
         <w:t xml:space="preserve">Package Manager Console” </w:t>
@@ -850,7 +983,15 @@
         <w:t>ile</w:t>
       </w:r>
       <w:r>
-        <w:t xml:space="preserve"> as previously specified in “appsettings.json”</w:t>
+        <w:t xml:space="preserve"> as previously specified in “</w:t>
+      </w:r>
+      <w:proofErr w:type="spellStart"/>
+      <w:r>
+        <w:t>appsettings.json</w:t>
+      </w:r>
+      <w:proofErr w:type="spellEnd"/>
+      <w:r>
+        <w:t>”</w:t>
       </w:r>
       <w:r>
         <w:t>.</w:t>
@@ -858,8 +999,35 @@
     </w:p>
     <w:p/>
     <w:p>
-      <w:r>
-        <w:t>To undo (in reverse order) a migration (1-st) and apply the change to the DB too (2-nd), use these:</w:t>
+      <w:bookmarkStart w:id="4" w:name="UndoMigration"/>
+      <w:r>
+        <w:t xml:space="preserve">To undo </w:t>
+      </w:r>
+      <w:r>
+        <w:rPr>
+          <w:b/>
+        </w:rPr>
+        <w:t>(</w:t>
+      </w:r>
+      <w:r>
+        <w:rPr>
+          <w:b/>
+          <w:i/>
+        </w:rPr>
+        <w:t>in reverse order</w:t>
+      </w:r>
+      <w:r>
+        <w:rPr>
+          <w:b/>
+        </w:rPr>
+        <w:t>)</w:t>
+      </w:r>
+      <w:r>
+        <w:t xml:space="preserve"> a migration </w:t>
+      </w:r>
+      <w:bookmarkEnd w:id="4"/>
+      <w:r>
+        <w:t>(1-st) and apply the change to the DB too (2-nd), use these:</w:t>
       </w:r>
     </w:p>
     <w:p>
@@ -901,40 +1069,61 @@
     <w:p>
       <w:pPr>
         <w:pStyle w:val="Heading1"/>
-      </w:pPr>
-      <w:r>
+        <w:rPr>
+          <w:u w:val="single"/>
+        </w:rPr>
+      </w:pPr>
+      <w:r>
+        <w:rPr>
+          <w:u w:val="single"/>
+        </w:rPr>
         <w:t>Next</w:t>
       </w:r>
       <w:r>
+        <w:rPr>
+          <w:u w:val="single"/>
+        </w:rPr>
         <w:t>,</w:t>
       </w:r>
       <w:r>
+        <w:rPr>
+          <w:u w:val="single"/>
+        </w:rPr>
         <w:t xml:space="preserve"> </w:t>
       </w:r>
       <w:r>
+        <w:rPr>
+          <w:u w:val="single"/>
+        </w:rPr>
         <w:t xml:space="preserve">there are </w:t>
       </w:r>
-      <w:r>
+      <w:commentRangeStart w:id="5"/>
+      <w:r>
+        <w:rPr>
+          <w:u w:val="single"/>
+        </w:rPr>
         <w:t>options</w:t>
       </w:r>
-    </w:p>
-    <w:p>
-      <w:r>
-        <w:t>First</w:t>
-      </w:r>
-      <w:r>
-        <w:t xml:space="preserve"> I ma</w:t>
-      </w:r>
-      <w:r>
-        <w:t>de</w:t>
-      </w:r>
-      <w:r>
-        <w:t xml:space="preserve"> the C# models and the database (DB) for the application content.</w:t>
-      </w:r>
-    </w:p>
-    <w:p>
-      <w:r>
-        <w:t xml:space="preserve">However, people advise that when working with </w:t>
+      <w:commentRangeEnd w:id="5"/>
+      <w:r>
+        <w:rPr>
+          <w:rStyle w:val="CommentReference"/>
+          <w:rFonts w:asciiTheme="minorHAnsi" w:eastAsiaTheme="minorEastAsia" w:hAnsiTheme="minorHAnsi" w:cstheme="minorBidi"/>
+          <w:color w:val="auto"/>
+          <w:u w:val="single"/>
+        </w:rPr>
+        <w:commentReference w:id="5"/>
+      </w:r>
+    </w:p>
+    <w:p>
+      <w:pPr>
+        <w:rPr>
+          <w:i/>
+          <w:u w:val="single"/>
+        </w:rPr>
+      </w:pPr>
+      <w:r>
+        <w:t xml:space="preserve">People advise that when working with </w:t>
       </w:r>
       <w:r>
         <w:rPr>
@@ -943,22 +1132,7 @@
         <w:t>Identity</w:t>
       </w:r>
       <w:r>
-        <w:t xml:space="preserve"> (</w:t>
-      </w:r>
-      <w:r>
-        <w:t>users and roles</w:t>
-      </w:r>
-      <w:r>
-        <w:t>)</w:t>
-      </w:r>
-      <w:r>
-        <w:t xml:space="preserve"> it may be better to continue working on </w:t>
-      </w:r>
-      <w:r>
-        <w:t>i</w:t>
-      </w:r>
-      <w:r>
-        <w:t>t until ready to connect “</w:t>
+        <w:t xml:space="preserve"> (users and roles) it may be better to continue working on it until ready to connect “</w:t>
       </w:r>
       <w:r>
         <w:rPr>
@@ -967,265 +1141,296 @@
         <w:t>User Roles</w:t>
       </w:r>
       <w:r>
-        <w:t xml:space="preserve">” to actions </w:t>
-      </w:r>
-      <w:r>
-        <w:t xml:space="preserve">&amp; pages </w:t>
-      </w:r>
-      <w:r>
-        <w:t>they could access.</w:t>
-      </w:r>
-    </w:p>
-    <w:p>
-      <w:pPr>
-        <w:pStyle w:val="Heading2"/>
-        <w:rPr>
-          <w:b/>
-          <w:color w:val="C00000"/>
+        <w:t>” to actions &amp; pages they could access.</w:t>
+      </w:r>
+    </w:p>
+    <w:p>
+      <w:r>
+        <w:rPr>
+          <w:highlight w:val="yellow"/>
+        </w:rPr>
+        <w:t>H</w:t>
+      </w:r>
+      <w:r>
+        <w:rPr>
+          <w:highlight w:val="yellow"/>
+        </w:rPr>
+        <w:t>owever,</w:t>
+      </w:r>
+      <w:r>
+        <w:rPr>
+          <w:highlight w:val="yellow"/>
+        </w:rPr>
+        <w:t xml:space="preserve"> I </w:t>
+      </w:r>
+      <w:r>
+        <w:rPr>
+          <w:highlight w:val="yellow"/>
+        </w:rPr>
+        <w:t>chose</w:t>
+      </w:r>
+      <w:r>
+        <w:t xml:space="preserve"> to </w:t>
+      </w:r>
+      <w:r>
+        <w:t>ma</w:t>
+      </w:r>
+      <w:r>
+        <w:t>ke</w:t>
+      </w:r>
+      <w:r>
+        <w:t xml:space="preserve"> the C# </w:t>
+      </w:r>
+      <w:r>
+        <w:t>“MVC”</w:t>
+      </w:r>
+      <w:r>
+        <w:t xml:space="preserve"> and the database (DB)</w:t>
+      </w:r>
+      <w:r>
+        <w:t xml:space="preserve"> migration</w:t>
+      </w:r>
+      <w:r>
+        <w:t xml:space="preserve"> for the </w:t>
+      </w:r>
+      <w:r>
+        <w:rPr>
+          <w:i/>
           <w:u w:val="single"/>
         </w:rPr>
-      </w:pPr>
-      <w:r>
-        <w:rPr>
-          <w:b/>
-          <w:color w:val="C00000"/>
+        <w:t>content</w:t>
+      </w:r>
+      <w:r>
+        <w:t xml:space="preserve"> </w:t>
+      </w:r>
+      <w:r>
+        <w:rPr>
+          <w:highlight w:val="yellow"/>
+        </w:rPr>
+        <w:t>first</w:t>
+      </w:r>
+      <w:r>
+        <w:t>.</w:t>
+      </w:r>
+    </w:p>
+    <w:p>
+      <w:pPr>
+        <w:pStyle w:val="Heading1"/>
+      </w:pPr>
+      <w:r>
+        <w:t>Content Entity Context, Views &amp; DB migration</w:t>
+      </w:r>
+    </w:p>
+    <w:p>
+      <w:r>
+        <w:t xml:space="preserve">In the </w:t>
+      </w:r>
+      <w:r>
+        <w:t xml:space="preserve">solution </w:t>
+      </w:r>
+      <w:r>
+        <w:t xml:space="preserve">root, </w:t>
+      </w:r>
+      <w:r>
+        <w:t xml:space="preserve">next to the “Migrations” made earlier, </w:t>
+      </w:r>
+      <w:r>
+        <w:t>add</w:t>
+      </w:r>
+      <w:r>
+        <w:t xml:space="preserve"> a new folder</w:t>
+      </w:r>
+      <w:r>
+        <w:t>,</w:t>
+      </w:r>
+      <w:r>
+        <w:t xml:space="preserve"> </w:t>
+      </w:r>
+      <w:r>
+        <w:rPr>
+          <w:b/>
+        </w:rPr>
+        <w:t>“</w:t>
+      </w:r>
+      <w:r>
+        <w:rPr>
+          <w:b/>
+          <w:i/>
+        </w:rPr>
+        <w:t>Entities</w:t>
+      </w:r>
+      <w:r>
+        <w:rPr>
+          <w:b/>
+        </w:rPr>
+        <w:t>”</w:t>
+      </w:r>
+      <w:r>
+        <w:t xml:space="preserve"> </w:t>
+      </w:r>
+      <w:r>
+        <w:t>to</w:t>
+      </w:r>
+      <w:r>
+        <w:t xml:space="preserve"> h</w:t>
+      </w:r>
+      <w:r>
+        <w:t xml:space="preserve">old the abstraction </w:t>
+      </w:r>
+      <w:r>
+        <w:t>entity models</w:t>
+      </w:r>
+      <w:r>
+        <w:t xml:space="preserve"> for the data storage we w</w:t>
+      </w:r>
+      <w:r>
+        <w:t xml:space="preserve">ill </w:t>
+      </w:r>
+      <w:r>
+        <w:t>use for</w:t>
+      </w:r>
+      <w:r>
+        <w:t xml:space="preserve"> the</w:t>
+      </w:r>
+      <w:r>
+        <w:t xml:space="preserve"> content</w:t>
+      </w:r>
+      <w:r>
+        <w:t>, as well as mark what kind of information to show Users</w:t>
+      </w:r>
+      <w:r>
+        <w:t>.</w:t>
+      </w:r>
+      <w:r>
+        <w:t xml:space="preserve"> </w:t>
+      </w:r>
+      <w:r>
+        <w:t>C</w:t>
+      </w:r>
+      <w:r>
+        <w:t>all them</w:t>
+      </w:r>
+      <w:r>
+        <w:t xml:space="preserve"> “</w:t>
+      </w:r>
+      <w:r>
+        <w:rPr>
+          <w:i/>
+        </w:rPr>
+        <w:t>[content name</w:t>
+      </w:r>
+      <w:proofErr w:type="gramStart"/>
+      <w:r>
+        <w:rPr>
+          <w:i/>
+        </w:rPr>
+        <w:t>]</w:t>
+      </w:r>
+      <w:r>
+        <w:t>Entity</w:t>
+      </w:r>
+      <w:proofErr w:type="gramEnd"/>
+      <w:r>
+        <w:t>”,</w:t>
+      </w:r>
+      <w:r>
+        <w:t xml:space="preserve"> </w:t>
+      </w:r>
+      <w:r>
+        <w:t>like so</w:t>
+      </w:r>
+      <w:r>
+        <w:t xml:space="preserve">: </w:t>
+      </w:r>
+      <w:r>
+        <w:rPr>
+          <w:b/>
+          <w:i/>
+        </w:rPr>
+        <w:t>“</w:t>
+      </w:r>
+      <w:proofErr w:type="spellStart"/>
+      <w:r>
+        <w:rPr>
+          <w:b/>
+          <w:i/>
+        </w:rPr>
+        <w:t>BoardEntity</w:t>
+      </w:r>
+      <w:proofErr w:type="spellEnd"/>
+      <w:r>
+        <w:rPr>
+          <w:b/>
+        </w:rPr>
+        <w:t>”</w:t>
+      </w:r>
+      <w:r>
+        <w:t>.</w:t>
+      </w:r>
+    </w:p>
+    <w:p/>
+    <w:p>
+      <w:r>
+        <w:rPr>
+          <w:b/>
           <w:u w:val="single"/>
         </w:rPr>
-        <w:t xml:space="preserve">Making the content </w:t>
-      </w:r>
-      <w:r>
-        <w:rPr>
-          <w:b/>
-          <w:color w:val="C00000"/>
+        <w:t>However</w:t>
+      </w:r>
+      <w:r>
+        <w:t xml:space="preserve">, unless all tables are made and migrated to the DB at once, it is </w:t>
+      </w:r>
+      <w:r>
+        <w:rPr>
+          <w:b/>
           <w:u w:val="single"/>
         </w:rPr>
-        <w:t>Entities</w:t>
-      </w:r>
-      <w:r>
-        <w:rPr>
-          <w:b/>
-          <w:color w:val="C00000"/>
+        <w:t>highly</w:t>
+      </w:r>
+      <w:r>
+        <w:rPr>
           <w:u w:val="single"/>
         </w:rPr>
-        <w:t xml:space="preserve"> and the</w:t>
-      </w:r>
-      <w:r>
-        <w:rPr>
-          <w:b/>
-          <w:color w:val="C00000"/>
-          <w:u w:val="single"/>
-        </w:rPr>
-        <w:t>ir</w:t>
-      </w:r>
-      <w:r>
-        <w:rPr>
-          <w:b/>
-          <w:color w:val="C00000"/>
-          <w:u w:val="single"/>
-        </w:rPr>
-        <w:t xml:space="preserve"> D</w:t>
-      </w:r>
-      <w:r>
-        <w:rPr>
-          <w:b/>
-          <w:color w:val="C00000"/>
-          <w:u w:val="single"/>
-        </w:rPr>
-        <w:t>atabase</w:t>
-      </w:r>
-      <w:r>
-        <w:rPr>
-          <w:b/>
-          <w:color w:val="C00000"/>
-          <w:u w:val="single"/>
-        </w:rPr>
+        <w:t xml:space="preserve"> advised</w:t>
+      </w:r>
+      <w:r>
+        <w:t xml:space="preserve"> to add the</w:t>
+      </w:r>
+      <w:r>
+        <w:t>se</w:t>
+      </w:r>
+      <w:r>
+        <w:t xml:space="preserve"> “Entities”</w:t>
+      </w:r>
+      <w:r>
         <w:t xml:space="preserve"> </w:t>
       </w:r>
       <w:r>
-        <w:rPr>
-          <w:b/>
-          <w:color w:val="C00000"/>
-          <w:u w:val="single"/>
-        </w:rPr>
-        <w:t>form</w:t>
-      </w:r>
-    </w:p>
-    <w:p>
-      <w:r>
-        <w:t xml:space="preserve">In the root of the </w:t>
-      </w:r>
-      <w:r>
-        <w:t>solution</w:t>
-      </w:r>
-      <w:r>
-        <w:t xml:space="preserve">, </w:t>
-      </w:r>
-      <w:r>
-        <w:t xml:space="preserve">next to the “Migrations” made earlier, </w:t>
-      </w:r>
-      <w:r>
-        <w:t>add</w:t>
-      </w:r>
-      <w:r>
-        <w:t xml:space="preserve"> a new folder</w:t>
-      </w:r>
-      <w:r>
-        <w:t>,</w:t>
-      </w:r>
-      <w:r>
-        <w:t xml:space="preserve"> “</w:t>
-      </w:r>
-      <w:r>
-        <w:rPr>
-          <w:i/>
-        </w:rPr>
-        <w:t>Entities</w:t>
-      </w:r>
-      <w:r>
-        <w:t>”.</w:t>
+        <w:t xml:space="preserve">and their </w:t>
+      </w:r>
+      <w:r>
+        <w:t>matching</w:t>
+      </w:r>
+      <w:r>
+        <w:t xml:space="preserve"> “Controllers” </w:t>
+      </w:r>
+      <w:r>
+        <w:t xml:space="preserve">one at a time </w:t>
+      </w:r>
+      <w:r>
+        <w:t xml:space="preserve">between migrations </w:t>
+      </w:r>
+      <w:r>
+        <w:t>otherwise</w:t>
       </w:r>
       <w:r>
         <w:t xml:space="preserve"> </w:t>
       </w:r>
       <w:r>
-        <w:t>This will h</w:t>
-      </w:r>
-      <w:r>
-        <w:t xml:space="preserve">old the abstraction </w:t>
-      </w:r>
-      <w:r>
-        <w:t>entity models</w:t>
-      </w:r>
-      <w:r>
-        <w:t xml:space="preserve"> for the data storage we want to use for</w:t>
-      </w:r>
-      <w:r>
-        <w:t xml:space="preserve"> the</w:t>
-      </w:r>
-      <w:r>
-        <w:t xml:space="preserve"> content</w:t>
-      </w:r>
-      <w:r>
-        <w:t>, as well as mark what kind of information to show Users</w:t>
+        <w:t>it ends wrong</w:t>
       </w:r>
       <w:r>
         <w:t>.</w:t>
-      </w:r>
-      <w:r>
-        <w:t xml:space="preserve"> </w:t>
-      </w:r>
-      <w:r>
-        <w:t>C</w:t>
-      </w:r>
-      <w:r>
-        <w:t>all them</w:t>
-      </w:r>
-      <w:r>
-        <w:t xml:space="preserve"> “</w:t>
-      </w:r>
-      <w:r>
-        <w:rPr>
-          <w:i/>
-        </w:rPr>
-        <w:t>[content name]</w:t>
-      </w:r>
-      <w:r>
-        <w:t>Entity”,</w:t>
-      </w:r>
-      <w:r>
-        <w:t xml:space="preserve"> </w:t>
-      </w:r>
-      <w:r>
-        <w:t>like so</w:t>
-      </w:r>
-      <w:r>
-        <w:t xml:space="preserve">: </w:t>
-      </w:r>
-      <w:r>
-        <w:rPr>
-          <w:i/>
-        </w:rPr>
-        <w:t>“</w:t>
-      </w:r>
-      <w:r>
-        <w:rPr>
-          <w:i/>
-        </w:rPr>
-        <w:t xml:space="preserve"> </w:t>
-      </w:r>
-      <w:r>
-        <w:rPr>
-          <w:i/>
-        </w:rPr>
-        <w:t>BoardEntity</w:t>
-      </w:r>
-      <w:r>
-        <w:rPr>
-          <w:i/>
-        </w:rPr>
-        <w:t xml:space="preserve"> </w:t>
-      </w:r>
-      <w:r>
-        <w:t>”</w:t>
-      </w:r>
-      <w:r>
-        <w:t>.</w:t>
-      </w:r>
-    </w:p>
-    <w:p/>
-    <w:p>
-      <w:r>
-        <w:rPr>
-          <w:b/>
-          <w:u w:val="single"/>
-        </w:rPr>
-        <w:t>However</w:t>
-      </w:r>
-      <w:r>
-        <w:t xml:space="preserve">, unless all tables are made and migrated to the DB at once, it is </w:t>
-      </w:r>
-      <w:r>
-        <w:rPr>
-          <w:b/>
-          <w:u w:val="single"/>
-        </w:rPr>
-        <w:t>highly</w:t>
-      </w:r>
-      <w:r>
-        <w:rPr>
-          <w:u w:val="single"/>
-        </w:rPr>
-        <w:t xml:space="preserve"> advised</w:t>
-      </w:r>
-      <w:r>
-        <w:t xml:space="preserve"> to add the</w:t>
-      </w:r>
-      <w:r>
-        <w:t>se</w:t>
-      </w:r>
-      <w:r>
-        <w:t xml:space="preserve"> “Entities”</w:t>
-      </w:r>
-      <w:r>
-        <w:t xml:space="preserve"> </w:t>
-      </w:r>
-      <w:r>
-        <w:t xml:space="preserve">and their </w:t>
-      </w:r>
-      <w:r>
-        <w:t>matching</w:t>
-      </w:r>
-      <w:r>
-        <w:t xml:space="preserve"> “Controllers” </w:t>
-      </w:r>
-      <w:r>
-        <w:t xml:space="preserve">one at a time </w:t>
-      </w:r>
-      <w:r>
-        <w:t xml:space="preserve">between migrations </w:t>
-      </w:r>
-      <w:r>
-        <w:t>otherwise parts might end up missing or jumbled in undesired ways.</w:t>
       </w:r>
     </w:p>
     <w:p>
@@ -1236,8 +1441,8 @@
         </w:rPr>
       </w:pPr>
     </w:p>
-    <w:bookmarkStart w:id="3" w:name="_MON_1677745838"/>
-    <w:bookmarkEnd w:id="3"/>
+    <w:bookmarkStart w:id="6" w:name="_MON_1677745838"/>
+    <w:bookmarkEnd w:id="6"/>
     <w:p>
       <w:pPr>
         <w:rPr>
@@ -1246,16 +1451,16 @@
         </w:rPr>
       </w:pPr>
       <w:r>
-        <w:object w:dxaOrig="9972" w:dyaOrig="2892">
+        <w:object w:dxaOrig="9972" w:dyaOrig="2892" w14:anchorId="7F1B040E">
           <v:shape id="_x0000_i1028" type="#_x0000_t75" style="width:498.75pt;height:144.75pt" o:ole="">
-            <v:imagedata r:id="rId12" o:title=""/>
+            <v:imagedata r:id="rId14" o:title=""/>
           </v:shape>
-          <o:OLEObject Type="Embed" ProgID="Word.OpenDocumentText.12" ShapeID="_x0000_i1028" DrawAspect="Content" ObjectID="_1677774525" r:id="rId13"/>
+          <o:OLEObject Type="Embed" ProgID="Word.OpenDocumentText.12" ShapeID="_x0000_i1028" DrawAspect="Content" ObjectID="_1678463181" r:id="rId15"/>
         </w:object>
       </w:r>
     </w:p>
-    <w:bookmarkStart w:id="4" w:name="_MON_1677746351"/>
-    <w:bookmarkEnd w:id="4"/>
+    <w:bookmarkStart w:id="7" w:name="_MON_1677746351"/>
+    <w:bookmarkEnd w:id="7"/>
     <w:p>
       <w:pPr>
         <w:rPr>
@@ -1264,16 +1469,16 @@
         </w:rPr>
       </w:pPr>
       <w:r>
-        <w:object w:dxaOrig="9360" w:dyaOrig="4227">
+        <w:object w:dxaOrig="9360" w:dyaOrig="4227" w14:anchorId="4A778C04">
           <v:shape id="_x0000_i1029" type="#_x0000_t75" style="width:468pt;height:211.5pt" o:ole="">
-            <v:imagedata r:id="rId14" o:title=""/>
+            <v:imagedata r:id="rId16" o:title=""/>
           </v:shape>
-          <o:OLEObject Type="Embed" ProgID="Word.OpenDocumentText.12" ShapeID="_x0000_i1029" DrawAspect="Content" ObjectID="_1677774526" r:id="rId15"/>
+          <o:OLEObject Type="Embed" ProgID="Word.OpenDocumentText.12" ShapeID="_x0000_i1029" DrawAspect="Content" ObjectID="_1678463182" r:id="rId17"/>
         </w:object>
       </w:r>
     </w:p>
-    <w:bookmarkStart w:id="5" w:name="_MON_1677746408"/>
-    <w:bookmarkEnd w:id="5"/>
+    <w:bookmarkStart w:id="8" w:name="_MON_1677746408"/>
+    <w:bookmarkEnd w:id="8"/>
     <w:p>
       <w:pPr>
         <w:rPr>
@@ -1282,16 +1487,16 @@
         </w:rPr>
       </w:pPr>
       <w:r>
-        <w:object w:dxaOrig="9360" w:dyaOrig="4894">
+        <w:object w:dxaOrig="9360" w:dyaOrig="4894" w14:anchorId="674343E7">
           <v:shape id="_x0000_i1030" type="#_x0000_t75" style="width:468pt;height:244.5pt" o:ole="">
-            <v:imagedata r:id="rId16" o:title=""/>
+            <v:imagedata r:id="rId18" o:title=""/>
           </v:shape>
-          <o:OLEObject Type="Embed" ProgID="Word.OpenDocumentText.12" ShapeID="_x0000_i1030" DrawAspect="Content" ObjectID="_1677774527" r:id="rId17"/>
+          <o:OLEObject Type="Embed" ProgID="Word.OpenDocumentText.12" ShapeID="_x0000_i1030" DrawAspect="Content" ObjectID="_1678463183" r:id="rId19"/>
         </w:object>
       </w:r>
     </w:p>
-    <w:bookmarkStart w:id="6" w:name="_MON_1677746447"/>
-    <w:bookmarkEnd w:id="6"/>
+    <w:bookmarkStart w:id="9" w:name="_MON_1677746447"/>
+    <w:bookmarkEnd w:id="9"/>
     <w:p>
       <w:pPr>
         <w:rPr>
@@ -1300,11 +1505,11 @@
         </w:rPr>
       </w:pPr>
       <w:r>
-        <w:object w:dxaOrig="9360" w:dyaOrig="4672">
+        <w:object w:dxaOrig="9360" w:dyaOrig="4672" w14:anchorId="1A90D594">
           <v:shape id="_x0000_i1031" type="#_x0000_t75" style="width:468pt;height:233.25pt" o:ole="">
-            <v:imagedata r:id="rId18" o:title=""/>
+            <v:imagedata r:id="rId20" o:title=""/>
           </v:shape>
-          <o:OLEObject Type="Embed" ProgID="Word.OpenDocumentText.12" ShapeID="_x0000_i1031" DrawAspect="Content" ObjectID="_1677774528" r:id="rId19"/>
+          <o:OLEObject Type="Embed" ProgID="Word.OpenDocumentText.12" ShapeID="_x0000_i1031" DrawAspect="Content" ObjectID="_1678463184" r:id="rId21"/>
         </w:object>
       </w:r>
     </w:p>
@@ -1355,8 +1560,22 @@
         <w:t>Configuration</w:t>
       </w:r>
       <w:r>
-        <w:t xml:space="preserve">” file (eg.: “ </w:t>
-      </w:r>
+        <w:t>” file (</w:t>
+      </w:r>
+      <w:proofErr w:type="spellStart"/>
+      <w:proofErr w:type="gramStart"/>
+      <w:r>
+        <w:t>eg</w:t>
+      </w:r>
+      <w:proofErr w:type="spellEnd"/>
+      <w:r>
+        <w:t>.:</w:t>
+      </w:r>
+      <w:proofErr w:type="gramEnd"/>
+      <w:r>
+        <w:t xml:space="preserve"> “ </w:t>
+      </w:r>
+      <w:proofErr w:type="spellStart"/>
       <w:r>
         <w:rPr>
           <w:i/>
@@ -1366,6 +1585,7 @@
       <w:r>
         <w:t>.cs</w:t>
       </w:r>
+      <w:proofErr w:type="spellEnd"/>
       <w:r>
         <w:t xml:space="preserve"> ”) for the SQL-like C# code.</w:t>
       </w:r>
@@ -1378,8 +1598,8 @@
         </w:rPr>
       </w:pPr>
     </w:p>
-    <w:bookmarkStart w:id="7" w:name="_MON_1677750985"/>
-    <w:bookmarkEnd w:id="7"/>
+    <w:bookmarkStart w:id="10" w:name="_MON_1677750985"/>
+    <w:bookmarkEnd w:id="10"/>
     <w:p>
       <w:pPr>
         <w:rPr>
@@ -1388,11 +1608,11 @@
         </w:rPr>
       </w:pPr>
       <w:r>
-        <w:object w:dxaOrig="9360" w:dyaOrig="4004">
+        <w:object w:dxaOrig="9360" w:dyaOrig="4004" w14:anchorId="415E4E61">
           <v:shape id="_x0000_i1032" type="#_x0000_t75" style="width:468pt;height:200.25pt" o:ole="">
-            <v:imagedata r:id="rId20" o:title=""/>
+            <v:imagedata r:id="rId22" o:title=""/>
           </v:shape>
-          <o:OLEObject Type="Embed" ProgID="Word.OpenDocumentText.12" ShapeID="_x0000_i1032" DrawAspect="Content" ObjectID="_1677774529" r:id="rId21"/>
+          <o:OLEObject Type="Embed" ProgID="Word.OpenDocumentText.12" ShapeID="_x0000_i1032" DrawAspect="Content" ObjectID="_1678463185" r:id="rId23"/>
         </w:object>
       </w:r>
     </w:p>
@@ -1414,6 +1634,7 @@
       <w:r>
         <w:t xml:space="preserve"> add the necessary code into the “</w:t>
       </w:r>
+      <w:proofErr w:type="spellStart"/>
       <w:r>
         <w:rPr>
           <w:i/>
@@ -1421,7 +1642,11 @@
         <w:t>ApplicationDbContext</w:t>
       </w:r>
       <w:r>
-        <w:t xml:space="preserve">.cs” file so the “builder” function knows </w:t>
+        <w:t>.cs</w:t>
+      </w:r>
+      <w:proofErr w:type="spellEnd"/>
+      <w:r>
+        <w:t xml:space="preserve">” file so the “builder” function knows </w:t>
       </w:r>
       <w:r>
         <w:t>what entities to use with what configurations in order to create and manage the DB and data to and from the DB.</w:t>
@@ -1435,8 +1660,8 @@
         </w:rPr>
       </w:pPr>
     </w:p>
-    <w:bookmarkStart w:id="8" w:name="_MON_1677751431"/>
-    <w:bookmarkEnd w:id="8"/>
+    <w:bookmarkStart w:id="11" w:name="_MON_1677751431"/>
+    <w:bookmarkEnd w:id="11"/>
     <w:p>
       <w:pPr>
         <w:rPr>
@@ -1445,11 +1670,11 @@
         </w:rPr>
       </w:pPr>
       <w:r>
-        <w:object w:dxaOrig="9360" w:dyaOrig="6007">
+        <w:object w:dxaOrig="9360" w:dyaOrig="6007" w14:anchorId="59F1C13E">
           <v:shape id="_x0000_i1033" type="#_x0000_t75" style="width:468pt;height:300pt" o:ole="">
-            <v:imagedata r:id="rId22" o:title=""/>
+            <v:imagedata r:id="rId24" o:title=""/>
           </v:shape>
-          <o:OLEObject Type="Embed" ProgID="Word.OpenDocumentText.12" ShapeID="_x0000_i1033" DrawAspect="Content" ObjectID="_1677774530" r:id="rId23"/>
+          <o:OLEObject Type="Embed" ProgID="Word.OpenDocumentText.12" ShapeID="_x0000_i1033" DrawAspect="Content" ObjectID="_1678463186" r:id="rId25"/>
         </w:object>
       </w:r>
     </w:p>
@@ -1474,12 +1699,14 @@
       <w:r>
         <w:t xml:space="preserve"> for the “</w:t>
       </w:r>
+      <w:proofErr w:type="spellStart"/>
       <w:r>
         <w:rPr>
           <w:i/>
         </w:rPr>
         <w:t>ForumEntity</w:t>
       </w:r>
+      <w:proofErr w:type="spellEnd"/>
       <w:r>
         <w:t>”:</w:t>
       </w:r>
@@ -1492,8 +1719,8 @@
         </w:rPr>
       </w:pPr>
     </w:p>
-    <w:bookmarkStart w:id="9" w:name="_MON_1677752136"/>
-    <w:bookmarkEnd w:id="9"/>
+    <w:bookmarkStart w:id="12" w:name="_MON_1677752136"/>
+    <w:bookmarkEnd w:id="12"/>
     <w:p>
       <w:pPr>
         <w:rPr>
@@ -1502,11 +1729,11 @@
         </w:rPr>
       </w:pPr>
       <w:r>
-        <w:object w:dxaOrig="9972" w:dyaOrig="3115">
+        <w:object w:dxaOrig="9972" w:dyaOrig="3115" w14:anchorId="2A8F57D8">
           <v:shape id="_x0000_i1034" type="#_x0000_t75" style="width:498.75pt;height:156pt" o:ole="">
-            <v:imagedata r:id="rId24" o:title=""/>
+            <v:imagedata r:id="rId26" o:title=""/>
           </v:shape>
-          <o:OLEObject Type="Embed" ProgID="Word.OpenDocumentText.12" ShapeID="_x0000_i1034" DrawAspect="Content" ObjectID="_1677774531" r:id="rId25"/>
+          <o:OLEObject Type="Embed" ProgID="Word.OpenDocumentText.12" ShapeID="_x0000_i1034" DrawAspect="Content" ObjectID="_1678463187" r:id="rId27"/>
         </w:object>
       </w:r>
     </w:p>
@@ -1520,35 +1747,24 @@
       <w:r>
         <w:t xml:space="preserve"> for the “</w:t>
       </w:r>
+      <w:commentRangeStart w:id="13"/>
+      <w:proofErr w:type="spellStart"/>
       <w:r>
         <w:rPr>
           <w:i/>
         </w:rPr>
         <w:t>ThreadEntity</w:t>
       </w:r>
-      <w:r>
-        <w:t xml:space="preserve">” </w:t>
-      </w:r>
-      <w:r>
-        <w:rPr>
-          <w:highlight w:val="yellow"/>
-        </w:rPr>
-        <w:t xml:space="preserve">(this, for now </w:t>
-      </w:r>
-      <w:r>
-        <w:rPr>
-          <w:highlight w:val="yellow"/>
-        </w:rPr>
-        <w:t xml:space="preserve">also </w:t>
-      </w:r>
-      <w:r>
-        <w:rPr>
-          <w:highlight w:val="yellow"/>
-        </w:rPr>
-        <w:t>contains code I am not sure about)</w:t>
-      </w:r>
-      <w:r>
-        <w:t>:</w:t>
+      <w:commentRangeEnd w:id="13"/>
+      <w:proofErr w:type="spellEnd"/>
+      <w:r>
+        <w:rPr>
+          <w:rStyle w:val="CommentReference"/>
+        </w:rPr>
+        <w:commentReference w:id="13"/>
+      </w:r>
+      <w:r>
+        <w:t>”:</w:t>
       </w:r>
     </w:p>
     <w:p>
@@ -1559,8 +1775,8 @@
         </w:rPr>
       </w:pPr>
     </w:p>
-    <w:bookmarkStart w:id="10" w:name="_MON_1677752387"/>
-    <w:bookmarkEnd w:id="10"/>
+    <w:bookmarkStart w:id="14" w:name="_MON_1677752387"/>
+    <w:bookmarkEnd w:id="14"/>
     <w:p>
       <w:pPr>
         <w:rPr>
@@ -1569,11 +1785,11 @@
         </w:rPr>
       </w:pPr>
       <w:r>
-        <w:object w:dxaOrig="9972" w:dyaOrig="6452">
+        <w:object w:dxaOrig="9972" w:dyaOrig="6452" w14:anchorId="5829B7A8">
           <v:shape id="_x0000_i1035" type="#_x0000_t75" style="width:498.75pt;height:322.5pt" o:ole="">
-            <v:imagedata r:id="rId26" o:title=""/>
+            <v:imagedata r:id="rId28" o:title=""/>
           </v:shape>
-          <o:OLEObject Type="Embed" ProgID="Word.OpenDocumentText.12" ShapeID="_x0000_i1035" DrawAspect="Content" ObjectID="_1677774532" r:id="rId27"/>
+          <o:OLEObject Type="Embed" ProgID="Word.OpenDocumentText.12" ShapeID="_x0000_i1035" DrawAspect="Content" ObjectID="_1678463188" r:id="rId29"/>
         </w:object>
       </w:r>
     </w:p>
@@ -1593,32 +1809,24 @@
       <w:r>
         <w:t xml:space="preserve"> for the “</w:t>
       </w:r>
+      <w:commentRangeStart w:id="15"/>
+      <w:proofErr w:type="spellStart"/>
       <w:r>
         <w:rPr>
           <w:i/>
         </w:rPr>
         <w:t>PostEntity</w:t>
       </w:r>
+      <w:commentRangeEnd w:id="15"/>
+      <w:proofErr w:type="spellEnd"/>
+      <w:r>
+        <w:rPr>
+          <w:rStyle w:val="CommentReference"/>
+        </w:rPr>
+        <w:commentReference w:id="15"/>
+      </w:r>
       <w:r>
         <w:t>”</w:t>
-      </w:r>
-      <w:r>
-        <w:rPr>
-          <w:highlight w:val="yellow"/>
-        </w:rPr>
-        <w:t xml:space="preserve"> (this, for now </w:t>
-      </w:r>
-      <w:r>
-        <w:rPr>
-          <w:highlight w:val="yellow"/>
-        </w:rPr>
-        <w:t xml:space="preserve">also </w:t>
-      </w:r>
-      <w:r>
-        <w:rPr>
-          <w:highlight w:val="yellow"/>
-        </w:rPr>
-        <w:t>contains code I am not sure about)</w:t>
       </w:r>
       <w:r>
         <w:t>:</w:t>
@@ -1632,8 +1840,8 @@
         </w:rPr>
       </w:pPr>
     </w:p>
-    <w:bookmarkStart w:id="11" w:name="_MON_1677752481"/>
-    <w:bookmarkEnd w:id="11"/>
+    <w:bookmarkStart w:id="16" w:name="_MON_1677752481"/>
+    <w:bookmarkEnd w:id="16"/>
     <w:p>
       <w:pPr>
         <w:rPr>
@@ -1642,18 +1850,26 @@
         </w:rPr>
       </w:pPr>
       <w:r>
-        <w:object w:dxaOrig="9972" w:dyaOrig="8454">
+        <w:object w:dxaOrig="9972" w:dyaOrig="8454" w14:anchorId="53779F17">
           <v:shape id="_x0000_i1036" type="#_x0000_t75" style="width:498.75pt;height:423pt" o:ole="">
-            <v:imagedata r:id="rId28" o:title=""/>
+            <v:imagedata r:id="rId30" o:title=""/>
           </v:shape>
-          <o:OLEObject Type="Embed" ProgID="Word.OpenDocumentText.12" ShapeID="_x0000_i1036" DrawAspect="Content" ObjectID="_1677774533" r:id="rId29"/>
+          <o:OLEObject Type="Embed" ProgID="Word.OpenDocumentText.12" ShapeID="_x0000_i1036" DrawAspect="Content" ObjectID="_1678463189" r:id="rId31"/>
         </w:object>
       </w:r>
     </w:p>
     <w:p/>
     <w:p>
       <w:r>
-        <w:t>It is a good idea to check the database with a manager tool such as “DB Browser(SQLite)” after every database update to see if everything was generated and transferred all right.</w:t>
+        <w:t xml:space="preserve">It is a good idea to check the database with a manager tool such as “DB </w:t>
+      </w:r>
+      <w:proofErr w:type="gramStart"/>
+      <w:r>
+        <w:t>Browser(</w:t>
+      </w:r>
+      <w:proofErr w:type="gramEnd"/>
+      <w:r>
+        <w:t>SQLite)” after every database update to see if everything was generated and transferred all right.</w:t>
       </w:r>
     </w:p>
     <w:p/>
@@ -1743,8 +1959,16 @@
         <w:rPr>
           <w:b/>
         </w:rPr>
-        <w:t>.cshtml</w:t>
-      </w:r>
+        <w:t>.</w:t>
+      </w:r>
+      <w:proofErr w:type="spellStart"/>
+      <w:r>
+        <w:rPr>
+          <w:b/>
+        </w:rPr>
+        <w:t>cshtml</w:t>
+      </w:r>
+      <w:proofErr w:type="spellEnd"/>
       <w:r>
         <w:t xml:space="preserve">” extension. It basically allows the embedding of C# code into HTML code, </w:t>
       </w:r>
@@ -1796,7 +2020,7 @@
         <w:t xml:space="preserve"> </w:t>
       </w:r>
       <w:r>
-        <w:t>“scaffold” the model to generate views, preferably of “Razor” type, by right clicking on the “Controller” folder in the solution root, and select “</w:t>
+        <w:t>“scaffold” the model to generate views, by right clicking on the “Controller” folder in the solution root, and select “</w:t>
       </w:r>
       <w:r>
         <w:rPr>
@@ -1811,15 +2035,242 @@
         <w:t>Controller</w:t>
       </w:r>
       <w:r>
-        <w:t xml:space="preserve">”. It will ask for the model among other parameters. </w:t>
-      </w:r>
-      <w:r>
-        <w:rPr>
-          <w:highlight w:val="yellow"/>
-        </w:rPr>
-        <w:t>WILL LATER ADD WHAT I SELECTED</w:t>
-      </w:r>
-    </w:p>
+        <w:t xml:space="preserve">”. </w:t>
+      </w:r>
+      <w:r>
+        <w:t xml:space="preserve">From the offered list we need </w:t>
+      </w:r>
+      <w:r>
+        <w:rPr>
+          <w:b/>
+        </w:rPr>
+        <w:t>“MVC Controller with views, using Entity Framework”</w:t>
+      </w:r>
+      <w:r>
+        <w:t>.</w:t>
+      </w:r>
+    </w:p>
+    <w:p/>
+    <w:p>
+      <w:r>
+        <w:t>A controller scaffolding parameter window opens asking for:</w:t>
+      </w:r>
+    </w:p>
+    <w:p>
+      <w:pPr>
+        <w:pStyle w:val="ListParagraph"/>
+        <w:numPr>
+          <w:ilvl w:val="0"/>
+          <w:numId w:val="7"/>
+        </w:numPr>
+      </w:pPr>
+      <w:r>
+        <w:t>Model class</w:t>
+      </w:r>
+      <w:r>
+        <w:tab/>
+      </w:r>
+      <w:r>
+        <w:tab/>
+        <w:t xml:space="preserve">the model we want to scaffold, </w:t>
+      </w:r>
+      <w:proofErr w:type="spellStart"/>
+      <w:r>
+        <w:t>eg</w:t>
+      </w:r>
+      <w:proofErr w:type="spellEnd"/>
+      <w:r>
+        <w:t xml:space="preserve">.: </w:t>
+      </w:r>
+      <w:proofErr w:type="spellStart"/>
+      <w:r>
+        <w:rPr>
+          <w:b/>
+        </w:rPr>
+        <w:t>Board.cs</w:t>
+      </w:r>
+      <w:proofErr w:type="spellEnd"/>
+    </w:p>
+    <w:p>
+      <w:pPr>
+        <w:pStyle w:val="ListParagraph"/>
+        <w:numPr>
+          <w:ilvl w:val="0"/>
+          <w:numId w:val="7"/>
+        </w:numPr>
+      </w:pPr>
+      <w:r>
+        <w:t>Data context class</w:t>
+      </w:r>
+      <w:r>
+        <w:tab/>
+        <w:t xml:space="preserve">the class that tells how to scaffold what: </w:t>
+      </w:r>
+      <w:proofErr w:type="spellStart"/>
+      <w:r>
+        <w:rPr>
+          <w:b/>
+        </w:rPr>
+        <w:t>ApplicationD</w:t>
+      </w:r>
+      <w:r>
+        <w:rPr>
+          <w:b/>
+        </w:rPr>
+        <w:t>b</w:t>
+      </w:r>
+      <w:r>
+        <w:rPr>
+          <w:b/>
+        </w:rPr>
+        <w:t>Context.cs</w:t>
+      </w:r>
+      <w:proofErr w:type="spellEnd"/>
+    </w:p>
+    <w:p>
+      <w:pPr>
+        <w:pStyle w:val="ListParagraph"/>
+        <w:numPr>
+          <w:ilvl w:val="0"/>
+          <w:numId w:val="7"/>
+        </w:numPr>
+      </w:pPr>
+      <w:r>
+        <w:t>Views</w:t>
+      </w:r>
+    </w:p>
+    <w:p>
+      <w:pPr>
+        <w:pStyle w:val="ListParagraph"/>
+        <w:numPr>
+          <w:ilvl w:val="1"/>
+          <w:numId w:val="7"/>
+        </w:numPr>
+      </w:pPr>
+      <w:r>
+        <w:t>Generate views</w:t>
+      </w:r>
+      <w:r>
+        <w:tab/>
+      </w:r>
+      <w:r>
+        <w:tab/>
+      </w:r>
+      <w:r>
+        <w:tab/>
+      </w:r>
+      <w:r>
+        <w:t>[x]</w:t>
+      </w:r>
+      <w:r>
+        <w:tab/>
+      </w:r>
+      <w:r>
+        <w:t>auto-generated views are a great help.</w:t>
+      </w:r>
+    </w:p>
+    <w:p>
+      <w:pPr>
+        <w:pStyle w:val="ListParagraph"/>
+        <w:numPr>
+          <w:ilvl w:val="1"/>
+          <w:numId w:val="7"/>
+        </w:numPr>
+      </w:pPr>
+      <w:r>
+        <w:t>Reference script libraries</w:t>
+      </w:r>
+      <w:r>
+        <w:tab/>
+      </w:r>
+      <w:r>
+        <w:tab/>
+        <w:t>[  ]</w:t>
+      </w:r>
+      <w:r>
+        <w:tab/>
+        <w:t>unless we use such, don’t.</w:t>
+      </w:r>
+    </w:p>
+    <w:p>
+      <w:pPr>
+        <w:pStyle w:val="ListParagraph"/>
+        <w:numPr>
+          <w:ilvl w:val="1"/>
+          <w:numId w:val="7"/>
+        </w:numPr>
+      </w:pPr>
+      <w:r>
+        <w:t>Use a layout page</w:t>
+      </w:r>
+      <w:r>
+        <w:tab/>
+      </w:r>
+      <w:r>
+        <w:tab/>
+      </w:r>
+      <w:r>
+        <w:tab/>
+        <w:t>[x]</w:t>
+      </w:r>
+      <w:r>
+        <w:tab/>
+        <w:t xml:space="preserve">default: </w:t>
+      </w:r>
+      <w:r>
+        <w:rPr>
+          <w:b/>
+        </w:rPr>
+        <w:t>~/Views/Shared/_</w:t>
+      </w:r>
+      <w:proofErr w:type="spellStart"/>
+      <w:r>
+        <w:rPr>
+          <w:b/>
+        </w:rPr>
+        <w:t>Layout.cshtml</w:t>
+      </w:r>
+      <w:proofErr w:type="spellEnd"/>
+    </w:p>
+    <w:p>
+      <w:pPr>
+        <w:pStyle w:val="ListParagraph"/>
+        <w:numPr>
+          <w:ilvl w:val="0"/>
+          <w:numId w:val="7"/>
+        </w:numPr>
+      </w:pPr>
+      <w:r>
+        <w:t>Controller name</w:t>
+      </w:r>
+      <w:r>
+        <w:tab/>
+      </w:r>
+      <w:r>
+        <w:tab/>
+      </w:r>
+      <w:r>
+        <w:tab/>
+        <w:t xml:space="preserve">give a fitting name, </w:t>
+      </w:r>
+      <w:proofErr w:type="spellStart"/>
+      <w:r>
+        <w:t>eg</w:t>
+      </w:r>
+      <w:proofErr w:type="spellEnd"/>
+      <w:r>
+        <w:t xml:space="preserve">.: </w:t>
+      </w:r>
+      <w:proofErr w:type="spellStart"/>
+      <w:r>
+        <w:rPr>
+          <w:b/>
+        </w:rPr>
+        <w:t>BoardsController.cs</w:t>
+      </w:r>
+      <w:proofErr w:type="spellEnd"/>
+    </w:p>
+    <w:p/>
     <w:p>
       <w:r>
         <w:t xml:space="preserve">If it fails once </w:t>
@@ -1837,6 +2288,35 @@
     <w:p/>
     <w:p>
       <w:r>
+        <w:t>IF it still fails</w:t>
+      </w:r>
+      <w:r>
+        <w:t>, then one or more prerequisite files /code is missing or is incorrect: model, their matching configuration and the context that pairs them up. Check them, make sure that all model files have a configuration file and that they are paired in the context, otherwise at best it won’t work at worst the process ends with incorrect results</w:t>
+      </w:r>
+      <w:r>
+        <w:t>.</w:t>
+      </w:r>
+    </w:p>
+    <w:p/>
+    <w:p>
+      <w:r>
+        <w:rPr>
+          <w:b/>
+        </w:rPr>
+        <w:t>IF</w:t>
+      </w:r>
+      <w:r>
+        <w:t xml:space="preserve"> that happens just delete the controller, correct what needs to be and redo the </w:t>
+      </w:r>
+      <w:proofErr w:type="gramStart"/>
+      <w:r>
+        <w:t>process.</w:t>
+      </w:r>
+      <w:proofErr w:type="gramEnd"/>
+    </w:p>
+    <w:p/>
+    <w:p>
+      <w:r>
         <w:t xml:space="preserve">If all </w:t>
       </w:r>
       <w:r>
@@ -1858,12 +2338,14 @@
         <w:rPr>
           <w:b/>
           <w:color w:val="C00000"/>
+          <w:u w:val="single"/>
         </w:rPr>
       </w:pPr>
       <w:r>
         <w:rPr>
           <w:b/>
           <w:color w:val="C00000"/>
+          <w:u w:val="single"/>
         </w:rPr>
         <w:t>Migrating Views to the DB</w:t>
       </w:r>
@@ -1895,10 +2377,38 @@
     <w:p/>
     <w:p>
       <w:r>
-        <w:t xml:space="preserve">If all goes well the </w:t>
-      </w:r>
-      <w:r>
-        <w:t>application can be started to see how it looks like. Just type a slash character (“ / ”) followed by the name of the model in the address right after the base URL already there. For example:</w:t>
+        <w:rPr>
+          <w:b/>
+        </w:rPr>
+        <w:t>IF</w:t>
+      </w:r>
+      <w:r>
+        <w:t xml:space="preserve"> there is a mistake like mentioned a step above, refer to the start on </w:t>
+      </w:r>
+      <w:hyperlink w:anchor="UndoMigration" w:history="1">
+        <w:r>
+          <w:rPr>
+            <w:rStyle w:val="Hyperlink"/>
+          </w:rPr>
+          <w:t>how to undo migrations</w:t>
+        </w:r>
+      </w:hyperlink>
+      <w:r>
+        <w:t>.</w:t>
+      </w:r>
+    </w:p>
+    <w:p/>
+    <w:p>
+      <w:r>
+        <w:t>If all goes well the application can be started to see how it looks like. Just type a slash character (</w:t>
+      </w:r>
+      <w:proofErr w:type="gramStart"/>
+      <w:r>
+        <w:t>“ /</w:t>
+      </w:r>
+      <w:proofErr w:type="gramEnd"/>
+      <w:r>
+        <w:t xml:space="preserve"> ”) followed by the name of the model in the address right after the base URL already there. For example:</w:t>
       </w:r>
     </w:p>
     <w:p>
@@ -1946,7 +2456,7 @@
       <w:r>
         <w:tab/>
       </w:r>
-      <w:hyperlink r:id="rId30" w:history="1">
+      <w:hyperlink r:id="rId32" w:history="1">
         <w:r>
           <w:rPr>
             <w:rStyle w:val="Hyperlink"/>
@@ -1962,13 +2472,1606 @@
       <w:r>
         <w:t>, usually depends on the DB system</w:t>
       </w:r>
-      <w:bookmarkStart w:id="12" w:name="_GoBack"/>
-      <w:bookmarkEnd w:id="12"/>
       <w:r>
         <w:t>.</w:t>
       </w:r>
     </w:p>
+    <w:p>
+      <w:r>
+        <w:br w:type="page"/>
+      </w:r>
+    </w:p>
+    <w:p>
+      <w:pPr>
+        <w:pStyle w:val="Heading1"/>
+      </w:pPr>
+      <w:r>
+        <w:lastRenderedPageBreak/>
+        <w:t>Continuing with Users – Roles &amp; Authorization</w:t>
+      </w:r>
+    </w:p>
+    <w:p>
+      <w:r>
+        <w:t xml:space="preserve">The first step I performed at the </w:t>
+      </w:r>
+      <w:r>
+        <w:t xml:space="preserve">very </w:t>
+      </w:r>
+      <w:r>
+        <w:t>beginning</w:t>
+      </w:r>
+      <w:r>
+        <w:t>, and</w:t>
+      </w:r>
+      <w:r>
+        <w:t xml:space="preserve"> </w:t>
+      </w:r>
+      <w:r>
+        <w:rPr>
+          <w:b/>
+          <w:i/>
+          <w:u w:val="single"/>
+        </w:rPr>
+        <w:t>n</w:t>
+      </w:r>
+      <w:r>
+        <w:rPr>
+          <w:b/>
+          <w:i/>
+          <w:u w:val="single"/>
+        </w:rPr>
+        <w:t>ow</w:t>
+      </w:r>
+      <w:r>
+        <w:t xml:space="preserve"> </w:t>
+      </w:r>
+      <w:r>
+        <w:t>perform “Identity S</w:t>
+      </w:r>
+      <w:r>
+        <w:t>caffold</w:t>
+      </w:r>
+      <w:r>
+        <w:t>ing”</w:t>
+      </w:r>
+      <w:r>
+        <w:t xml:space="preserve"> by right clicking the project in the </w:t>
+      </w:r>
+      <w:r>
+        <w:rPr>
+          <w:b/>
+        </w:rPr>
+        <w:t>S</w:t>
+      </w:r>
+      <w:r>
+        <w:rPr>
+          <w:b/>
+        </w:rPr>
+        <w:t xml:space="preserve">olution </w:t>
+      </w:r>
+      <w:r>
+        <w:rPr>
+          <w:b/>
+        </w:rPr>
+        <w:t>E</w:t>
+      </w:r>
+      <w:r>
+        <w:rPr>
+          <w:b/>
+        </w:rPr>
+        <w:t>xplorer</w:t>
+      </w:r>
+      <w:r>
+        <w:t xml:space="preserve"> then selecting </w:t>
+      </w:r>
+      <w:r>
+        <w:rPr>
+          <w:b/>
+        </w:rPr>
+        <w:t xml:space="preserve">Add </w:t>
+      </w:r>
+      <w:r>
+        <w:rPr>
+          <w:b/>
+        </w:rPr>
+        <w:t>/</w:t>
+      </w:r>
+      <w:r>
+        <w:rPr>
+          <w:b/>
+        </w:rPr>
+        <w:t xml:space="preserve"> Scaffold item</w:t>
+      </w:r>
+      <w:r>
+        <w:t xml:space="preserve"> </w:t>
+      </w:r>
+      <w:r>
+        <w:t>where we pick</w:t>
+      </w:r>
+      <w:r>
+        <w:t xml:space="preserve"> </w:t>
+      </w:r>
+      <w:r>
+        <w:rPr>
+          <w:b/>
+        </w:rPr>
+        <w:t>Identity</w:t>
+      </w:r>
+      <w:r>
+        <w:t>.</w:t>
+      </w:r>
+    </w:p>
     <w:p/>
+    <w:p>
+      <w:r>
+        <w:t xml:space="preserve">After processing </w:t>
+      </w:r>
+      <w:r>
+        <w:t>we are offered a lot of options to choose from, what we want the scaffolding to cover. For starters check just three: “</w:t>
+      </w:r>
+      <w:r>
+        <w:rPr>
+          <w:b/>
+        </w:rPr>
+        <w:t>\Login</w:t>
+      </w:r>
+      <w:r>
+        <w:t>”, “</w:t>
+      </w:r>
+      <w:r>
+        <w:rPr>
+          <w:b/>
+        </w:rPr>
+        <w:t>\Register</w:t>
+      </w:r>
+      <w:r>
+        <w:t xml:space="preserve">”, </w:t>
+      </w:r>
+      <w:r>
+        <w:t>“</w:t>
+      </w:r>
+      <w:r>
+        <w:rPr>
+          <w:b/>
+        </w:rPr>
+        <w:t>\Register Confirmation</w:t>
+      </w:r>
+      <w:r>
+        <w:t>”</w:t>
+      </w:r>
+      <w:r>
+        <w:t>. If more is needed later we can perform this again to add more.</w:t>
+      </w:r>
+    </w:p>
+    <w:p>
+      <w:r>
+        <w:t>For the Data context class we select out only one: “</w:t>
+      </w:r>
+      <w:proofErr w:type="spellStart"/>
+      <w:r>
+        <w:rPr>
+          <w:b/>
+        </w:rPr>
+        <w:t>ApplicationDbContext.cs</w:t>
+      </w:r>
+      <w:proofErr w:type="spellEnd"/>
+      <w:r>
+        <w:t>”.</w:t>
+      </w:r>
+    </w:p>
+    <w:p/>
+    <w:p>
+      <w:r>
+        <w:t>New items appear in the “Areas” root folder under “Identity / Pages / Account”.</w:t>
+      </w:r>
+    </w:p>
+    <w:p/>
+    <w:p>
+      <w:pPr>
+        <w:pStyle w:val="Heading2"/>
+        <w:rPr>
+          <w:b/>
+          <w:color w:val="C00000"/>
+          <w:u w:val="single"/>
+        </w:rPr>
+      </w:pPr>
+      <w:r>
+        <w:rPr>
+          <w:b/>
+          <w:color w:val="C00000"/>
+          <w:u w:val="single"/>
+        </w:rPr>
+        <w:t>User Role restrictions</w:t>
+      </w:r>
+    </w:p>
+    <w:p/>
+    <w:p>
+      <w:r>
+        <w:rPr>
+          <w:b/>
+        </w:rPr>
+        <w:t>Fallback Policy</w:t>
+      </w:r>
+      <w:r>
+        <w:t xml:space="preserve"> – global restriction</w:t>
+      </w:r>
+      <w:r>
+        <w:t xml:space="preserve"> on all areas</w:t>
+      </w:r>
+      <w:r>
+        <w:t xml:space="preserve">: access only if logged in </w:t>
+      </w:r>
+      <w:r>
+        <w:t xml:space="preserve">(with </w:t>
+      </w:r>
+      <w:r>
+        <w:t xml:space="preserve">certain </w:t>
+      </w:r>
+      <w:r>
+        <w:t>R</w:t>
+      </w:r>
+      <w:r>
+        <w:t>ole</w:t>
+      </w:r>
+      <w:r>
+        <w:t>s)</w:t>
+      </w:r>
+      <w:r>
+        <w:t>.</w:t>
+      </w:r>
+      <w:r>
+        <w:t xml:space="preserve"> So we restrict everyone from everywhere, so users can’t even access the </w:t>
+      </w:r>
+      <w:r>
+        <w:rPr>
+          <w:i/>
+        </w:rPr>
+        <w:t>H</w:t>
+      </w:r>
+      <w:r>
+        <w:rPr>
+          <w:i/>
+        </w:rPr>
+        <w:t>ome Page</w:t>
+      </w:r>
+      <w:r>
+        <w:t xml:space="preserve"> without logging in. </w:t>
+      </w:r>
+      <w:r>
+        <w:rPr>
+          <w:i/>
+          <w:u w:val="single"/>
+        </w:rPr>
+        <w:t>Then</w:t>
+      </w:r>
+      <w:r>
+        <w:t xml:space="preserve"> we allow some access for certain Roles to certain areas AND certain actions (</w:t>
+      </w:r>
+      <w:proofErr w:type="spellStart"/>
+      <w:r>
+        <w:t>eg</w:t>
+      </w:r>
+      <w:proofErr w:type="spellEnd"/>
+      <w:r>
+        <w:t xml:space="preserve">. thread </w:t>
+      </w:r>
+      <w:r>
+        <w:t>deletion</w:t>
+      </w:r>
+      <w:r>
+        <w:t xml:space="preserve"> only for Admins &amp; Mods). Thus we can ensure that we do not accidentally miss </w:t>
+      </w:r>
+      <w:r>
+        <w:t xml:space="preserve">and </w:t>
+      </w:r>
+      <w:r>
+        <w:t>leav</w:t>
+      </w:r>
+      <w:r>
+        <w:t>e</w:t>
+      </w:r>
+      <w:r>
+        <w:t xml:space="preserve"> critical </w:t>
+      </w:r>
+      <w:r>
+        <w:t>things</w:t>
+      </w:r>
+      <w:r>
+        <w:t xml:space="preserve"> open to all</w:t>
+      </w:r>
+      <w:r>
+        <w:t>.</w:t>
+      </w:r>
+    </w:p>
+    <w:p/>
+    <w:p>
+      <w:r>
+        <w:rPr>
+          <w:b/>
+          <w:u w:val="single"/>
+        </w:rPr>
+        <w:t>First</w:t>
+      </w:r>
+      <w:r>
+        <w:t xml:space="preserve">, </w:t>
+      </w:r>
+      <w:r>
+        <w:t>In “</w:t>
+      </w:r>
+      <w:proofErr w:type="spellStart"/>
+      <w:r>
+        <w:rPr>
+          <w:b/>
+        </w:rPr>
+        <w:t>Startup.cs</w:t>
+      </w:r>
+      <w:proofErr w:type="spellEnd"/>
+      <w:r>
+        <w:t>” inside “</w:t>
+      </w:r>
+      <w:proofErr w:type="spellStart"/>
+      <w:r>
+        <w:rPr>
+          <w:b/>
+        </w:rPr>
+        <w:t>ConfigureServices</w:t>
+      </w:r>
+      <w:proofErr w:type="spellEnd"/>
+      <w:r>
+        <w:t>”</w:t>
+      </w:r>
+      <w:r>
+        <w:t xml:space="preserve"> method; also add</w:t>
+      </w:r>
+      <w:r>
+        <w:t xml:space="preserve"> </w:t>
+      </w:r>
+      <w:r>
+        <w:t>minimal “Cookie” handling.</w:t>
+      </w:r>
+    </w:p>
+    <w:p>
+      <w:pPr>
+        <w:rPr>
+          <w:sz w:val="16"/>
+          <w:szCs w:val="16"/>
+        </w:rPr>
+      </w:pPr>
+    </w:p>
+    <w:bookmarkStart w:id="17" w:name="_MON_1678449299"/>
+    <w:bookmarkEnd w:id="17"/>
+    <w:p>
+      <w:pPr>
+        <w:rPr>
+          <w:sz w:val="16"/>
+          <w:szCs w:val="16"/>
+        </w:rPr>
+      </w:pPr>
+      <w:r>
+        <w:object w:dxaOrig="9972" w:dyaOrig="1780" w14:anchorId="582E15D8">
+          <v:shape id="_x0000_i1037" type="#_x0000_t75" style="width:498.75pt;height:89.25pt" o:ole="">
+            <v:imagedata r:id="rId33" o:title=""/>
+          </v:shape>
+          <o:OLEObject Type="Embed" ProgID="Word.OpenDocumentText.12" ShapeID="_x0000_i1037" DrawAspect="Content" ObjectID="_1678463190" r:id="rId34"/>
+        </w:object>
+      </w:r>
+    </w:p>
+    <w:p>
+      <w:r>
+        <w:rPr>
+          <w:b/>
+          <w:u w:val="single"/>
+        </w:rPr>
+        <w:t>Second</w:t>
+      </w:r>
+      <w:r>
+        <w:t>, in the “Controllers” root folder’s “</w:t>
+      </w:r>
+      <w:proofErr w:type="spellStart"/>
+      <w:r>
+        <w:t>HomeController.cs</w:t>
+      </w:r>
+      <w:proofErr w:type="spellEnd"/>
+      <w:r>
+        <w:t>” file we establish what roles or under what policies will certain areas or elements be created/ prepared for user access. In this case I have added an example for “Roles” and one for “Policy”.</w:t>
+      </w:r>
+      <w:r>
+        <w:t xml:space="preserve"> </w:t>
+      </w:r>
+      <w:r>
+        <w:rPr>
+          <w:i/>
+        </w:rPr>
+        <w:t>The special pages</w:t>
+      </w:r>
+      <w:r>
+        <w:t xml:space="preserve"> for site administration for </w:t>
+      </w:r>
+      <w:r>
+        <w:rPr>
+          <w:i/>
+        </w:rPr>
+        <w:t>Admins</w:t>
+      </w:r>
+      <w:r>
+        <w:t xml:space="preserve"> &amp; </w:t>
+      </w:r>
+      <w:r>
+        <w:rPr>
+          <w:i/>
+        </w:rPr>
+        <w:t>Mods</w:t>
+      </w:r>
+      <w:r>
+        <w:t>:</w:t>
+      </w:r>
+    </w:p>
+    <w:p>
+      <w:pPr>
+        <w:rPr>
+          <w:sz w:val="16"/>
+          <w:szCs w:val="16"/>
+        </w:rPr>
+      </w:pPr>
+    </w:p>
+    <w:bookmarkStart w:id="18" w:name="_MON_1678451351"/>
+    <w:bookmarkEnd w:id="18"/>
+    <w:p>
+      <w:pPr>
+        <w:rPr>
+          <w:sz w:val="16"/>
+          <w:szCs w:val="16"/>
+        </w:rPr>
+      </w:pPr>
+      <w:r>
+        <w:object w:dxaOrig="9972" w:dyaOrig="2670" w14:anchorId="3859E53D">
+          <v:shape id="_x0000_i1038" type="#_x0000_t75" style="width:498.75pt;height:133.5pt" o:ole="">
+            <v:imagedata r:id="rId35" o:title=""/>
+          </v:shape>
+          <o:OLEObject Type="Embed" ProgID="Word.OpenDocumentText.12" ShapeID="_x0000_i1038" DrawAspect="Content" ObjectID="_1678463191" r:id="rId36"/>
+        </w:object>
+      </w:r>
+    </w:p>
+    <w:p>
+      <w:r>
+        <w:rPr>
+          <w:b/>
+          <w:u w:val="single"/>
+        </w:rPr>
+        <w:t>Policies</w:t>
+      </w:r>
+      <w:r>
+        <w:t xml:space="preserve"> are more versatile than </w:t>
+      </w:r>
+      <w:r>
+        <w:rPr>
+          <w:u w:val="single"/>
+        </w:rPr>
+        <w:t>Roles</w:t>
+      </w:r>
+      <w:r>
+        <w:t>. In order</w:t>
+      </w:r>
+      <w:r>
+        <w:t xml:space="preserve"> for </w:t>
+      </w:r>
+      <w:r>
+        <w:t>i</w:t>
+      </w:r>
+      <w:r>
+        <w:t>t to work we need to register the option in the root “</w:t>
+      </w:r>
+      <w:proofErr w:type="spellStart"/>
+      <w:r>
+        <w:rPr>
+          <w:b/>
+        </w:rPr>
+        <w:t>Startup.cs</w:t>
+      </w:r>
+      <w:proofErr w:type="spellEnd"/>
+      <w:r>
+        <w:t>” file inside the newest “</w:t>
+      </w:r>
+      <w:proofErr w:type="spellStart"/>
+      <w:r>
+        <w:rPr>
+          <w:b/>
+        </w:rPr>
+        <w:t>AddAuthorization</w:t>
+      </w:r>
+      <w:proofErr w:type="spellEnd"/>
+      <w:r>
+        <w:t>” service, we just added.</w:t>
+      </w:r>
+    </w:p>
+    <w:p>
+      <w:pPr>
+        <w:rPr>
+          <w:sz w:val="16"/>
+          <w:szCs w:val="16"/>
+        </w:rPr>
+      </w:pPr>
+    </w:p>
+    <w:bookmarkStart w:id="19" w:name="_MON_1678451495"/>
+    <w:bookmarkEnd w:id="19"/>
+    <w:p>
+      <w:pPr>
+        <w:rPr>
+          <w:sz w:val="16"/>
+          <w:szCs w:val="16"/>
+        </w:rPr>
+      </w:pPr>
+      <w:r>
+        <w:object w:dxaOrig="9972" w:dyaOrig="222" w14:anchorId="112E297E">
+          <v:shape id="_x0000_i1039" type="#_x0000_t75" style="width:498.75pt;height:11.25pt" o:ole="">
+            <v:imagedata r:id="rId37" o:title=""/>
+          </v:shape>
+          <o:OLEObject Type="Embed" ProgID="Word.OpenDocumentText.12" ShapeID="_x0000_i1039" DrawAspect="Content" ObjectID="_1678463192" r:id="rId38"/>
+        </w:object>
+      </w:r>
+    </w:p>
+    <w:p>
+      <w:r>
+        <w:t>Now I create these pages by adding a templated “Razor</w:t>
+      </w:r>
+      <w:r>
+        <w:t xml:space="preserve"> View</w:t>
+      </w:r>
+      <w:r>
+        <w:t>” file in the “View / Home” folder.</w:t>
+      </w:r>
+      <w:r>
+        <w:t xml:space="preserve"> We don’t make anything fancy so just enter the name, </w:t>
+      </w:r>
+      <w:proofErr w:type="spellStart"/>
+      <w:proofErr w:type="gramStart"/>
+      <w:r>
+        <w:t>eg</w:t>
+      </w:r>
+      <w:proofErr w:type="spellEnd"/>
+      <w:r>
+        <w:t>.:</w:t>
+      </w:r>
+      <w:proofErr w:type="gramEnd"/>
+      <w:r>
+        <w:t xml:space="preserve"> “</w:t>
+      </w:r>
+      <w:proofErr w:type="spellStart"/>
+      <w:r>
+        <w:t>AdminUI.cshtml</w:t>
+      </w:r>
+      <w:proofErr w:type="spellEnd"/>
+      <w:r>
+        <w:t>” and “</w:t>
+      </w:r>
+      <w:proofErr w:type="spellStart"/>
+      <w:r>
+        <w:t>ModUI.cshtml</w:t>
+      </w:r>
+      <w:proofErr w:type="spellEnd"/>
+      <w:r>
+        <w:t>”.</w:t>
+      </w:r>
+    </w:p>
+    <w:p>
+      <w:r>
+        <w:br w:type="page"/>
+      </w:r>
+    </w:p>
+    <w:p>
+      <w:pPr>
+        <w:pStyle w:val="Heading2"/>
+        <w:rPr>
+          <w:b/>
+          <w:color w:val="C00000"/>
+          <w:u w:val="single"/>
+        </w:rPr>
+      </w:pPr>
+      <w:r>
+        <w:rPr>
+          <w:b/>
+          <w:color w:val="C00000"/>
+          <w:u w:val="single"/>
+        </w:rPr>
+        <w:lastRenderedPageBreak/>
+        <w:t>User Role migrations &amp; first Seeding of special roles</w:t>
+      </w:r>
+    </w:p>
+    <w:p>
+      <w:r>
+        <w:t xml:space="preserve">Now that we made some changes to how user authentication is handled we </w:t>
+      </w:r>
+      <w:r>
+        <w:rPr>
+          <w:u w:val="single"/>
+        </w:rPr>
+        <w:t>have to</w:t>
+      </w:r>
+      <w:r>
+        <w:t xml:space="preserve"> add </w:t>
+      </w:r>
+      <w:r>
+        <w:rPr>
+          <w:b/>
+        </w:rPr>
+        <w:t>Roles</w:t>
+      </w:r>
+      <w:r>
+        <w:t xml:space="preserve"> and then </w:t>
+      </w:r>
+      <w:r>
+        <w:t xml:space="preserve">can enter the first users with special roles. It can be done directly in the DB or by C# code that is migrated and then with a DB update reflected in the database. Following the course, I chose </w:t>
+      </w:r>
+      <w:r>
+        <w:rPr>
+          <w:u w:val="single"/>
+        </w:rPr>
+        <w:t>the second</w:t>
+      </w:r>
+      <w:r>
+        <w:t xml:space="preserve">, </w:t>
+      </w:r>
+      <w:r>
+        <w:rPr>
+          <w:b/>
+        </w:rPr>
+        <w:t>“Code First”</w:t>
+      </w:r>
+      <w:r>
+        <w:t xml:space="preserve"> </w:t>
+      </w:r>
+      <w:r>
+        <w:rPr>
+          <w:u w:val="single"/>
+        </w:rPr>
+        <w:t>approach</w:t>
+      </w:r>
+      <w:r>
+        <w:t>.</w:t>
+      </w:r>
+    </w:p>
+    <w:p/>
+    <w:p>
+      <w:r>
+        <w:t>So, first add a new “seeding” migration:</w:t>
+      </w:r>
+      <w:r>
+        <w:tab/>
+      </w:r>
+      <w:r>
+        <w:tab/>
+        <w:t xml:space="preserve">Add-Migration </w:t>
+      </w:r>
+      <w:proofErr w:type="spellStart"/>
+      <w:r>
+        <w:t>Role</w:t>
+      </w:r>
+      <w:r>
+        <w:t>s</w:t>
+      </w:r>
+      <w:r>
+        <w:t>Seed</w:t>
+      </w:r>
+      <w:r>
+        <w:t>ing</w:t>
+      </w:r>
+      <w:proofErr w:type="spellEnd"/>
+      <w:r>
+        <w:t xml:space="preserve"> -verbose</w:t>
+      </w:r>
+    </w:p>
+    <w:p/>
+    <w:p>
+      <w:r>
+        <w:t xml:space="preserve">I don’t have a model-context pair </w:t>
+      </w:r>
+      <w:r>
+        <w:t xml:space="preserve">and have not made any modifications to the DB either, </w:t>
+      </w:r>
+      <w:r>
+        <w:t>so the created migration file’s “Up” and “Down” (grading) methods are empty, allowing us to specify what exactly we want to update in the DB.</w:t>
+      </w:r>
+    </w:p>
+    <w:p/>
+    <w:p>
+      <w:r>
+        <w:t>B</w:t>
+      </w:r>
+      <w:r>
+        <w:t xml:space="preserve">efore we update the DB, first we have to define what to do and how to do it during the update, such as adding the user roles as well as </w:t>
+      </w:r>
+      <w:r>
+        <w:t xml:space="preserve">a couple new users which already possess some of those roles. In my case I added </w:t>
+      </w:r>
+      <w:r>
+        <w:rPr>
+          <w:u w:val="single"/>
+        </w:rPr>
+        <w:t>one Admin</w:t>
+      </w:r>
+      <w:r>
+        <w:t xml:space="preserve"> User and </w:t>
+      </w:r>
+      <w:r>
+        <w:rPr>
+          <w:u w:val="single"/>
+        </w:rPr>
+        <w:t>two Mod</w:t>
+      </w:r>
+      <w:r>
+        <w:t xml:space="preserve"> Users.</w:t>
+      </w:r>
+    </w:p>
+    <w:p/>
+    <w:p>
+      <w:r>
+        <w:t xml:space="preserve">The newly generated migration </w:t>
+      </w:r>
+      <w:proofErr w:type="gramStart"/>
+      <w:r>
+        <w:t>file’s</w:t>
+      </w:r>
+      <w:proofErr w:type="gramEnd"/>
+      <w:r>
+        <w:t xml:space="preserve"> “Up” method, add the new entries /tuples for roles &amp; users:</w:t>
+      </w:r>
+    </w:p>
+    <w:p>
+      <w:pPr>
+        <w:rPr>
+          <w:sz w:val="16"/>
+          <w:szCs w:val="16"/>
+        </w:rPr>
+      </w:pPr>
+    </w:p>
+    <w:bookmarkStart w:id="20" w:name="_MON_1678453601"/>
+    <w:bookmarkEnd w:id="20"/>
+    <w:p>
+      <w:pPr>
+        <w:rPr>
+          <w:sz w:val="16"/>
+          <w:szCs w:val="16"/>
+        </w:rPr>
+      </w:pPr>
+      <w:r>
+        <w:object w:dxaOrig="9972" w:dyaOrig="4449" w14:anchorId="06E4FC67">
+          <v:shape id="_x0000_i1040" type="#_x0000_t75" style="width:498.75pt;height:222.75pt" o:ole="">
+            <v:imagedata r:id="rId39" o:title=""/>
+          </v:shape>
+          <o:OLEObject Type="Embed" ProgID="Word.OpenDocumentText.12" ShapeID="_x0000_i1040" DrawAspect="Content" ObjectID="_1678463193" r:id="rId40"/>
+        </w:object>
+      </w:r>
+    </w:p>
+    <w:p>
+      <w:r>
+        <w:t>F</w:t>
+      </w:r>
+      <w:r>
+        <w:t xml:space="preserve">illing </w:t>
+      </w:r>
+      <w:r>
+        <w:t xml:space="preserve">out </w:t>
+      </w:r>
+      <w:r>
+        <w:t xml:space="preserve">the “Down” method is </w:t>
+      </w:r>
+      <w:r>
+        <w:t>un</w:t>
+      </w:r>
+      <w:r>
+        <w:t>necessary</w:t>
+      </w:r>
+      <w:r>
+        <w:t xml:space="preserve"> (at least for this application, there will never be less special roles than Admin and Moderator) even if the same person handles both “jobs”. For the removal of these specially introduced users </w:t>
+      </w:r>
+      <w:r>
+        <w:t>the Admin c</w:t>
+      </w:r>
+      <w:r>
+        <w:t>an</w:t>
+      </w:r>
+      <w:r>
+        <w:t xml:space="preserve"> do it </w:t>
+      </w:r>
+      <w:r>
+        <w:t xml:space="preserve">either directly </w:t>
+      </w:r>
+      <w:r>
+        <w:t>in the DB</w:t>
+      </w:r>
+      <w:r>
+        <w:t xml:space="preserve"> (manager)</w:t>
+      </w:r>
+      <w:r>
+        <w:t xml:space="preserve"> tool</w:t>
+      </w:r>
+      <w:r>
+        <w:t xml:space="preserve">, </w:t>
+      </w:r>
+      <w:r>
+        <w:t xml:space="preserve">or (this is how it should be done) </w:t>
+      </w:r>
+      <w:r>
+        <w:t>in-</w:t>
+      </w:r>
+      <w:r>
+        <w:t>a</w:t>
+      </w:r>
+      <w:r>
+        <w:t>pp</w:t>
+      </w:r>
+      <w:r>
+        <w:t xml:space="preserve"> on the appropriate “</w:t>
+      </w:r>
+      <w:proofErr w:type="spellStart"/>
+      <w:r>
+        <w:t>AdminUI</w:t>
+      </w:r>
+      <w:proofErr w:type="spellEnd"/>
+      <w:r>
+        <w:t>” page dedicated for granting and revoking roles, including passing along the admin role to others</w:t>
+      </w:r>
+      <w:r>
+        <w:t>.</w:t>
+      </w:r>
+    </w:p>
+    <w:p/>
+    <w:p/>
+    <w:p>
+      <w:r>
+        <w:t xml:space="preserve">For the coming section I tried following along the course instructions but because I was /am stuck with SQLite (for now) </w:t>
+      </w:r>
+      <w:r>
+        <w:t xml:space="preserve">each MS SQL script that was used to add roles and some users to the DB then connect roles to those users … </w:t>
+      </w:r>
+      <w:r>
+        <w:t>I</w:t>
+      </w:r>
+      <w:r>
+        <w:t xml:space="preserve"> had to transcribe all that to SQLite script … because SQLite is designed simpler but by comparison is dumber, for example there is no script function for generating new Id-s like “</w:t>
+      </w:r>
+      <w:proofErr w:type="gramStart"/>
+      <w:r>
+        <w:t>NEWID(</w:t>
+      </w:r>
+      <w:proofErr w:type="gramEnd"/>
+      <w:r>
+        <w:t>)”, in addition to everything being of type TEXT. I succeeded for some but not all. In the end I had to request Instructor assistance, and also separated the large code block into several smaller methods.</w:t>
+      </w:r>
+    </w:p>
+    <w:p>
+      <w:r>
+        <w:br w:type="page"/>
+      </w:r>
+    </w:p>
+    <w:p>
+      <w:r>
+        <w:rPr>
+          <w:b/>
+          <w:u w:val="single"/>
+        </w:rPr>
+        <w:lastRenderedPageBreak/>
+        <w:t>This</w:t>
+      </w:r>
+      <w:r>
+        <w:t xml:space="preserve"> is the base </w:t>
+      </w:r>
+      <w:r>
+        <w:rPr>
+          <w:b/>
+        </w:rPr>
+        <w:t>“</w:t>
+      </w:r>
+      <w:proofErr w:type="spellStart"/>
+      <w:r>
+        <w:rPr>
+          <w:b/>
+        </w:rPr>
+        <w:t>MigrationBuilderExtension</w:t>
+      </w:r>
+      <w:r>
+        <w:rPr>
+          <w:b/>
+        </w:rPr>
+        <w:t>.cs</w:t>
+      </w:r>
+      <w:proofErr w:type="spellEnd"/>
+      <w:r>
+        <w:rPr>
+          <w:b/>
+        </w:rPr>
+        <w:t>”</w:t>
+      </w:r>
+      <w:r>
+        <w:t xml:space="preserve"> file, we put in the root “Data” folder.</w:t>
+      </w:r>
+    </w:p>
+    <w:p>
+      <w:pPr>
+        <w:rPr>
+          <w:sz w:val="16"/>
+          <w:szCs w:val="16"/>
+        </w:rPr>
+      </w:pPr>
+    </w:p>
+    <w:bookmarkStart w:id="21" w:name="_MON_1678455928"/>
+    <w:bookmarkEnd w:id="21"/>
+    <w:p>
+      <w:pPr>
+        <w:rPr>
+          <w:sz w:val="16"/>
+          <w:szCs w:val="16"/>
+        </w:rPr>
+      </w:pPr>
+      <w:r>
+        <w:object w:dxaOrig="9972" w:dyaOrig="3115" w14:anchorId="5015915B">
+          <v:shape id="_x0000_i1041" type="#_x0000_t75" style="width:498.75pt;height:156pt" o:ole="">
+            <v:imagedata r:id="rId41" o:title=""/>
+          </v:shape>
+          <o:OLEObject Type="Embed" ProgID="Word.OpenDocumentText.12" ShapeID="_x0000_i1041" DrawAspect="Content" ObjectID="_1678463194" r:id="rId42"/>
+        </w:object>
+      </w:r>
+    </w:p>
+    <w:p>
+      <w:r>
+        <w:rPr>
+          <w:b/>
+        </w:rPr>
+        <w:t>Inside</w:t>
+      </w:r>
+      <w:r>
+        <w:t xml:space="preserve"> we put the various migration configuration, context &amp; controller methods.</w:t>
+      </w:r>
+    </w:p>
+    <w:p>
+      <w:r>
+        <w:t>To start with, this is the definition on how to ass the new Roles.</w:t>
+      </w:r>
+    </w:p>
+    <w:p>
+      <w:pPr>
+        <w:rPr>
+          <w:sz w:val="16"/>
+          <w:szCs w:val="16"/>
+        </w:rPr>
+      </w:pPr>
+    </w:p>
+    <w:bookmarkStart w:id="22" w:name="_MON_1678456221"/>
+    <w:bookmarkEnd w:id="22"/>
+    <w:p>
+      <w:pPr>
+        <w:rPr>
+          <w:sz w:val="16"/>
+          <w:szCs w:val="16"/>
+        </w:rPr>
+      </w:pPr>
+      <w:r>
+        <w:object w:dxaOrig="9972" w:dyaOrig="5339" w14:anchorId="02D197E9">
+          <v:shape id="_x0000_i1042" type="#_x0000_t75" style="width:498.75pt;height:267pt" o:ole="">
+            <v:imagedata r:id="rId43" o:title=""/>
+          </v:shape>
+          <o:OLEObject Type="Embed" ProgID="Word.OpenDocumentText.12" ShapeID="_x0000_i1042" DrawAspect="Content" ObjectID="_1678463195" r:id="rId44"/>
+        </w:object>
+      </w:r>
+    </w:p>
+    <w:p>
+      <w:r>
+        <w:rPr>
+          <w:b/>
+        </w:rPr>
+        <w:t>NOTE:</w:t>
+      </w:r>
+      <w:r>
+        <w:t xml:space="preserve"> that there is a “TODO” notification marking that the “</w:t>
+      </w:r>
+      <w:proofErr w:type="spellStart"/>
+      <w:r>
+        <w:t>ActiveProvider</w:t>
+      </w:r>
+      <w:proofErr w:type="spellEnd"/>
+      <w:r>
+        <w:t xml:space="preserve">” will have to be set &amp; configured if this application is to be deployed. It is a module that verifies what DB type (MS SQL Server, SQLite, MySQL, </w:t>
+      </w:r>
+      <w:proofErr w:type="spellStart"/>
+      <w:r>
+        <w:t>PostgreS</w:t>
+      </w:r>
+      <w:proofErr w:type="spellEnd"/>
+      <w:r>
+        <w:t xml:space="preserve">, etc.) is used and selects the appropriate, predefined </w:t>
+      </w:r>
+      <w:r>
+        <w:t>SQL syntax to utilize, and if it does not exist then throw appropriate errors.</w:t>
+      </w:r>
+    </w:p>
+    <w:p/>
+    <w:p>
+      <w:pPr>
+        <w:rPr>
+          <w:i/>
+        </w:rPr>
+      </w:pPr>
+      <w:r>
+        <w:rPr>
+          <w:i/>
+        </w:rPr>
+        <w:t>((</w:t>
+      </w:r>
+    </w:p>
+    <w:p>
+      <w:pPr>
+        <w:rPr>
+          <w:i/>
+        </w:rPr>
+      </w:pPr>
+      <w:r>
+        <w:rPr>
+          <w:i/>
+        </w:rPr>
+        <w:t>At this point in time there is no need for this. It is not even meant for actual deployment but as a working, useable example of what I can do. An exercise and portfolio item.</w:t>
+      </w:r>
+    </w:p>
+    <w:p>
+      <w:pPr>
+        <w:rPr>
+          <w:i/>
+        </w:rPr>
+      </w:pPr>
+    </w:p>
+    <w:p>
+      <w:pPr>
+        <w:rPr>
+          <w:i/>
+        </w:rPr>
+      </w:pPr>
+      <w:r>
+        <w:rPr>
+          <w:i/>
+        </w:rPr>
+        <w:t>Of course, it can be turned into a deployable application, but at inception it was not meant as such.</w:t>
+      </w:r>
+    </w:p>
+    <w:p>
+      <w:r>
+        <w:rPr>
+          <w:i/>
+        </w:rPr>
+        <w:t>))</w:t>
+      </w:r>
+    </w:p>
+    <w:p>
+      <w:r>
+        <w:br w:type="page"/>
+      </w:r>
+    </w:p>
+    <w:p>
+      <w:r>
+        <w:rPr>
+          <w:b/>
+        </w:rPr>
+        <w:lastRenderedPageBreak/>
+        <w:t>NOTE:</w:t>
+      </w:r>
+      <w:r>
+        <w:t xml:space="preserve"> that formatting here has been </w:t>
+      </w:r>
+      <w:r>
+        <w:t xml:space="preserve">a little </w:t>
+      </w:r>
+      <w:r>
+        <w:t>“compressed” to fit les</w:t>
+      </w:r>
+      <w:r>
+        <w:t>s</w:t>
+      </w:r>
+      <w:r>
+        <w:t xml:space="preserve"> page space.</w:t>
+      </w:r>
+    </w:p>
+    <w:p/>
+    <w:p>
+      <w:r>
+        <w:t>We use this to define how to add the new Users from code.</w:t>
+      </w:r>
+    </w:p>
+    <w:p>
+      <w:pPr>
+        <w:rPr>
+          <w:sz w:val="16"/>
+          <w:szCs w:val="16"/>
+        </w:rPr>
+      </w:pPr>
+    </w:p>
+    <w:bookmarkStart w:id="23" w:name="_MON_1678456848"/>
+    <w:bookmarkEnd w:id="23"/>
+    <w:p>
+      <w:pPr>
+        <w:rPr>
+          <w:sz w:val="16"/>
+          <w:szCs w:val="16"/>
+        </w:rPr>
+      </w:pPr>
+      <w:r>
+        <w:object w:dxaOrig="9972" w:dyaOrig="12236" w14:anchorId="6411F060">
+          <v:shape id="_x0000_i1044" type="#_x0000_t75" style="width:498.75pt;height:612pt" o:ole="">
+            <v:imagedata r:id="rId45" o:title=""/>
+          </v:shape>
+          <o:OLEObject Type="Embed" ProgID="Word.OpenDocumentText.12" ShapeID="_x0000_i1044" DrawAspect="Content" ObjectID="_1678463196" r:id="rId46"/>
+        </w:object>
+      </w:r>
+    </w:p>
+    <w:bookmarkStart w:id="24" w:name="_MON_1678457360"/>
+    <w:bookmarkEnd w:id="24"/>
+    <w:p>
+      <w:pPr>
+        <w:rPr>
+          <w:sz w:val="16"/>
+          <w:szCs w:val="16"/>
+        </w:rPr>
+      </w:pPr>
+      <w:r>
+        <w:object w:dxaOrig="9972" w:dyaOrig="4894" w14:anchorId="06B8D9FD">
+          <v:shape id="_x0000_i1043" type="#_x0000_t75" style="width:498.75pt;height:244.5pt" o:ole="">
+            <v:imagedata r:id="rId47" o:title=""/>
+          </v:shape>
+          <o:OLEObject Type="Embed" ProgID="Word.OpenDocumentText.12" ShapeID="_x0000_i1043" DrawAspect="Content" ObjectID="_1678463197" r:id="rId48"/>
+        </w:object>
+      </w:r>
+    </w:p>
+    <w:p>
+      <w:r>
+        <w:t>Finally, we define how to match the Users to the Roles, then the “master” method calls then as needed to create the new special users and also match them to their intended roles.</w:t>
+      </w:r>
+    </w:p>
+    <w:p>
+      <w:pPr>
+        <w:rPr>
+          <w:sz w:val="16"/>
+          <w:szCs w:val="16"/>
+        </w:rPr>
+      </w:pPr>
+    </w:p>
+    <w:bookmarkStart w:id="25" w:name="_MON_1678458358"/>
+    <w:bookmarkEnd w:id="25"/>
+    <w:p>
+      <w:pPr>
+        <w:rPr>
+          <w:sz w:val="16"/>
+          <w:szCs w:val="16"/>
+        </w:rPr>
+      </w:pPr>
+      <w:r>
+        <w:object w:dxaOrig="9972" w:dyaOrig="6229" w14:anchorId="4C1001F5">
+          <v:shape id="_x0000_i1045" type="#_x0000_t75" style="width:498.75pt;height:311.25pt" o:ole="">
+            <v:imagedata r:id="rId49" o:title=""/>
+          </v:shape>
+          <o:OLEObject Type="Embed" ProgID="Word.OpenDocumentText.12" ShapeID="_x0000_i1045" DrawAspect="Content" ObjectID="_1678463198" r:id="rId50"/>
+        </w:object>
+      </w:r>
+    </w:p>
+    <w:p>
+      <w:r>
+        <w:rPr>
+          <w:b/>
+        </w:rPr>
+        <w:t>NOTE:</w:t>
+      </w:r>
+      <w:r>
+        <w:t xml:space="preserve"> as we see in the “</w:t>
+      </w:r>
+      <w:proofErr w:type="spellStart"/>
+      <w:r>
+        <w:t>AddUser</w:t>
+      </w:r>
+      <w:proofErr w:type="spellEnd"/>
+      <w:r>
+        <w:t>” method it</w:t>
+      </w:r>
+      <w:r>
+        <w:t xml:space="preserve"> is</w:t>
+      </w:r>
+      <w:r>
+        <w:t xml:space="preserve"> so during login </w:t>
+      </w:r>
+      <w:r>
+        <w:t>w</w:t>
+      </w:r>
+      <w:r>
+        <w:t xml:space="preserve">e </w:t>
+      </w:r>
+      <w:r>
+        <w:t>ask for a</w:t>
+      </w:r>
+      <w:r>
+        <w:t xml:space="preserve"> registered E-mail address instead of a “User Name”. For two reasons: first, because many systems </w:t>
+      </w:r>
+      <w:r>
+        <w:t>do it</w:t>
+      </w:r>
+      <w:r>
+        <w:t xml:space="preserve"> so it isn’t unusual, and second (and primarily) because the course </w:t>
+      </w:r>
+      <w:r>
+        <w:t>showed this</w:t>
+      </w:r>
+      <w:r>
+        <w:t xml:space="preserve"> and there are more important aspects to handle.</w:t>
+      </w:r>
+    </w:p>
+    <w:p/>
+    <w:p>
+      <w:r>
+        <w:br w:type="page"/>
+      </w:r>
+    </w:p>
+    <w:p>
+      <w:r>
+        <w:rPr>
+          <w:b/>
+          <w:i/>
+          <w:u w:val="single"/>
+        </w:rPr>
+        <w:lastRenderedPageBreak/>
+        <w:t>Finally</w:t>
+      </w:r>
+      <w:r>
+        <w:t xml:space="preserve"> we can update the DB:</w:t>
+      </w:r>
+      <w:r>
+        <w:tab/>
+        <w:t>Update-Database -verbose</w:t>
+      </w:r>
+    </w:p>
+    <w:p/>
+    <w:p>
+      <w:r>
+        <w:t>If we did everything correctly, we can check the DB manager to see that we have roles and some more users with those roles inside. We can also try out the application, just log in as anyone and type “/</w:t>
+      </w:r>
+      <w:proofErr w:type="spellStart"/>
+      <w:r>
+        <w:t>AdminUI</w:t>
+      </w:r>
+      <w:proofErr w:type="spellEnd"/>
+      <w:r>
+        <w:t>” or “/</w:t>
+      </w:r>
+      <w:proofErr w:type="spellStart"/>
+      <w:r>
+        <w:t>ModUI</w:t>
+      </w:r>
+      <w:proofErr w:type="spellEnd"/>
+      <w:r>
+        <w:t>” in the address bar after the base address. We can see that authorized users can access those pages but no one else can.</w:t>
+      </w:r>
+    </w:p>
+    <w:p/>
+    <w:p>
+      <w:r>
+        <w:t xml:space="preserve">Now we add some access buttons on the top </w:t>
+      </w:r>
+      <w:r>
+        <w:rPr>
+          <w:b/>
+        </w:rPr>
+        <w:t>“</w:t>
+      </w:r>
+      <w:proofErr w:type="spellStart"/>
+      <w:r>
+        <w:rPr>
+          <w:b/>
+        </w:rPr>
+        <w:t>Nav</w:t>
+      </w:r>
+      <w:proofErr w:type="spellEnd"/>
+      <w:r>
+        <w:rPr>
+          <w:b/>
+        </w:rPr>
+        <w:t>-bar”</w:t>
+      </w:r>
+      <w:r>
+        <w:t xml:space="preserve"> </w:t>
+      </w:r>
+      <w:r>
+        <w:t>that are generated and thus visible / accessible only for the appropriate users.</w:t>
+      </w:r>
+      <w:r>
+        <w:t xml:space="preserve"> Open the root </w:t>
+      </w:r>
+      <w:r>
+        <w:rPr>
+          <w:b/>
+        </w:rPr>
+        <w:t>“Views / Shared / _</w:t>
+      </w:r>
+      <w:proofErr w:type="spellStart"/>
+      <w:r>
+        <w:rPr>
+          <w:b/>
+        </w:rPr>
+        <w:t>Layout.cshtml</w:t>
+      </w:r>
+      <w:proofErr w:type="spellEnd"/>
+      <w:r>
+        <w:rPr>
+          <w:b/>
+        </w:rPr>
+        <w:t>”</w:t>
+      </w:r>
+      <w:r>
+        <w:t xml:space="preserve"> file, and inside the </w:t>
+      </w:r>
+      <w:r>
+        <w:rPr>
+          <w:b/>
+        </w:rPr>
+        <w:t>header</w:t>
+      </w:r>
+      <w:r>
+        <w:t xml:space="preserve"> find the </w:t>
+      </w:r>
+      <w:r>
+        <w:rPr>
+          <w:b/>
+        </w:rPr>
+        <w:t>div</w:t>
+      </w:r>
+      <w:r>
+        <w:t xml:space="preserve"> of class </w:t>
+      </w:r>
+      <w:r>
+        <w:rPr>
+          <w:b/>
+        </w:rPr>
+        <w:t>“</w:t>
+      </w:r>
+      <w:proofErr w:type="spellStart"/>
+      <w:r>
+        <w:rPr>
+          <w:b/>
+        </w:rPr>
+        <w:t>navbar</w:t>
+      </w:r>
+      <w:proofErr w:type="spellEnd"/>
+      <w:r>
+        <w:rPr>
+          <w:b/>
+        </w:rPr>
+        <w:t>-</w:t>
+      </w:r>
+      <w:proofErr w:type="spellStart"/>
+      <w:r>
+        <w:rPr>
+          <w:b/>
+        </w:rPr>
+        <w:t>collapse”</w:t>
+      </w:r>
+      <w:r>
+        <w:t>.</w:t>
+      </w:r>
+      <w:proofErr w:type="spellEnd"/>
+    </w:p>
+    <w:p/>
+    <w:p>
+      <w:r>
+        <w:t xml:space="preserve">Inside the </w:t>
+      </w:r>
+      <w:proofErr w:type="gramStart"/>
+      <w:r>
+        <w:rPr>
+          <w:b/>
+        </w:rPr>
+        <w:t>“</w:t>
+      </w:r>
+      <w:r>
+        <w:rPr>
+          <w:b/>
+        </w:rPr>
+        <w:t xml:space="preserve"> </w:t>
+      </w:r>
+      <w:proofErr w:type="spellStart"/>
+      <w:r>
+        <w:rPr>
+          <w:b/>
+        </w:rPr>
+        <w:t>ul</w:t>
+      </w:r>
+      <w:proofErr w:type="spellEnd"/>
+      <w:proofErr w:type="gramEnd"/>
+      <w:r>
+        <w:rPr>
+          <w:b/>
+        </w:rPr>
+        <w:t xml:space="preserve"> </w:t>
+      </w:r>
+      <w:r>
+        <w:rPr>
+          <w:b/>
+        </w:rPr>
+        <w:t>”</w:t>
+      </w:r>
+      <w:r>
+        <w:t xml:space="preserve"> surround each </w:t>
+      </w:r>
+      <w:r>
+        <w:rPr>
+          <w:b/>
+        </w:rPr>
+        <w:t>“</w:t>
+      </w:r>
+      <w:r>
+        <w:rPr>
+          <w:b/>
+        </w:rPr>
+        <w:t xml:space="preserve"> </w:t>
+      </w:r>
+      <w:r>
+        <w:rPr>
+          <w:b/>
+        </w:rPr>
+        <w:t>li</w:t>
+      </w:r>
+      <w:r>
+        <w:rPr>
+          <w:b/>
+        </w:rPr>
+        <w:t xml:space="preserve"> </w:t>
+      </w:r>
+      <w:r>
+        <w:rPr>
+          <w:b/>
+        </w:rPr>
+        <w:t>”</w:t>
+      </w:r>
+      <w:r>
+        <w:t xml:space="preserve"> in </w:t>
+      </w:r>
+      <w:r>
+        <w:rPr>
+          <w:i/>
+        </w:rPr>
+        <w:t>Razor code</w:t>
+      </w:r>
+      <w:r>
+        <w:t xml:space="preserve"> </w:t>
+      </w:r>
+      <w:r>
+        <w:t xml:space="preserve">syntax conditions based on </w:t>
+      </w:r>
+      <w:r>
+        <w:rPr>
+          <w:i/>
+        </w:rPr>
+        <w:t>User Identity</w:t>
+      </w:r>
+      <w:r>
+        <w:t xml:space="preserve"> or </w:t>
+      </w:r>
+      <w:r>
+        <w:rPr>
+          <w:i/>
+        </w:rPr>
+        <w:t>Role</w:t>
+      </w:r>
+      <w:r>
+        <w:t xml:space="preserve"> that will </w:t>
+      </w:r>
+      <w:r>
+        <w:t>ensure that unauthorized users won’t even get the element generated on the page they get.</w:t>
+      </w:r>
+    </w:p>
+    <w:p>
+      <w:r>
+        <w:t>Here is an example for the “Home” button.</w:t>
+      </w:r>
+    </w:p>
+    <w:p>
+      <w:pPr>
+        <w:rPr>
+          <w:sz w:val="16"/>
+          <w:szCs w:val="16"/>
+        </w:rPr>
+      </w:pPr>
+    </w:p>
+    <w:bookmarkStart w:id="26" w:name="_MON_1678460453"/>
+    <w:bookmarkEnd w:id="26"/>
+    <w:p>
+      <w:pPr>
+        <w:rPr>
+          <w:sz w:val="16"/>
+          <w:szCs w:val="16"/>
+        </w:rPr>
+      </w:pPr>
+      <w:r>
+        <w:object w:dxaOrig="9972" w:dyaOrig="667" w14:anchorId="6CDC36E9">
+          <v:shape id="_x0000_i1046" type="#_x0000_t75" style="width:498.75pt;height:33pt" o:ole="">
+            <v:imagedata r:id="rId51" o:title=""/>
+          </v:shape>
+          <o:OLEObject Type="Embed" ProgID="Word.OpenDocumentText.12" ShapeID="_x0000_i1046" DrawAspect="Content" ObjectID="_1678463199" r:id="rId52"/>
+        </w:object>
+      </w:r>
+    </w:p>
+    <w:p>
+      <w:r>
+        <w:t xml:space="preserve">Now let’s add a new button each for the two new pages: </w:t>
+      </w:r>
+      <w:proofErr w:type="spellStart"/>
+      <w:r>
+        <w:rPr>
+          <w:i/>
+        </w:rPr>
+        <w:t>AdminUI</w:t>
+      </w:r>
+      <w:proofErr w:type="spellEnd"/>
+      <w:r>
+        <w:t xml:space="preserve"> and </w:t>
+      </w:r>
+      <w:proofErr w:type="spellStart"/>
+      <w:r>
+        <w:rPr>
+          <w:i/>
+        </w:rPr>
+        <w:t>ModUI</w:t>
+      </w:r>
+      <w:proofErr w:type="spellEnd"/>
+      <w:r>
+        <w:t>.</w:t>
+      </w:r>
+    </w:p>
+    <w:p>
+      <w:pPr>
+        <w:rPr>
+          <w:sz w:val="16"/>
+          <w:szCs w:val="16"/>
+        </w:rPr>
+      </w:pPr>
+    </w:p>
+    <w:bookmarkStart w:id="27" w:name="_MON_1678460796"/>
+    <w:bookmarkEnd w:id="27"/>
+    <w:p>
+      <w:pPr>
+        <w:rPr>
+          <w:sz w:val="16"/>
+          <w:szCs w:val="16"/>
+        </w:rPr>
+      </w:pPr>
+      <w:r>
+        <w:object w:dxaOrig="9972" w:dyaOrig="2447" w14:anchorId="55126BD9">
+          <v:shape id="_x0000_i1047" type="#_x0000_t75" style="width:498.75pt;height:122.25pt" o:ole="">
+            <v:imagedata r:id="rId53" o:title=""/>
+          </v:shape>
+          <o:OLEObject Type="Embed" ProgID="Word.OpenDocumentText.12" ShapeID="_x0000_i1047" DrawAspect="Content" ObjectID="_1678463200" r:id="rId54"/>
+        </w:object>
+      </w:r>
+    </w:p>
+    <w:p>
+      <w:r>
+        <w:rPr>
+          <w:b/>
+        </w:rPr>
+        <w:t>NOTE:</w:t>
+      </w:r>
+      <w:r>
+        <w:t xml:space="preserve"> the code omission marked with th</w:t>
+      </w:r>
+      <w:r>
+        <w:t>ree dots;</w:t>
+      </w:r>
+      <w:r>
+        <w:t xml:space="preserve"> don’t forget to fill them out normally!</w:t>
+      </w:r>
+    </w:p>
+    <w:p>
+      <w:pPr>
+        <w:pBdr>
+          <w:bottom w:val="single" w:sz="6" w:space="1" w:color="auto"/>
+        </w:pBdr>
+      </w:pPr>
+    </w:p>
+    <w:p>
+      <w:bookmarkStart w:id="28" w:name="_GoBack"/>
+      <w:bookmarkEnd w:id="28"/>
+    </w:p>
     <w:p/>
     <w:sectPr>
       <w:pgSz w:w="12240" w:h="15840"/>
@@ -1980,6 +4083,164 @@
 </w:document>
 </file>
 
+<file path=word/comments.xml><?xml version="1.0" encoding="utf-8"?>
+<w:comments xmlns:wpc="http://schemas.microsoft.com/office/word/2010/wordprocessingCanvas" xmlns:mc="http://schemas.openxmlformats.org/markup-compatibility/2006" xmlns:o="urn:schemas-microsoft-com:office:office" xmlns:r="http://schemas.openxmlformats.org/officeDocument/2006/relationships" xmlns:m="http://schemas.openxmlformats.org/officeDocument/2006/math" xmlns:v="urn:schemas-microsoft-com:vml" xmlns:wp14="http://schemas.microsoft.com/office/word/2010/wordprocessingDrawing" xmlns:wp="http://schemas.openxmlformats.org/drawingml/2006/wordprocessingDrawing" xmlns:w10="urn:schemas-microsoft-com:office:word" xmlns:w="http://schemas.openxmlformats.org/wordprocessingml/2006/main" xmlns:w14="http://schemas.microsoft.com/office/word/2010/wordml" xmlns:w15="http://schemas.microsoft.com/office/word/2012/wordml" xmlns:wpg="http://schemas.microsoft.com/office/word/2010/wordprocessingGroup" xmlns:wpi="http://schemas.microsoft.com/office/word/2010/wordprocessingInk" xmlns:wne="http://schemas.microsoft.com/office/word/2006/wordml" xmlns:wps="http://schemas.microsoft.com/office/word/2010/wordprocessingShape" mc:Ignorable="w14 w15 wp14">
+  <w:comment w:id="0" w:author="Zsombor Varga" w:date="2021-03-28T12:57:00Z" w:initials="ZV">
+    <w:p>
+      <w:pPr>
+        <w:pStyle w:val="CommentText"/>
+      </w:pPr>
+      <w:r>
+        <w:rPr>
+          <w:rStyle w:val="CommentReference"/>
+        </w:rPr>
+        <w:annotationRef/>
+      </w:r>
+      <w:r>
+        <w:t>Initially I wanted to use MS SQL Server, however the installation kept terminating with errors that may only be fixed with a complete system reinstallation.</w:t>
+      </w:r>
+    </w:p>
+    <w:p>
+      <w:pPr>
+        <w:pStyle w:val="CommentText"/>
+      </w:pPr>
+    </w:p>
+    <w:p>
+      <w:pPr>
+        <w:pStyle w:val="CommentText"/>
+      </w:pPr>
+      <w:r>
+        <w:t>Which I will perform once this application reaches a certain basic completion state (user authorization &amp; authentication, users can create threads and posts in them, mods can lock threads, admins can create &amp; delete forums &amp; boards).</w:t>
+      </w:r>
+    </w:p>
+    <w:p>
+      <w:pPr>
+        <w:pStyle w:val="CommentText"/>
+      </w:pPr>
+    </w:p>
+    <w:p>
+      <w:pPr>
+        <w:pStyle w:val="CommentText"/>
+      </w:pPr>
+      <w:r>
+        <w:t>If using MS-SQL Server will be successful then, I will make the necessary changes to the application.</w:t>
+      </w:r>
+    </w:p>
+  </w:comment>
+  <w:comment w:id="5" w:author="Zsombor Varga" w:date="2021-03-28T14:30:00Z" w:initials="ZV">
+    <w:p>
+      <w:pPr>
+        <w:pStyle w:val="CommentText"/>
+      </w:pPr>
+      <w:r>
+        <w:rPr>
+          <w:rStyle w:val="CommentReference"/>
+        </w:rPr>
+        <w:annotationRef/>
+      </w:r>
+      <w:r>
+        <w:t>When I will attempt a remake using MS SQL Server I might go the “users-first” route instead.</w:t>
+      </w:r>
+    </w:p>
+  </w:comment>
+  <w:comment w:id="13" w:author="Zsombor Varga" w:date="2021-03-28T13:09:00Z" w:initials="ZV">
+    <w:p>
+      <w:pPr>
+        <w:pStyle w:val="CommentText"/>
+      </w:pPr>
+      <w:r>
+        <w:rPr>
+          <w:rStyle w:val="CommentReference"/>
+        </w:rPr>
+        <w:annotationRef/>
+      </w:r>
+      <w:r>
+        <w:rPr>
+          <w:highlight w:val="yellow"/>
+        </w:rPr>
+        <w:t>T</w:t>
+      </w:r>
+      <w:r>
+        <w:rPr>
+          <w:highlight w:val="yellow"/>
+        </w:rPr>
+        <w:t xml:space="preserve">his, for now </w:t>
+      </w:r>
+      <w:r>
+        <w:rPr>
+          <w:highlight w:val="yellow"/>
+        </w:rPr>
+        <w:t xml:space="preserve">also </w:t>
+      </w:r>
+      <w:r>
+        <w:rPr>
+          <w:highlight w:val="yellow"/>
+        </w:rPr>
+        <w:t>co</w:t>
+      </w:r>
+      <w:r>
+        <w:rPr>
+          <w:highlight w:val="yellow"/>
+        </w:rPr>
+        <w:t>ntains code I am not sure about.</w:t>
+      </w:r>
+    </w:p>
+  </w:comment>
+  <w:comment w:id="15" w:author="Zsombor Varga" w:date="2021-03-28T13:09:00Z" w:initials="ZV">
+    <w:p>
+      <w:pPr>
+        <w:pStyle w:val="CommentText"/>
+      </w:pPr>
+      <w:r>
+        <w:rPr>
+          <w:rStyle w:val="CommentReference"/>
+        </w:rPr>
+        <w:annotationRef/>
+      </w:r>
+      <w:r>
+        <w:rPr>
+          <w:highlight w:val="yellow"/>
+        </w:rPr>
+        <w:t>T</w:t>
+      </w:r>
+      <w:r>
+        <w:rPr>
+          <w:highlight w:val="yellow"/>
+        </w:rPr>
+        <w:t xml:space="preserve">his, for now </w:t>
+      </w:r>
+      <w:r>
+        <w:rPr>
+          <w:highlight w:val="yellow"/>
+        </w:rPr>
+        <w:t xml:space="preserve">also </w:t>
+      </w:r>
+      <w:r>
+        <w:rPr>
+          <w:highlight w:val="yellow"/>
+        </w:rPr>
+        <w:t>co</w:t>
+      </w:r>
+      <w:r>
+        <w:rPr>
+          <w:highlight w:val="yellow"/>
+        </w:rPr>
+        <w:t>ntains code I am not sure about.</w:t>
+      </w:r>
+    </w:p>
+  </w:comment>
+</w:comments>
+</file>
+
+<file path=word/commentsExtended.xml><?xml version="1.0" encoding="utf-8"?>
+<w15:commentsEx xmlns:wpc="http://schemas.microsoft.com/office/word/2010/wordprocessingCanvas" xmlns:mc="http://schemas.openxmlformats.org/markup-compatibility/2006" xmlns:o="urn:schemas-microsoft-com:office:office" xmlns:r="http://schemas.openxmlformats.org/officeDocument/2006/relationships" xmlns:m="http://schemas.openxmlformats.org/officeDocument/2006/math" xmlns:v="urn:schemas-microsoft-com:vml" xmlns:wp14="http://schemas.microsoft.com/office/word/2010/wordprocessingDrawing" xmlns:wp="http://schemas.openxmlformats.org/drawingml/2006/wordprocessingDrawing" xmlns:w10="urn:schemas-microsoft-com:office:word" xmlns:w="http://schemas.openxmlformats.org/wordprocessingml/2006/main" xmlns:w14="http://schemas.microsoft.com/office/word/2010/wordml" xmlns:w15="http://schemas.microsoft.com/office/word/2012/wordml" xmlns:wpg="http://schemas.microsoft.com/office/word/2010/wordprocessingGroup" xmlns:wpi="http://schemas.microsoft.com/office/word/2010/wordprocessingInk" xmlns:wne="http://schemas.microsoft.com/office/word/2006/wordml" xmlns:wps="http://schemas.microsoft.com/office/word/2010/wordprocessingShape" mc:Ignorable="w14 w15 wp14">
+  <w15:commentEx w15:paraId="75029B6E" w15:done="0"/>
+  <w15:commentEx w15:paraId="2E360945" w15:done="0"/>
+  <w15:commentEx w15:paraId="6362050A" w15:done="0"/>
+  <w15:commentEx w15:paraId="0C49234A" w15:done="0"/>
+</w15:commentsEx>
+</file>
+
 <file path=word/numbering.xml><?xml version="1.0" encoding="utf-8"?>
 <w:numbering xmlns:wpc="http://schemas.microsoft.com/office/word/2010/wordprocessingCanvas" xmlns:mc="http://schemas.openxmlformats.org/markup-compatibility/2006" xmlns:o="urn:schemas-microsoft-com:office:office" xmlns:r="http://schemas.openxmlformats.org/officeDocument/2006/relationships" xmlns:m="http://schemas.openxmlformats.org/officeDocument/2006/math" xmlns:v="urn:schemas-microsoft-com:vml" xmlns:wp14="http://schemas.microsoft.com/office/word/2010/wordprocessingDrawing" xmlns:wp="http://schemas.openxmlformats.org/drawingml/2006/wordprocessingDrawing" xmlns:w10="urn:schemas-microsoft-com:office:word" xmlns:w="http://schemas.openxmlformats.org/wordprocessingml/2006/main" xmlns:w14="http://schemas.microsoft.com/office/word/2010/wordml" xmlns:w15="http://schemas.microsoft.com/office/word/2012/wordml" xmlns:wpg="http://schemas.microsoft.com/office/word/2010/wordprocessingGroup" xmlns:wpi="http://schemas.microsoft.com/office/word/2010/wordprocessingInk" xmlns:wne="http://schemas.microsoft.com/office/word/2006/wordml" xmlns:wps="http://schemas.microsoft.com/office/word/2010/wordprocessingShape" mc:Ignorable="w14 w15 wp14">
   <w:abstractNum w:abstractNumId="0" w15:restartNumberingAfterBreak="0">
@@ -2274,6 +4535,119 @@
     </w:lvl>
   </w:abstractNum>
   <w:abstractNum w:abstractNumId="3" w15:restartNumberingAfterBreak="0">
+    <w:nsid w:val="2F0165D4"/>
+    <w:multiLevelType w:val="hybridMultilevel"/>
+    <w:tmpl w:val="7C0C7642"/>
+    <w:lvl w:ilvl="0" w:tplc="04090001">
+      <w:start w:val="1"/>
+      <w:numFmt w:val="bullet"/>
+      <w:lvlText w:val=""/>
+      <w:lvlJc w:val="left"/>
+      <w:pPr>
+        <w:ind w:left="1287" w:hanging="360"/>
+      </w:pPr>
+      <w:rPr>
+        <w:rFonts w:ascii="Symbol" w:hAnsi="Symbol" w:hint="default"/>
+      </w:rPr>
+    </w:lvl>
+    <w:lvl w:ilvl="1" w:tplc="04090003">
+      <w:start w:val="1"/>
+      <w:numFmt w:val="bullet"/>
+      <w:lvlText w:val="o"/>
+      <w:lvlJc w:val="left"/>
+      <w:pPr>
+        <w:ind w:left="2007" w:hanging="360"/>
+      </w:pPr>
+      <w:rPr>
+        <w:rFonts w:ascii="Courier New" w:hAnsi="Courier New" w:cs="Courier New" w:hint="default"/>
+      </w:rPr>
+    </w:lvl>
+    <w:lvl w:ilvl="2" w:tplc="04090005" w:tentative="1">
+      <w:start w:val="1"/>
+      <w:numFmt w:val="bullet"/>
+      <w:lvlText w:val=""/>
+      <w:lvlJc w:val="left"/>
+      <w:pPr>
+        <w:ind w:left="2727" w:hanging="360"/>
+      </w:pPr>
+      <w:rPr>
+        <w:rFonts w:ascii="Wingdings" w:hAnsi="Wingdings" w:hint="default"/>
+      </w:rPr>
+    </w:lvl>
+    <w:lvl w:ilvl="3" w:tplc="04090001" w:tentative="1">
+      <w:start w:val="1"/>
+      <w:numFmt w:val="bullet"/>
+      <w:lvlText w:val=""/>
+      <w:lvlJc w:val="left"/>
+      <w:pPr>
+        <w:ind w:left="3447" w:hanging="360"/>
+      </w:pPr>
+      <w:rPr>
+        <w:rFonts w:ascii="Symbol" w:hAnsi="Symbol" w:hint="default"/>
+      </w:rPr>
+    </w:lvl>
+    <w:lvl w:ilvl="4" w:tplc="04090003" w:tentative="1">
+      <w:start w:val="1"/>
+      <w:numFmt w:val="bullet"/>
+      <w:lvlText w:val="o"/>
+      <w:lvlJc w:val="left"/>
+      <w:pPr>
+        <w:ind w:left="4167" w:hanging="360"/>
+      </w:pPr>
+      <w:rPr>
+        <w:rFonts w:ascii="Courier New" w:hAnsi="Courier New" w:cs="Courier New" w:hint="default"/>
+      </w:rPr>
+    </w:lvl>
+    <w:lvl w:ilvl="5" w:tplc="04090005" w:tentative="1">
+      <w:start w:val="1"/>
+      <w:numFmt w:val="bullet"/>
+      <w:lvlText w:val=""/>
+      <w:lvlJc w:val="left"/>
+      <w:pPr>
+        <w:ind w:left="4887" w:hanging="360"/>
+      </w:pPr>
+      <w:rPr>
+        <w:rFonts w:ascii="Wingdings" w:hAnsi="Wingdings" w:hint="default"/>
+      </w:rPr>
+    </w:lvl>
+    <w:lvl w:ilvl="6" w:tplc="04090001" w:tentative="1">
+      <w:start w:val="1"/>
+      <w:numFmt w:val="bullet"/>
+      <w:lvlText w:val=""/>
+      <w:lvlJc w:val="left"/>
+      <w:pPr>
+        <w:ind w:left="5607" w:hanging="360"/>
+      </w:pPr>
+      <w:rPr>
+        <w:rFonts w:ascii="Symbol" w:hAnsi="Symbol" w:hint="default"/>
+      </w:rPr>
+    </w:lvl>
+    <w:lvl w:ilvl="7" w:tplc="04090003" w:tentative="1">
+      <w:start w:val="1"/>
+      <w:numFmt w:val="bullet"/>
+      <w:lvlText w:val="o"/>
+      <w:lvlJc w:val="left"/>
+      <w:pPr>
+        <w:ind w:left="6327" w:hanging="360"/>
+      </w:pPr>
+      <w:rPr>
+        <w:rFonts w:ascii="Courier New" w:hAnsi="Courier New" w:cs="Courier New" w:hint="default"/>
+      </w:rPr>
+    </w:lvl>
+    <w:lvl w:ilvl="8" w:tplc="04090005" w:tentative="1">
+      <w:start w:val="1"/>
+      <w:numFmt w:val="bullet"/>
+      <w:lvlText w:val=""/>
+      <w:lvlJc w:val="left"/>
+      <w:pPr>
+        <w:ind w:left="7047" w:hanging="360"/>
+      </w:pPr>
+      <w:rPr>
+        <w:rFonts w:ascii="Wingdings" w:hAnsi="Wingdings" w:hint="default"/>
+      </w:rPr>
+    </w:lvl>
+  </w:abstractNum>
+  <w:abstractNum w:abstractNumId="4" w15:restartNumberingAfterBreak="0">
     <w:nsid w:val="3A8E2086"/>
     <w:multiLevelType w:val="hybridMultilevel"/>
     <w:tmpl w:val="50821E7C"/>
@@ -2362,7 +4736,7 @@
       </w:pPr>
     </w:lvl>
   </w:abstractNum>
-  <w:abstractNum w:abstractNumId="4" w15:restartNumberingAfterBreak="0">
+  <w:abstractNum w:abstractNumId="5" w15:restartNumberingAfterBreak="0">
     <w:nsid w:val="727F5313"/>
     <w:multiLevelType w:val="hybridMultilevel"/>
     <w:tmpl w:val="91BEBD2A"/>
@@ -2475,7 +4849,7 @@
       </w:rPr>
     </w:lvl>
   </w:abstractNum>
-  <w:abstractNum w:abstractNumId="5" w15:restartNumberingAfterBreak="0">
+  <w:abstractNum w:abstractNumId="6" w15:restartNumberingAfterBreak="0">
     <w:nsid w:val="741F2A1B"/>
     <w:multiLevelType w:val="hybridMultilevel"/>
     <w:tmpl w:val="9E86FD4C"/>
@@ -2571,18 +4945,29 @@
     <w:abstractNumId w:val="2"/>
   </w:num>
   <w:num w:numId="3">
-    <w:abstractNumId w:val="3"/>
+    <w:abstractNumId w:val="4"/>
   </w:num>
   <w:num w:numId="4">
-    <w:abstractNumId w:val="5"/>
+    <w:abstractNumId w:val="6"/>
   </w:num>
   <w:num w:numId="5">
-    <w:abstractNumId w:val="4"/>
+    <w:abstractNumId w:val="5"/>
   </w:num>
   <w:num w:numId="6">
     <w:abstractNumId w:val="0"/>
   </w:num>
+  <w:num w:numId="7">
+    <w:abstractNumId w:val="3"/>
+  </w:num>
 </w:numbering>
+</file>
+
+<file path=word/people.xml><?xml version="1.0" encoding="utf-8"?>
+<w15:people xmlns:wpc="http://schemas.microsoft.com/office/word/2010/wordprocessingCanvas" xmlns:mc="http://schemas.openxmlformats.org/markup-compatibility/2006" xmlns:o="urn:schemas-microsoft-com:office:office" xmlns:r="http://schemas.openxmlformats.org/officeDocument/2006/relationships" xmlns:m="http://schemas.openxmlformats.org/officeDocument/2006/math" xmlns:v="urn:schemas-microsoft-com:vml" xmlns:wp14="http://schemas.microsoft.com/office/word/2010/wordprocessingDrawing" xmlns:wp="http://schemas.openxmlformats.org/drawingml/2006/wordprocessingDrawing" xmlns:w10="urn:schemas-microsoft-com:office:word" xmlns:w="http://schemas.openxmlformats.org/wordprocessingml/2006/main" xmlns:w14="http://schemas.microsoft.com/office/word/2010/wordml" xmlns:w15="http://schemas.microsoft.com/office/word/2012/wordml" xmlns:wpg="http://schemas.microsoft.com/office/word/2010/wordprocessingGroup" xmlns:wpi="http://schemas.microsoft.com/office/word/2010/wordprocessingInk" xmlns:wne="http://schemas.microsoft.com/office/word/2006/wordml" xmlns:wps="http://schemas.microsoft.com/office/word/2010/wordprocessingShape" mc:Ignorable="w14 w15 wp14">
+  <w15:person w15:author="Zsombor Varga">
+    <w15:presenceInfo w15:providerId="Windows Live" w15:userId="5e68b21bf27e944a"/>
+  </w15:person>
+</w15:people>
 </file>
 
 <file path=word/styles.xml><?xml version="1.0" encoding="utf-8"?>
@@ -3159,6 +5544,110 @@
       <w:u w:val="thick"/>
     </w:rPr>
   </w:style>
+  <w:style w:type="character" w:styleId="CommentReference">
+    <w:name w:val="annotation reference"/>
+    <w:basedOn w:val="DefaultParagraphFont"/>
+    <w:uiPriority w:val="99"/>
+    <w:semiHidden/>
+    <w:unhideWhenUsed/>
+    <w:rsid w:val="00E156F4"/>
+    <w:rPr>
+      <w:sz w:val="16"/>
+      <w:szCs w:val="16"/>
+    </w:rPr>
+  </w:style>
+  <w:style w:type="paragraph" w:styleId="CommentText">
+    <w:name w:val="annotation text"/>
+    <w:basedOn w:val="Normal"/>
+    <w:link w:val="CommentTextChar"/>
+    <w:uiPriority w:val="99"/>
+    <w:semiHidden/>
+    <w:unhideWhenUsed/>
+    <w:rsid w:val="00E156F4"/>
+    <w:rPr>
+      <w:sz w:val="20"/>
+      <w:szCs w:val="20"/>
+    </w:rPr>
+  </w:style>
+  <w:style w:type="character" w:customStyle="1" w:styleId="CommentTextChar">
+    <w:name w:val="Comment Text Char"/>
+    <w:basedOn w:val="DefaultParagraphFont"/>
+    <w:link w:val="CommentText"/>
+    <w:uiPriority w:val="99"/>
+    <w:semiHidden/>
+    <w:rsid w:val="00E156F4"/>
+    <w:rPr>
+      <w:sz w:val="20"/>
+      <w:szCs w:val="20"/>
+    </w:rPr>
+  </w:style>
+  <w:style w:type="paragraph" w:styleId="CommentSubject">
+    <w:name w:val="annotation subject"/>
+    <w:basedOn w:val="CommentText"/>
+    <w:next w:val="CommentText"/>
+    <w:link w:val="CommentSubjectChar"/>
+    <w:uiPriority w:val="99"/>
+    <w:semiHidden/>
+    <w:unhideWhenUsed/>
+    <w:rsid w:val="00E156F4"/>
+    <w:rPr>
+      <w:b/>
+      <w:bCs/>
+    </w:rPr>
+  </w:style>
+  <w:style w:type="character" w:customStyle="1" w:styleId="CommentSubjectChar">
+    <w:name w:val="Comment Subject Char"/>
+    <w:basedOn w:val="CommentTextChar"/>
+    <w:link w:val="CommentSubject"/>
+    <w:uiPriority w:val="99"/>
+    <w:semiHidden/>
+    <w:rsid w:val="00E156F4"/>
+    <w:rPr>
+      <w:b/>
+      <w:bCs/>
+      <w:sz w:val="20"/>
+      <w:szCs w:val="20"/>
+    </w:rPr>
+  </w:style>
+  <w:style w:type="paragraph" w:styleId="BalloonText">
+    <w:name w:val="Balloon Text"/>
+    <w:basedOn w:val="Normal"/>
+    <w:link w:val="BalloonTextChar"/>
+    <w:uiPriority w:val="99"/>
+    <w:semiHidden/>
+    <w:unhideWhenUsed/>
+    <w:rsid w:val="00E156F4"/>
+    <w:rPr>
+      <w:rFonts w:ascii="Segoe UI" w:hAnsi="Segoe UI" w:cs="Segoe UI"/>
+      <w:sz w:val="18"/>
+      <w:szCs w:val="18"/>
+    </w:rPr>
+  </w:style>
+  <w:style w:type="character" w:customStyle="1" w:styleId="BalloonTextChar">
+    <w:name w:val="Balloon Text Char"/>
+    <w:basedOn w:val="DefaultParagraphFont"/>
+    <w:link w:val="BalloonText"/>
+    <w:uiPriority w:val="99"/>
+    <w:semiHidden/>
+    <w:rsid w:val="00E156F4"/>
+    <w:rPr>
+      <w:rFonts w:ascii="Segoe UI" w:hAnsi="Segoe UI" w:cs="Segoe UI"/>
+      <w:sz w:val="18"/>
+      <w:szCs w:val="18"/>
+    </w:rPr>
+  </w:style>
+  <w:style w:type="character" w:styleId="FollowedHyperlink">
+    <w:name w:val="FollowedHyperlink"/>
+    <w:basedOn w:val="DefaultParagraphFont"/>
+    <w:uiPriority w:val="99"/>
+    <w:semiHidden/>
+    <w:unhideWhenUsed/>
+    <w:rsid w:val="00002EC4"/>
+    <w:rPr>
+      <w:color w:val="954F72" w:themeColor="followedHyperlink"/>
+      <w:u w:val="single"/>
+    </w:rPr>
+  </w:style>
 </w:styles>
 </file>
 
@@ -3428,7 +5917,7 @@
 </file>
 
 <file path=customXml/itemProps1.xml><?xml version="1.0" encoding="utf-8"?>
-<ds:datastoreItem xmlns:ds="http://schemas.openxmlformats.org/officeDocument/2006/customXml" ds:itemID="{E3374D4D-0081-487B-82AE-F49A7276D397}">
+<ds:datastoreItem xmlns:ds="http://schemas.openxmlformats.org/officeDocument/2006/customXml" ds:itemID="{41BE2448-CADE-4088-8DDC-9C0758AF13F3}">
   <ds:schemaRefs>
     <ds:schemaRef ds:uri="http://schemas.openxmlformats.org/officeDocument/2006/bibliography"/>
   </ds:schemaRefs>

</xml_diff>

<commit_message>
Updated my word doc. Debated scrapping al the board~post objects and starting them over. It wasn't clear to me from the start how to go about several parts, these included. Will do more try-outs in the other solution (WebForum), then likely I will use what i see there work to make things work here as well.  :(
</commit_message>
<xml_diff>
--- a/CS_ASP.NET_Forum.docx
+++ b/CS_ASP.NET_Forum.docx
@@ -152,15 +152,7 @@
     </w:p>
     <w:p>
       <w:r>
-        <w:t xml:space="preserve">Finally the system and its users generally have to adhere to geographically local (at least relative to </w:t>
-      </w:r>
-      <w:proofErr w:type="gramStart"/>
-      <w:r>
-        <w:t>hosting</w:t>
-      </w:r>
-      <w:proofErr w:type="gramEnd"/>
-      <w:r>
-        <w:t xml:space="preserve"> server location) laws about </w:t>
+        <w:t xml:space="preserve">Finally the system and its users generally have to adhere to geographically local (at least relative to hosting server location) laws about </w:t>
       </w:r>
       <w:r>
         <w:t>digital media and online social systems &amp; gatherings.</w:t>
@@ -604,7 +596,7 @@
           <v:shape id="_x0000_i1025" type="#_x0000_t75" style="width:498.75pt;height:33pt" o:ole="">
             <v:imagedata r:id="rId8" o:title=""/>
           </v:shape>
-          <o:OLEObject Type="Embed" ProgID="Word.OpenDocumentText.12" ShapeID="_x0000_i1025" DrawAspect="Content" ObjectID="_1678463178" r:id="rId9"/>
+          <o:OLEObject Type="Embed" ProgID="Word.OpenDocumentText.12" ShapeID="_x0000_i1025" DrawAspect="Content" ObjectID="_1679163501" r:id="rId9"/>
         </w:object>
       </w:r>
     </w:p>
@@ -673,7 +665,7 @@
           <v:shape id="_x0000_i1026" type="#_x0000_t75" style="width:498.75pt;height:78pt" o:ole="">
             <v:imagedata r:id="rId10" o:title=""/>
           </v:shape>
-          <o:OLEObject Type="Embed" ProgID="Word.OpenDocumentText.12" ShapeID="_x0000_i1026" DrawAspect="Content" ObjectID="_1678463179" r:id="rId11"/>
+          <o:OLEObject Type="Embed" ProgID="Word.OpenDocumentText.12" ShapeID="_x0000_i1026" DrawAspect="Content" ObjectID="_1679163502" r:id="rId11"/>
         </w:object>
       </w:r>
     </w:p>
@@ -731,7 +723,7 @@
           <v:shape id="_x0000_i1027" type="#_x0000_t75" style="width:498.75pt;height:99.75pt" o:ole="">
             <v:imagedata r:id="rId12" o:title=""/>
           </v:shape>
-          <o:OLEObject Type="Embed" ProgID="Word.OpenDocumentText.12" ShapeID="_x0000_i1027" DrawAspect="Content" ObjectID="_1678463180" r:id="rId13"/>
+          <o:OLEObject Type="Embed" ProgID="Word.OpenDocumentText.12" ShapeID="_x0000_i1027" DrawAspect="Content" ObjectID="_1679163503" r:id="rId13"/>
         </w:object>
       </w:r>
     </w:p>
@@ -1455,7 +1447,7 @@
           <v:shape id="_x0000_i1028" type="#_x0000_t75" style="width:498.75pt;height:144.75pt" o:ole="">
             <v:imagedata r:id="rId14" o:title=""/>
           </v:shape>
-          <o:OLEObject Type="Embed" ProgID="Word.OpenDocumentText.12" ShapeID="_x0000_i1028" DrawAspect="Content" ObjectID="_1678463181" r:id="rId15"/>
+          <o:OLEObject Type="Embed" ProgID="Word.OpenDocumentText.12" ShapeID="_x0000_i1028" DrawAspect="Content" ObjectID="_1679163504" r:id="rId15"/>
         </w:object>
       </w:r>
     </w:p>
@@ -1473,7 +1465,7 @@
           <v:shape id="_x0000_i1029" type="#_x0000_t75" style="width:468pt;height:211.5pt" o:ole="">
             <v:imagedata r:id="rId16" o:title=""/>
           </v:shape>
-          <o:OLEObject Type="Embed" ProgID="Word.OpenDocumentText.12" ShapeID="_x0000_i1029" DrawAspect="Content" ObjectID="_1678463182" r:id="rId17"/>
+          <o:OLEObject Type="Embed" ProgID="Word.OpenDocumentText.12" ShapeID="_x0000_i1029" DrawAspect="Content" ObjectID="_1679163505" r:id="rId17"/>
         </w:object>
       </w:r>
     </w:p>
@@ -1491,7 +1483,7 @@
           <v:shape id="_x0000_i1030" type="#_x0000_t75" style="width:468pt;height:244.5pt" o:ole="">
             <v:imagedata r:id="rId18" o:title=""/>
           </v:shape>
-          <o:OLEObject Type="Embed" ProgID="Word.OpenDocumentText.12" ShapeID="_x0000_i1030" DrawAspect="Content" ObjectID="_1678463183" r:id="rId19"/>
+          <o:OLEObject Type="Embed" ProgID="Word.OpenDocumentText.12" ShapeID="_x0000_i1030" DrawAspect="Content" ObjectID="_1679163506" r:id="rId19"/>
         </w:object>
       </w:r>
     </w:p>
@@ -1509,7 +1501,7 @@
           <v:shape id="_x0000_i1031" type="#_x0000_t75" style="width:468pt;height:233.25pt" o:ole="">
             <v:imagedata r:id="rId20" o:title=""/>
           </v:shape>
-          <o:OLEObject Type="Embed" ProgID="Word.OpenDocumentText.12" ShapeID="_x0000_i1031" DrawAspect="Content" ObjectID="_1678463184" r:id="rId21"/>
+          <o:OLEObject Type="Embed" ProgID="Word.OpenDocumentText.12" ShapeID="_x0000_i1031" DrawAspect="Content" ObjectID="_1679163507" r:id="rId21"/>
         </w:object>
       </w:r>
     </w:p>
@@ -1612,7 +1604,7 @@
           <v:shape id="_x0000_i1032" type="#_x0000_t75" style="width:468pt;height:200.25pt" o:ole="">
             <v:imagedata r:id="rId22" o:title=""/>
           </v:shape>
-          <o:OLEObject Type="Embed" ProgID="Word.OpenDocumentText.12" ShapeID="_x0000_i1032" DrawAspect="Content" ObjectID="_1678463185" r:id="rId23"/>
+          <o:OLEObject Type="Embed" ProgID="Word.OpenDocumentText.12" ShapeID="_x0000_i1032" DrawAspect="Content" ObjectID="_1679163508" r:id="rId23"/>
         </w:object>
       </w:r>
     </w:p>
@@ -1674,7 +1666,7 @@
           <v:shape id="_x0000_i1033" type="#_x0000_t75" style="width:468pt;height:300pt" o:ole="">
             <v:imagedata r:id="rId24" o:title=""/>
           </v:shape>
-          <o:OLEObject Type="Embed" ProgID="Word.OpenDocumentText.12" ShapeID="_x0000_i1033" DrawAspect="Content" ObjectID="_1678463186" r:id="rId25"/>
+          <o:OLEObject Type="Embed" ProgID="Word.OpenDocumentText.12" ShapeID="_x0000_i1033" DrawAspect="Content" ObjectID="_1679163509" r:id="rId25"/>
         </w:object>
       </w:r>
     </w:p>
@@ -1733,7 +1725,7 @@
           <v:shape id="_x0000_i1034" type="#_x0000_t75" style="width:498.75pt;height:156pt" o:ole="">
             <v:imagedata r:id="rId26" o:title=""/>
           </v:shape>
-          <o:OLEObject Type="Embed" ProgID="Word.OpenDocumentText.12" ShapeID="_x0000_i1034" DrawAspect="Content" ObjectID="_1678463187" r:id="rId27"/>
+          <o:OLEObject Type="Embed" ProgID="Word.OpenDocumentText.12" ShapeID="_x0000_i1034" DrawAspect="Content" ObjectID="_1679163510" r:id="rId27"/>
         </w:object>
       </w:r>
     </w:p>
@@ -1789,7 +1781,7 @@
           <v:shape id="_x0000_i1035" type="#_x0000_t75" style="width:498.75pt;height:322.5pt" o:ole="">
             <v:imagedata r:id="rId28" o:title=""/>
           </v:shape>
-          <o:OLEObject Type="Embed" ProgID="Word.OpenDocumentText.12" ShapeID="_x0000_i1035" DrawAspect="Content" ObjectID="_1678463188" r:id="rId29"/>
+          <o:OLEObject Type="Embed" ProgID="Word.OpenDocumentText.12" ShapeID="_x0000_i1035" DrawAspect="Content" ObjectID="_1679163511" r:id="rId29"/>
         </w:object>
       </w:r>
     </w:p>
@@ -1854,7 +1846,7 @@
           <v:shape id="_x0000_i1036" type="#_x0000_t75" style="width:498.75pt;height:423pt" o:ole="">
             <v:imagedata r:id="rId30" o:title=""/>
           </v:shape>
-          <o:OLEObject Type="Embed" ProgID="Word.OpenDocumentText.12" ShapeID="_x0000_i1036" DrawAspect="Content" ObjectID="_1678463189" r:id="rId31"/>
+          <o:OLEObject Type="Embed" ProgID="Word.OpenDocumentText.12" ShapeID="_x0000_i1036" DrawAspect="Content" ObjectID="_1679163512" r:id="rId31"/>
         </w:object>
       </w:r>
     </w:p>
@@ -2852,7 +2844,7 @@
           <v:shape id="_x0000_i1037" type="#_x0000_t75" style="width:498.75pt;height:89.25pt" o:ole="">
             <v:imagedata r:id="rId33" o:title=""/>
           </v:shape>
-          <o:OLEObject Type="Embed" ProgID="Word.OpenDocumentText.12" ShapeID="_x0000_i1037" DrawAspect="Content" ObjectID="_1678463190" r:id="rId34"/>
+          <o:OLEObject Type="Embed" ProgID="Word.OpenDocumentText.12" ShapeID="_x0000_i1037" DrawAspect="Content" ObjectID="_1679163513" r:id="rId34"/>
         </w:object>
       </w:r>
     </w:p>
@@ -2928,7 +2920,7 @@
           <v:shape id="_x0000_i1038" type="#_x0000_t75" style="width:498.75pt;height:133.5pt" o:ole="">
             <v:imagedata r:id="rId35" o:title=""/>
           </v:shape>
-          <o:OLEObject Type="Embed" ProgID="Word.OpenDocumentText.12" ShapeID="_x0000_i1038" DrawAspect="Content" ObjectID="_1678463191" r:id="rId36"/>
+          <o:OLEObject Type="Embed" ProgID="Word.OpenDocumentText.12" ShapeID="_x0000_i1038" DrawAspect="Content" ObjectID="_1679163514" r:id="rId36"/>
         </w:object>
       </w:r>
     </w:p>
@@ -3006,7 +2998,7 @@
           <v:shape id="_x0000_i1039" type="#_x0000_t75" style="width:498.75pt;height:11.25pt" o:ole="">
             <v:imagedata r:id="rId37" o:title=""/>
           </v:shape>
-          <o:OLEObject Type="Embed" ProgID="Word.OpenDocumentText.12" ShapeID="_x0000_i1039" DrawAspect="Content" ObjectID="_1678463192" r:id="rId38"/>
+          <o:OLEObject Type="Embed" ProgID="Word.OpenDocumentText.12" ShapeID="_x0000_i1039" DrawAspect="Content" ObjectID="_1679163515" r:id="rId38"/>
         </w:object>
       </w:r>
     </w:p>
@@ -3238,7 +3230,7 @@
           <v:shape id="_x0000_i1040" type="#_x0000_t75" style="width:498.75pt;height:222.75pt" o:ole="">
             <v:imagedata r:id="rId39" o:title=""/>
           </v:shape>
-          <o:OLEObject Type="Embed" ProgID="Word.OpenDocumentText.12" ShapeID="_x0000_i1040" DrawAspect="Content" ObjectID="_1678463193" r:id="rId40"/>
+          <o:OLEObject Type="Embed" ProgID="Word.OpenDocumentText.12" ShapeID="_x0000_i1040" DrawAspect="Content" ObjectID="_1679163516" r:id="rId40"/>
         </w:object>
       </w:r>
     </w:p>
@@ -3408,7 +3400,7 @@
           <v:shape id="_x0000_i1041" type="#_x0000_t75" style="width:498.75pt;height:156pt" o:ole="">
             <v:imagedata r:id="rId41" o:title=""/>
           </v:shape>
-          <o:OLEObject Type="Embed" ProgID="Word.OpenDocumentText.12" ShapeID="_x0000_i1041" DrawAspect="Content" ObjectID="_1678463194" r:id="rId42"/>
+          <o:OLEObject Type="Embed" ProgID="Word.OpenDocumentText.12" ShapeID="_x0000_i1041" DrawAspect="Content" ObjectID="_1679163517" r:id="rId42"/>
         </w:object>
       </w:r>
     </w:p>
@@ -3450,7 +3442,7 @@
           <v:shape id="_x0000_i1042" type="#_x0000_t75" style="width:498.75pt;height:267pt" o:ole="">
             <v:imagedata r:id="rId43" o:title=""/>
           </v:shape>
-          <o:OLEObject Type="Embed" ProgID="Word.OpenDocumentText.12" ShapeID="_x0000_i1042" DrawAspect="Content" ObjectID="_1678463195" r:id="rId44"/>
+          <o:OLEObject Type="Embed" ProgID="Word.OpenDocumentText.12" ShapeID="_x0000_i1042" DrawAspect="Content" ObjectID="_1679163518" r:id="rId44"/>
         </w:object>
       </w:r>
     </w:p>
@@ -3593,10 +3585,10 @@
       </w:pPr>
       <w:r>
         <w:object w:dxaOrig="9972" w:dyaOrig="12236" w14:anchorId="6411F060">
-          <v:shape id="_x0000_i1044" type="#_x0000_t75" style="width:498.75pt;height:612pt" o:ole="">
+          <v:shape id="_x0000_i1043" type="#_x0000_t75" style="width:498.75pt;height:612pt" o:ole="">
             <v:imagedata r:id="rId45" o:title=""/>
           </v:shape>
-          <o:OLEObject Type="Embed" ProgID="Word.OpenDocumentText.12" ShapeID="_x0000_i1044" DrawAspect="Content" ObjectID="_1678463196" r:id="rId46"/>
+          <o:OLEObject Type="Embed" ProgID="Word.OpenDocumentText.12" ShapeID="_x0000_i1043" DrawAspect="Content" ObjectID="_1679163519" r:id="rId46"/>
         </w:object>
       </w:r>
     </w:p>
@@ -3611,10 +3603,10 @@
       </w:pPr>
       <w:r>
         <w:object w:dxaOrig="9972" w:dyaOrig="4894" w14:anchorId="06B8D9FD">
-          <v:shape id="_x0000_i1043" type="#_x0000_t75" style="width:498.75pt;height:244.5pt" o:ole="">
+          <v:shape id="_x0000_i1044" type="#_x0000_t75" style="width:498.75pt;height:244.5pt" o:ole="">
             <v:imagedata r:id="rId47" o:title=""/>
           </v:shape>
-          <o:OLEObject Type="Embed" ProgID="Word.OpenDocumentText.12" ShapeID="_x0000_i1043" DrawAspect="Content" ObjectID="_1678463197" r:id="rId48"/>
+          <o:OLEObject Type="Embed" ProgID="Word.OpenDocumentText.12" ShapeID="_x0000_i1044" DrawAspect="Content" ObjectID="_1679163520" r:id="rId48"/>
         </w:object>
       </w:r>
     </w:p>
@@ -3645,7 +3637,7 @@
           <v:shape id="_x0000_i1045" type="#_x0000_t75" style="width:498.75pt;height:311.25pt" o:ole="">
             <v:imagedata r:id="rId49" o:title=""/>
           </v:shape>
-          <o:OLEObject Type="Embed" ProgID="Word.OpenDocumentText.12" ShapeID="_x0000_i1045" DrawAspect="Content" ObjectID="_1678463198" r:id="rId50"/>
+          <o:OLEObject Type="Embed" ProgID="Word.OpenDocumentText.12" ShapeID="_x0000_i1045" DrawAspect="Content" ObjectID="_1679163521" r:id="rId50"/>
         </w:object>
       </w:r>
     </w:p>
@@ -3837,19 +3829,11 @@
         <w:rPr>
           <w:b/>
         </w:rPr>
-        <w:t>-</w:t>
-      </w:r>
-      <w:proofErr w:type="spellStart"/>
-      <w:r>
-        <w:rPr>
-          <w:b/>
-        </w:rPr>
-        <w:t>collapse”</w:t>
+        <w:t>-collapse”</w:t>
       </w:r>
       <w:r>
         <w:t>.</w:t>
       </w:r>
-      <w:proofErr w:type="spellEnd"/>
     </w:p>
     <w:p/>
     <w:p>
@@ -3987,7 +3971,7 @@
           <v:shape id="_x0000_i1046" type="#_x0000_t75" style="width:498.75pt;height:33pt" o:ole="">
             <v:imagedata r:id="rId51" o:title=""/>
           </v:shape>
-          <o:OLEObject Type="Embed" ProgID="Word.OpenDocumentText.12" ShapeID="_x0000_i1046" DrawAspect="Content" ObjectID="_1678463199" r:id="rId52"/>
+          <o:OLEObject Type="Embed" ProgID="Word.OpenDocumentText.12" ShapeID="_x0000_i1046" DrawAspect="Content" ObjectID="_1679163522" r:id="rId52"/>
         </w:object>
       </w:r>
     </w:p>
@@ -4040,7 +4024,7 @@
           <v:shape id="_x0000_i1047" type="#_x0000_t75" style="width:498.75pt;height:122.25pt" o:ole="">
             <v:imagedata r:id="rId53" o:title=""/>
           </v:shape>
-          <o:OLEObject Type="Embed" ProgID="Word.OpenDocumentText.12" ShapeID="_x0000_i1047" DrawAspect="Content" ObjectID="_1678463200" r:id="rId54"/>
+          <o:OLEObject Type="Embed" ProgID="Word.OpenDocumentText.12" ShapeID="_x0000_i1047" DrawAspect="Content" ObjectID="_1679163523" r:id="rId54"/>
         </w:object>
       </w:r>
     </w:p>
@@ -4061,17 +4045,284 @@
         <w:t xml:space="preserve"> don’t forget to fill them out normally!</w:t>
       </w:r>
     </w:p>
-    <w:p>
-      <w:pPr>
-        <w:pBdr>
-          <w:bottom w:val="single" w:sz="6" w:space="1" w:color="auto"/>
-        </w:pBdr>
-      </w:pPr>
-    </w:p>
-    <w:p>
-      <w:bookmarkStart w:id="28" w:name="_GoBack"/>
-      <w:bookmarkEnd w:id="28"/>
-    </w:p>
+    <w:p/>
+    <w:p>
+      <w:pPr>
+        <w:pStyle w:val="Heading2"/>
+        <w:rPr>
+          <w:b/>
+          <w:color w:val="C00000"/>
+          <w:u w:val="single"/>
+        </w:rPr>
+      </w:pPr>
+      <w:r>
+        <w:rPr>
+          <w:b/>
+          <w:color w:val="C00000"/>
+          <w:u w:val="single"/>
+        </w:rPr>
+        <w:t>Exceptions from the Global authentication requirement</w:t>
+      </w:r>
+    </w:p>
+    <w:p>
+      <w:r>
+        <w:t xml:space="preserve">As I understood the documentation, there are several methods of excluding specific files, folders or even just actions &amp; events. </w:t>
+      </w:r>
+      <w:r>
+        <w:rPr>
+          <w:b/>
+        </w:rPr>
+        <w:t>First</w:t>
+      </w:r>
+      <w:r>
+        <w:t xml:space="preserve"> I have tried the “service</w:t>
+      </w:r>
+      <w:r>
+        <w:t xml:space="preserve"> setting</w:t>
+      </w:r>
+      <w:r>
+        <w:t>” method in “</w:t>
+      </w:r>
+      <w:proofErr w:type="spellStart"/>
+      <w:r>
+        <w:t>startup.cs</w:t>
+      </w:r>
+      <w:proofErr w:type="spellEnd"/>
+      <w:r>
+        <w:t>”</w:t>
+      </w:r>
+      <w:r>
+        <w:t>:</w:t>
+      </w:r>
+      <w:r>
+        <w:t xml:space="preserve"> </w:t>
+      </w:r>
+      <w:r>
+        <w:t>in “</w:t>
+      </w:r>
+      <w:proofErr w:type="spellStart"/>
+      <w:r>
+        <w:t>ConfigurationServices</w:t>
+      </w:r>
+      <w:proofErr w:type="spellEnd"/>
+      <w:r>
+        <w:t xml:space="preserve">”, </w:t>
+      </w:r>
+      <w:r>
+        <w:t>at the end of the</w:t>
+      </w:r>
+      <w:r>
+        <w:t xml:space="preserve"> “</w:t>
+      </w:r>
+      <w:proofErr w:type="spellStart"/>
+      <w:r>
+        <w:t>AddAuthorization</w:t>
+      </w:r>
+      <w:proofErr w:type="spellEnd"/>
+      <w:r>
+        <w:t xml:space="preserve">” service </w:t>
+      </w:r>
+      <w:r>
+        <w:t xml:space="preserve">by </w:t>
+      </w:r>
+      <w:r>
+        <w:t>add</w:t>
+      </w:r>
+      <w:r>
+        <w:t>ing</w:t>
+      </w:r>
+      <w:r>
+        <w:t xml:space="preserve"> a new option to exclude the</w:t>
+      </w:r>
+      <w:r>
+        <w:t xml:space="preserve"> desired </w:t>
+      </w:r>
+      <w:r>
+        <w:t xml:space="preserve">View file. </w:t>
+      </w:r>
+      <w:r>
+        <w:t xml:space="preserve">It did not </w:t>
+      </w:r>
+      <w:r>
+        <w:t>work as</w:t>
+      </w:r>
+      <w:r>
+        <w:t xml:space="preserve"> I expected </w:t>
+      </w:r>
+      <w:r>
+        <w:t>(</w:t>
+      </w:r>
+      <w:r>
+        <w:t>I may have misunderstood the instructions</w:t>
+      </w:r>
+      <w:r>
+        <w:t>)</w:t>
+      </w:r>
+      <w:r>
+        <w:t>.</w:t>
+      </w:r>
+    </w:p>
+    <w:p/>
+    <w:p>
+      <w:r>
+        <w:rPr>
+          <w:b/>
+        </w:rPr>
+        <w:t>The other method</w:t>
+      </w:r>
+      <w:r>
+        <w:t xml:space="preserve"> I tried </w:t>
+      </w:r>
+      <w:r>
+        <w:t>(</w:t>
+      </w:r>
+      <w:r>
+        <w:t>worked as expected</w:t>
+      </w:r>
+      <w:r>
+        <w:t>)</w:t>
+      </w:r>
+      <w:r>
+        <w:t xml:space="preserve">, was to add the “ </w:t>
+      </w:r>
+      <w:r>
+        <w:rPr>
+          <w:b/>
+          <w:i/>
+        </w:rPr>
+        <w:t>[</w:t>
+      </w:r>
+      <w:proofErr w:type="spellStart"/>
+      <w:r>
+        <w:rPr>
+          <w:b/>
+          <w:i/>
+        </w:rPr>
+        <w:t>AllowAnonymous</w:t>
+      </w:r>
+      <w:proofErr w:type="spellEnd"/>
+      <w:r>
+        <w:rPr>
+          <w:b/>
+          <w:i/>
+        </w:rPr>
+        <w:t>]</w:t>
+      </w:r>
+      <w:r>
+        <w:t xml:space="preserve"> ”attribute to the appropriate actions /events (functions) that I want even </w:t>
+      </w:r>
+      <w:r>
+        <w:t>guest</w:t>
+      </w:r>
+      <w:r>
+        <w:t xml:space="preserve"> users to </w:t>
+      </w:r>
+      <w:r>
+        <w:t xml:space="preserve">have </w:t>
+      </w:r>
+      <w:r>
+        <w:t>access to</w:t>
+      </w:r>
+      <w:r>
+        <w:t xml:space="preserve"> for</w:t>
+      </w:r>
+      <w:r>
+        <w:t xml:space="preserve"> Read</w:t>
+      </w:r>
+      <w:r>
+        <w:t>ing</w:t>
+      </w:r>
+      <w:r>
+        <w:t>.</w:t>
+      </w:r>
+    </w:p>
+    <w:p/>
+    <w:p>
+      <w:r>
+        <w:t>For</w:t>
+      </w:r>
+      <w:r>
+        <w:t xml:space="preserve"> html elements (</w:t>
+      </w:r>
+      <w:proofErr w:type="spellStart"/>
+      <w:proofErr w:type="gramStart"/>
+      <w:r>
+        <w:t>eg</w:t>
+      </w:r>
+      <w:proofErr w:type="spellEnd"/>
+      <w:r>
+        <w:t>.:</w:t>
+      </w:r>
+      <w:proofErr w:type="gramEnd"/>
+      <w:r>
+        <w:t xml:space="preserve"> buttons) to generate for such Users, </w:t>
+      </w:r>
+      <w:r>
+        <w:t>I used a case-by-case exclusion</w:t>
+      </w:r>
+      <w:r>
+        <w:t>. In this example, it is in the “_</w:t>
+      </w:r>
+      <w:proofErr w:type="spellStart"/>
+      <w:r>
+        <w:t>Layout.cshtml</w:t>
+      </w:r>
+      <w:proofErr w:type="spellEnd"/>
+      <w:r>
+        <w:t xml:space="preserve">” file </w:t>
+      </w:r>
+      <w:r>
+        <w:t>on</w:t>
+      </w:r>
+      <w:r>
+        <w:t xml:space="preserve"> the </w:t>
+      </w:r>
+      <w:r>
+        <w:t>globally visible top navigation bar, the “Home” access</w:t>
+      </w:r>
+      <w:r>
+        <w:t>:</w:t>
+      </w:r>
+    </w:p>
+    <w:p>
+      <w:pPr>
+        <w:rPr>
+          <w:sz w:val="16"/>
+          <w:szCs w:val="16"/>
+        </w:rPr>
+      </w:pPr>
+    </w:p>
+    <w:bookmarkStart w:id="28" w:name="_MON_1679161328"/>
+    <w:bookmarkEnd w:id="28"/>
+    <w:p>
+      <w:pPr>
+        <w:rPr>
+          <w:sz w:val="16"/>
+          <w:szCs w:val="16"/>
+        </w:rPr>
+      </w:pPr>
+      <w:r>
+        <w:object w:dxaOrig="9972" w:dyaOrig="1335" w14:anchorId="2A051DDB">
+          <v:shape id="_x0000_i1048" type="#_x0000_t75" style="width:498.75pt;height:66.75pt" o:ole="">
+            <v:imagedata r:id="rId55" o:title=""/>
+          </v:shape>
+          <o:OLEObject Type="Embed" ProgID="Word.OpenDocumentText.12" ShapeID="_x0000_i1048" DrawAspect="Content" ObjectID="_1679163524" r:id="rId56"/>
+        </w:object>
+      </w:r>
+    </w:p>
+    <w:p>
+      <w:r>
+        <w:br w:type="page"/>
+      </w:r>
+    </w:p>
+    <w:p/>
+    <w:p>
+      <w:bookmarkStart w:id="29" w:name="_GoBack"/>
+      <w:bookmarkEnd w:id="29"/>
+    </w:p>
+    <w:p/>
+    <w:p/>
+    <w:p/>
     <w:p/>
     <w:sectPr>
       <w:pgSz w:w="12240" w:h="15840"/>
@@ -5917,7 +6168,7 @@
 </file>
 
 <file path=customXml/itemProps1.xml><?xml version="1.0" encoding="utf-8"?>
-<ds:datastoreItem xmlns:ds="http://schemas.openxmlformats.org/officeDocument/2006/customXml" ds:itemID="{41BE2448-CADE-4088-8DDC-9C0758AF13F3}">
+<ds:datastoreItem xmlns:ds="http://schemas.openxmlformats.org/officeDocument/2006/customXml" ds:itemID="{85C9775E-8716-4997-BB2B-F16799272020}">
   <ds:schemaRefs>
     <ds:schemaRef ds:uri="http://schemas.openxmlformats.org/officeDocument/2006/bibliography"/>
   </ds:schemaRefs>

</xml_diff>

<commit_message>
Altered & expanded my doc. where needed (with the weekend's and today's modifications). changed and expanded view models, Removed old controllers and views.
</commit_message>
<xml_diff>
--- a/CS_ASP.NET_Forum.docx
+++ b/CS_ASP.NET_Forum.docx
@@ -596,7 +596,7 @@
           <v:shape id="_x0000_i1025" type="#_x0000_t75" style="width:498.75pt;height:33pt" o:ole="">
             <v:imagedata r:id="rId8" o:title=""/>
           </v:shape>
-          <o:OLEObject Type="Embed" ProgID="Word.OpenDocumentText.12" ShapeID="_x0000_i1025" DrawAspect="Content" ObjectID="_1679163501" r:id="rId9"/>
+          <o:OLEObject Type="Embed" ProgID="Word.OpenDocumentText.12" ShapeID="_x0000_i1025" DrawAspect="Content" ObjectID="_1679746806" r:id="rId9"/>
         </w:object>
       </w:r>
     </w:p>
@@ -665,7 +665,7 @@
           <v:shape id="_x0000_i1026" type="#_x0000_t75" style="width:498.75pt;height:78pt" o:ole="">
             <v:imagedata r:id="rId10" o:title=""/>
           </v:shape>
-          <o:OLEObject Type="Embed" ProgID="Word.OpenDocumentText.12" ShapeID="_x0000_i1026" DrawAspect="Content" ObjectID="_1679163502" r:id="rId11"/>
+          <o:OLEObject Type="Embed" ProgID="Word.OpenDocumentText.12" ShapeID="_x0000_i1026" DrawAspect="Content" ObjectID="_1679746807" r:id="rId11"/>
         </w:object>
       </w:r>
     </w:p>
@@ -723,7 +723,7 @@
           <v:shape id="_x0000_i1027" type="#_x0000_t75" style="width:498.75pt;height:99.75pt" o:ole="">
             <v:imagedata r:id="rId12" o:title=""/>
           </v:shape>
-          <o:OLEObject Type="Embed" ProgID="Word.OpenDocumentText.12" ShapeID="_x0000_i1027" DrawAspect="Content" ObjectID="_1679163503" r:id="rId13"/>
+          <o:OLEObject Type="Embed" ProgID="Word.OpenDocumentText.12" ShapeID="_x0000_i1027" DrawAspect="Content" ObjectID="_1679746808" r:id="rId13"/>
         </w:object>
       </w:r>
     </w:p>
@@ -1447,7 +1447,7 @@
           <v:shape id="_x0000_i1028" type="#_x0000_t75" style="width:498.75pt;height:144.75pt" o:ole="">
             <v:imagedata r:id="rId14" o:title=""/>
           </v:shape>
-          <o:OLEObject Type="Embed" ProgID="Word.OpenDocumentText.12" ShapeID="_x0000_i1028" DrawAspect="Content" ObjectID="_1679163504" r:id="rId15"/>
+          <o:OLEObject Type="Embed" ProgID="Word.OpenDocumentText.12" ShapeID="_x0000_i1028" DrawAspect="Content" ObjectID="_1679746809" r:id="rId15"/>
         </w:object>
       </w:r>
     </w:p>
@@ -1465,7 +1465,7 @@
           <v:shape id="_x0000_i1029" type="#_x0000_t75" style="width:468pt;height:211.5pt" o:ole="">
             <v:imagedata r:id="rId16" o:title=""/>
           </v:shape>
-          <o:OLEObject Type="Embed" ProgID="Word.OpenDocumentText.12" ShapeID="_x0000_i1029" DrawAspect="Content" ObjectID="_1679163505" r:id="rId17"/>
+          <o:OLEObject Type="Embed" ProgID="Word.OpenDocumentText.12" ShapeID="_x0000_i1029" DrawAspect="Content" ObjectID="_1679746810" r:id="rId17"/>
         </w:object>
       </w:r>
     </w:p>
@@ -1479,11 +1479,11 @@
         </w:rPr>
       </w:pPr>
       <w:r>
-        <w:object w:dxaOrig="9360" w:dyaOrig="4894" w14:anchorId="674343E7">
-          <v:shape id="_x0000_i1030" type="#_x0000_t75" style="width:468pt;height:244.5pt" o:ole="">
+        <w:object w:dxaOrig="9360" w:dyaOrig="5339" w14:anchorId="674343E7">
+          <v:shape id="_x0000_i1030" type="#_x0000_t75" style="width:468pt;height:267pt" o:ole="">
             <v:imagedata r:id="rId18" o:title=""/>
           </v:shape>
-          <o:OLEObject Type="Embed" ProgID="Word.OpenDocumentText.12" ShapeID="_x0000_i1030" DrawAspect="Content" ObjectID="_1679163506" r:id="rId19"/>
+          <o:OLEObject Type="Embed" ProgID="Word.OpenDocumentText.12" ShapeID="_x0000_i1030" DrawAspect="Content" ObjectID="_1679746811" r:id="rId19"/>
         </w:object>
       </w:r>
     </w:p>
@@ -1497,11 +1497,11 @@
         </w:rPr>
       </w:pPr>
       <w:r>
-        <w:object w:dxaOrig="9360" w:dyaOrig="4672" w14:anchorId="1A90D594">
-          <v:shape id="_x0000_i1031" type="#_x0000_t75" style="width:468pt;height:233.25pt" o:ole="">
+        <w:object w:dxaOrig="9360" w:dyaOrig="4449" w14:anchorId="1A90D594">
+          <v:shape id="_x0000_i1031" type="#_x0000_t75" style="width:468pt;height:222pt" o:ole="">
             <v:imagedata r:id="rId20" o:title=""/>
           </v:shape>
-          <o:OLEObject Type="Embed" ProgID="Word.OpenDocumentText.12" ShapeID="_x0000_i1031" DrawAspect="Content" ObjectID="_1679163507" r:id="rId21"/>
+          <o:OLEObject Type="Embed" ProgID="Word.OpenDocumentText.12" ShapeID="_x0000_i1031" DrawAspect="Content" ObjectID="_1679746812" r:id="rId21"/>
         </w:object>
       </w:r>
     </w:p>
@@ -1543,7 +1543,18 @@
         <w:t>First</w:t>
       </w:r>
       <w:r>
-        <w:t xml:space="preserve"> create a “</w:t>
+        <w:t xml:space="preserve"> </w:t>
+      </w:r>
+      <w:proofErr w:type="spellStart"/>
+      <w:r>
+        <w:t>indisde</w:t>
+      </w:r>
+      <w:proofErr w:type="spellEnd"/>
+      <w:r>
+        <w:t xml:space="preserve"> the root “Data” folder </w:t>
+      </w:r>
+      <w:r>
+        <w:t>create a “</w:t>
       </w:r>
       <w:r>
         <w:rPr>
@@ -1601,10 +1612,10 @@
       </w:pPr>
       <w:r>
         <w:object w:dxaOrig="9360" w:dyaOrig="4004" w14:anchorId="415E4E61">
-          <v:shape id="_x0000_i1032" type="#_x0000_t75" style="width:468pt;height:200.25pt" o:ole="">
+          <v:shape id="_x0000_i1045" type="#_x0000_t75" style="width:468pt;height:200.25pt" o:ole="">
             <v:imagedata r:id="rId22" o:title=""/>
           </v:shape>
-          <o:OLEObject Type="Embed" ProgID="Word.OpenDocumentText.12" ShapeID="_x0000_i1032" DrawAspect="Content" ObjectID="_1679163508" r:id="rId23"/>
+          <o:OLEObject Type="Embed" ProgID="Word.OpenDocumentText.12" ShapeID="_x0000_i1045" DrawAspect="Content" ObjectID="_1679746813" r:id="rId23"/>
         </w:object>
       </w:r>
     </w:p>
@@ -1641,7 +1652,64 @@
         <w:t xml:space="preserve">” file so the “builder” function knows </w:t>
       </w:r>
       <w:r>
-        <w:t>what entities to use with what configurations in order to create and manage the DB and data to and from the DB.</w:t>
+        <w:t xml:space="preserve">what </w:t>
+      </w:r>
+      <w:r>
+        <w:rPr>
+          <w:i/>
+        </w:rPr>
+        <w:t>E</w:t>
+      </w:r>
+      <w:r>
+        <w:rPr>
+          <w:i/>
+        </w:rPr>
+        <w:t>ntit</w:t>
+      </w:r>
+      <w:r>
+        <w:rPr>
+          <w:i/>
+        </w:rPr>
+        <w:t>y Models</w:t>
+      </w:r>
+      <w:r>
+        <w:t xml:space="preserve"> to use with what </w:t>
+      </w:r>
+      <w:r>
+        <w:rPr>
+          <w:i/>
+        </w:rPr>
+        <w:t>C</w:t>
+      </w:r>
+      <w:r>
+        <w:rPr>
+          <w:i/>
+        </w:rPr>
+        <w:t>onfigurations</w:t>
+      </w:r>
+      <w:r>
+        <w:t xml:space="preserve"> in order to create and manage the DB and data to and from the DB.</w:t>
+      </w:r>
+      <w:r>
+        <w:t xml:space="preserve"> </w:t>
+      </w:r>
+      <w:r>
+        <w:t xml:space="preserve"> </w:t>
+      </w:r>
+      <w:r>
+        <w:t>(</w:t>
+      </w:r>
+      <w:r>
+        <w:t>This is not as meaningful</w:t>
+      </w:r>
+      <w:r>
+        <w:t xml:space="preserve"> /important</w:t>
+      </w:r>
+      <w:r>
+        <w:t xml:space="preserve"> for SQLite than others.</w:t>
+      </w:r>
+      <w:r>
+        <w:t>)</w:t>
       </w:r>
     </w:p>
     <w:p>
@@ -1663,16 +1731,25 @@
       </w:pPr>
       <w:r>
         <w:object w:dxaOrig="9360" w:dyaOrig="6007" w14:anchorId="59F1C13E">
-          <v:shape id="_x0000_i1033" type="#_x0000_t75" style="width:468pt;height:300pt" o:ole="">
+          <v:shape id="_x0000_i1032" type="#_x0000_t75" style="width:468pt;height:300pt" o:ole="">
             <v:imagedata r:id="rId24" o:title=""/>
           </v:shape>
-          <o:OLEObject Type="Embed" ProgID="Word.OpenDocumentText.12" ShapeID="_x0000_i1033" DrawAspect="Content" ObjectID="_1679163509" r:id="rId25"/>
+          <o:OLEObject Type="Embed" ProgID="Word.OpenDocumentText.12" ShapeID="_x0000_i1032" DrawAspect="Content" ObjectID="_1679746814" r:id="rId25"/>
         </w:object>
       </w:r>
     </w:p>
     <w:p>
       <w:r>
-        <w:t>In the above snippet I already have the code for all four added, but again, unless all is migrated at once add only one at a time paired with the corresponding “Entity” and “Configuration” between migrations.</w:t>
+        <w:t xml:space="preserve">In the above snippet I already have the code for all four added, but again, </w:t>
+      </w:r>
+      <w:r>
+        <w:rPr>
+          <w:b/>
+        </w:rPr>
+        <w:t>unless</w:t>
+      </w:r>
+      <w:r>
+        <w:t xml:space="preserve"> all is migrated at once add only one at a time paired with the corresponding “Entity” and “Configuration” between migrations.</w:t>
       </w:r>
     </w:p>
     <w:p>
@@ -1721,11 +1798,11 @@
         </w:rPr>
       </w:pPr>
       <w:r>
-        <w:object w:dxaOrig="9972" w:dyaOrig="3115" w14:anchorId="2A8F57D8">
-          <v:shape id="_x0000_i1034" type="#_x0000_t75" style="width:498.75pt;height:156pt" o:ole="">
+        <w:object w:dxaOrig="9972" w:dyaOrig="2670" w14:anchorId="2A8F57D8">
+          <v:shape id="_x0000_i1046" type="#_x0000_t75" style="width:498.75pt;height:133.5pt" o:ole="">
             <v:imagedata r:id="rId26" o:title=""/>
           </v:shape>
-          <o:OLEObject Type="Embed" ProgID="Word.OpenDocumentText.12" ShapeID="_x0000_i1034" DrawAspect="Content" ObjectID="_1679163510" r:id="rId27"/>
+          <o:OLEObject Type="Embed" ProgID="Word.OpenDocumentText.12" ShapeID="_x0000_i1046" DrawAspect="Content" ObjectID="_1679746815" r:id="rId27"/>
         </w:object>
       </w:r>
     </w:p>
@@ -1777,11 +1854,11 @@
         </w:rPr>
       </w:pPr>
       <w:r>
-        <w:object w:dxaOrig="9972" w:dyaOrig="6452" w14:anchorId="5829B7A8">
-          <v:shape id="_x0000_i1035" type="#_x0000_t75" style="width:498.75pt;height:322.5pt" o:ole="">
+        <w:object w:dxaOrig="9972" w:dyaOrig="7119" w14:anchorId="5829B7A8">
+          <v:shape id="_x0000_i1047" type="#_x0000_t75" style="width:498.75pt;height:356.25pt" o:ole="">
             <v:imagedata r:id="rId28" o:title=""/>
           </v:shape>
-          <o:OLEObject Type="Embed" ProgID="Word.OpenDocumentText.12" ShapeID="_x0000_i1035" DrawAspect="Content" ObjectID="_1679163511" r:id="rId29"/>
+          <o:OLEObject Type="Embed" ProgID="Word.OpenDocumentText.12" ShapeID="_x0000_i1047" DrawAspect="Content" ObjectID="_1679746816" r:id="rId29"/>
         </w:object>
       </w:r>
     </w:p>
@@ -1842,11 +1919,11 @@
         </w:rPr>
       </w:pPr>
       <w:r>
-        <w:object w:dxaOrig="9972" w:dyaOrig="8454" w14:anchorId="53779F17">
-          <v:shape id="_x0000_i1036" type="#_x0000_t75" style="width:498.75pt;height:423pt" o:ole="">
+        <w:object w:dxaOrig="9972" w:dyaOrig="7564" w14:anchorId="53779F17">
+          <v:shape id="_x0000_i1048" type="#_x0000_t75" style="width:498.75pt;height:378.75pt" o:ole="">
             <v:imagedata r:id="rId30" o:title=""/>
           </v:shape>
-          <o:OLEObject Type="Embed" ProgID="Word.OpenDocumentText.12" ShapeID="_x0000_i1036" DrawAspect="Content" ObjectID="_1679163512" r:id="rId31"/>
+          <o:OLEObject Type="Embed" ProgID="Word.OpenDocumentText.12" ShapeID="_x0000_i1048" DrawAspect="Content" ObjectID="_1679746817" r:id="rId31"/>
         </w:object>
       </w:r>
     </w:p>
@@ -1872,7 +1949,17 @@
     </w:p>
     <w:p>
       <w:r>
-        <w:t xml:space="preserve">Therefore, the next step is </w:t>
+        <w:t xml:space="preserve">Therefore, the </w:t>
+      </w:r>
+      <w:r>
+        <w:rPr>
+          <w:b/>
+          <w:i/>
+        </w:rPr>
+        <w:t>next step</w:t>
+      </w:r>
+      <w:r>
+        <w:t xml:space="preserve"> is </w:t>
       </w:r>
       <w:r>
         <w:rPr>
@@ -1890,7 +1977,7 @@
         <w:t>generating</w:t>
       </w:r>
       <w:r>
-        <w:t xml:space="preserve"> (preferred) “</w:t>
+        <w:t xml:space="preserve"> “</w:t>
       </w:r>
       <w:r>
         <w:rPr>
@@ -1900,6 +1987,12 @@
       </w:r>
       <w:r>
         <w:t>”-files.</w:t>
+      </w:r>
+    </w:p>
+    <w:p/>
+    <w:p>
+      <w:r>
+        <w:t>Some prefer writing by hand, it has the advantage of making it exactly as one desires, while others prefer and encourage generating it, which has the obvious advantage of making a lot of the basic blocs much quicker (such as CRUD actions), however it may also add unwanted code.</w:t>
       </w:r>
     </w:p>
     <w:p>
@@ -1987,7 +2080,43 @@
         <w:t>First</w:t>
       </w:r>
       <w:r>
-        <w:t xml:space="preserve"> “view models” have to be made, they are just like “entity models” but instead of having fields that correspond to the database, they correspond to what the User should be presented AND allowed to manipulate – perform “</w:t>
+        <w:t xml:space="preserve"> “</w:t>
+      </w:r>
+      <w:r>
+        <w:rPr>
+          <w:u w:val="single"/>
+        </w:rPr>
+        <w:t>view models</w:t>
+      </w:r>
+      <w:r>
+        <w:t xml:space="preserve">” have to be made, they are just like “entity models” but instead of having fields that </w:t>
+      </w:r>
+      <w:r>
+        <w:t>match</w:t>
+      </w:r>
+      <w:r>
+        <w:t xml:space="preserve"> the database, they </w:t>
+      </w:r>
+      <w:r>
+        <w:t xml:space="preserve">have to </w:t>
+      </w:r>
+      <w:r>
+        <w:t>match</w:t>
+      </w:r>
+      <w:r>
+        <w:t xml:space="preserve"> what the User should be </w:t>
+      </w:r>
+      <w:r>
+        <w:t>shown</w:t>
+      </w:r>
+      <w:r>
+        <w:t xml:space="preserve"> AND allowed to </w:t>
+      </w:r>
+      <w:r>
+        <w:t>use (</w:t>
+      </w:r>
+      <w:r>
+        <w:t>perform “</w:t>
       </w:r>
       <w:r>
         <w:rPr>
@@ -1996,23 +2125,473 @@
         <w:t>CRUD</w:t>
       </w:r>
       <w:r>
-        <w:t>” operations on (Create, Read, Update, Delete).</w:t>
+        <w:t xml:space="preserve">” operations </w:t>
+      </w:r>
+      <w:r>
+        <w:t xml:space="preserve">– </w:t>
+      </w:r>
+      <w:r>
+        <w:t>Create, Read, Update, Delete).</w:t>
       </w:r>
     </w:p>
     <w:p/>
     <w:p>
       <w:r>
+        <w:t xml:space="preserve">In the root “Models” folder create </w:t>
+      </w:r>
+      <w:r>
+        <w:t>a</w:t>
+      </w:r>
+      <w:r>
+        <w:t xml:space="preserve"> sub-folder for </w:t>
+      </w:r>
+      <w:r>
+        <w:t xml:space="preserve">each </w:t>
+      </w:r>
+      <w:r>
+        <w:t>main content</w:t>
+      </w:r>
+      <w:r>
+        <w:t xml:space="preserve"> type</w:t>
+      </w:r>
+      <w:r>
+        <w:t>: “Board”, “Forum”, “Thread”</w:t>
+      </w:r>
+      <w:r>
+        <w:t xml:space="preserve">, </w:t>
+      </w:r>
+      <w:r>
+        <w:t xml:space="preserve">“Post”. </w:t>
+      </w:r>
+      <w:r>
+        <w:t>Here</w:t>
+      </w:r>
+      <w:r>
+        <w:t xml:space="preserve"> will be the </w:t>
+      </w:r>
+      <w:r>
+        <w:rPr>
+          <w:b/>
+        </w:rPr>
+        <w:t>View Models</w:t>
+      </w:r>
+      <w:r>
+        <w:t xml:space="preserve"> defin</w:t>
+      </w:r>
+      <w:r>
+        <w:t>ing</w:t>
+      </w:r>
+      <w:r>
+        <w:t xml:space="preserve"> what to show Users in the </w:t>
+      </w:r>
+      <w:r>
+        <w:t>matching</w:t>
+      </w:r>
+      <w:r>
+        <w:t xml:space="preserve"> </w:t>
+      </w:r>
+      <w:r>
+        <w:rPr>
+          <w:b/>
+        </w:rPr>
+        <w:t>Razor View</w:t>
+      </w:r>
+      <w:r>
+        <w:rPr>
+          <w:b/>
+        </w:rPr>
+        <w:t>s</w:t>
+      </w:r>
+      <w:r>
+        <w:t>.</w:t>
+      </w:r>
+    </w:p>
+    <w:p/>
+    <w:p>
+      <w:r>
+        <w:t>From Boards to Threads all need to have models defining “Single</w:t>
+      </w:r>
+      <w:r>
+        <w:t>”</w:t>
+      </w:r>
+      <w:r>
+        <w:t xml:space="preserve"> View, a listing “Index</w:t>
+      </w:r>
+      <w:r>
+        <w:t>”</w:t>
+      </w:r>
+      <w:r>
+        <w:t xml:space="preserve"> View and one listing its lower level content (if there is any), </w:t>
+      </w:r>
+      <w:proofErr w:type="spellStart"/>
+      <w:r>
+        <w:t>eg</w:t>
+      </w:r>
+      <w:proofErr w:type="spellEnd"/>
+      <w:r>
+        <w:t>.: “</w:t>
+      </w:r>
+      <w:proofErr w:type="spellStart"/>
+      <w:r>
+        <w:t>BoardForumsModel.cs</w:t>
+      </w:r>
+      <w:proofErr w:type="spellEnd"/>
+      <w:r>
+        <w:t>” – where we present a list of forums belonging to a specific Board. The lowest level, Posts, are a bit different. It will be explained last.</w:t>
+      </w:r>
+    </w:p>
+    <w:p/>
+    <w:p>
+      <w:r>
+        <w:rPr>
+          <w:b/>
+        </w:rPr>
+        <w:t>“Single” View Model:</w:t>
+      </w:r>
+      <w:r>
+        <w:t xml:space="preserve"> what to show for each record in a list of Boards.</w:t>
+      </w:r>
+    </w:p>
+    <w:p>
+      <w:pPr>
+        <w:rPr>
+          <w:sz w:val="16"/>
+          <w:szCs w:val="16"/>
+        </w:rPr>
+      </w:pPr>
+    </w:p>
+    <w:bookmarkStart w:id="17" w:name="_MON_1679744350"/>
+    <w:bookmarkEnd w:id="17"/>
+    <w:p>
+      <w:pPr>
+        <w:rPr>
+          <w:sz w:val="16"/>
+          <w:szCs w:val="16"/>
+        </w:rPr>
+      </w:pPr>
+      <w:r>
+        <w:object w:dxaOrig="9972" w:dyaOrig="2002" w14:anchorId="3828755F">
+          <v:shape id="_x0000_i1049" type="#_x0000_t75" style="width:498.75pt;height:99.75pt" o:ole="">
+            <v:imagedata r:id="rId32" o:title=""/>
+          </v:shape>
+          <o:OLEObject Type="Embed" ProgID="Word.OpenDocumentText.12" ShapeID="_x0000_i1049" DrawAspect="Content" ObjectID="_1679746818" r:id="rId33"/>
+        </w:object>
+      </w:r>
+    </w:p>
+    <w:p>
+      <w:r>
+        <w:rPr>
+          <w:b/>
+        </w:rPr>
+        <w:t>“</w:t>
+      </w:r>
+      <w:r>
+        <w:rPr>
+          <w:b/>
+        </w:rPr>
+        <w:t>Index</w:t>
+      </w:r>
+      <w:r>
+        <w:rPr>
+          <w:b/>
+        </w:rPr>
+        <w:t>” View Model:</w:t>
+      </w:r>
+      <w:r>
+        <w:t xml:space="preserve"> show a </w:t>
+      </w:r>
+      <w:r>
+        <w:t>list</w:t>
+      </w:r>
+      <w:r>
+        <w:t xml:space="preserve"> of Boards.</w:t>
+      </w:r>
+    </w:p>
+    <w:p>
+      <w:pPr>
+        <w:rPr>
+          <w:sz w:val="16"/>
+          <w:szCs w:val="16"/>
+        </w:rPr>
+      </w:pPr>
+    </w:p>
+    <w:bookmarkStart w:id="18" w:name="_MON_1679744626"/>
+    <w:bookmarkEnd w:id="18"/>
+    <w:p>
+      <w:pPr>
+        <w:rPr>
+          <w:sz w:val="16"/>
+          <w:szCs w:val="16"/>
+        </w:rPr>
+      </w:pPr>
+      <w:r>
+        <w:object w:dxaOrig="9972" w:dyaOrig="2002" w14:anchorId="09A9BB5E">
+          <v:shape id="_x0000_i1050" type="#_x0000_t75" style="width:498.75pt;height:99.75pt" o:ole="">
+            <v:imagedata r:id="rId34" o:title=""/>
+          </v:shape>
+          <o:OLEObject Type="Embed" ProgID="Word.OpenDocumentText.12" ShapeID="_x0000_i1050" DrawAspect="Content" ObjectID="_1679746819" r:id="rId35"/>
+        </w:object>
+      </w:r>
+    </w:p>
+    <w:p>
+      <w:r>
+        <w:rPr>
+          <w:b/>
+        </w:rPr>
+        <w:t>“Connected” View Model:</w:t>
+      </w:r>
+      <w:r>
+        <w:t xml:space="preserve"> a Board and its Forum collection.</w:t>
+      </w:r>
+    </w:p>
+    <w:p>
+      <w:pPr>
+        <w:rPr>
+          <w:sz w:val="16"/>
+          <w:szCs w:val="16"/>
+        </w:rPr>
+      </w:pPr>
+    </w:p>
+    <w:bookmarkStart w:id="19" w:name="_MON_1679744947"/>
+    <w:bookmarkEnd w:id="19"/>
+    <w:p>
+      <w:pPr>
+        <w:rPr>
+          <w:sz w:val="16"/>
+          <w:szCs w:val="16"/>
+        </w:rPr>
+      </w:pPr>
+      <w:r>
+        <w:object w:dxaOrig="9972" w:dyaOrig="2670" w14:anchorId="71523A2D">
+          <v:shape id="_x0000_i1051" type="#_x0000_t75" style="width:498.75pt;height:133.5pt" o:ole="">
+            <v:imagedata r:id="rId36" o:title=""/>
+          </v:shape>
+          <o:OLEObject Type="Embed" ProgID="Word.OpenDocumentText.12" ShapeID="_x0000_i1051" DrawAspect="Content" ObjectID="_1679746820" r:id="rId37"/>
+        </w:object>
+      </w:r>
+    </w:p>
+    <w:p>
+      <w:r>
+        <w:lastRenderedPageBreak/>
+        <w:t xml:space="preserve">The “Index” and “Connected” views look largely </w:t>
+      </w:r>
+      <w:r>
+        <w:t>the same for the lower levels</w:t>
+      </w:r>
+      <w:r>
+        <w:t xml:space="preserve"> too</w:t>
+      </w:r>
+      <w:commentRangeStart w:id="20"/>
+      <w:r>
+        <w:t xml:space="preserve">, </w:t>
+      </w:r>
+      <w:r>
+        <w:t>the only difference</w:t>
+      </w:r>
+      <w:commentRangeEnd w:id="20"/>
+      <w:r>
+        <w:rPr>
+          <w:rStyle w:val="CommentReference"/>
+        </w:rPr>
+        <w:commentReference w:id="20"/>
+      </w:r>
+      <w:r>
+        <w:t xml:space="preserve"> </w:t>
+      </w:r>
+      <w:r>
+        <w:t>being</w:t>
+      </w:r>
+      <w:r>
+        <w:t xml:space="preserve"> in the “Single” View Models, where details &amp; data to show will differ.</w:t>
+      </w:r>
+    </w:p>
+    <w:p/>
+    <w:p>
+      <w:pPr>
+        <w:rPr>
+          <w:b/>
+        </w:rPr>
+      </w:pPr>
+      <w:r>
+        <w:rPr>
+          <w:b/>
+        </w:rPr>
+        <w:t>Forum</w:t>
+      </w:r>
+      <w:r>
+        <w:rPr>
+          <w:b/>
+        </w:rPr>
+        <w:t>,</w:t>
+      </w:r>
+      <w:r>
+        <w:rPr>
+          <w:b/>
+        </w:rPr>
+        <w:t xml:space="preserve"> “Single” View Model:</w:t>
+      </w:r>
+    </w:p>
+    <w:p>
+      <w:pPr>
+        <w:rPr>
+          <w:sz w:val="16"/>
+          <w:szCs w:val="16"/>
+        </w:rPr>
+      </w:pPr>
+    </w:p>
+    <w:bookmarkStart w:id="21" w:name="_MON_1679746500"/>
+    <w:bookmarkEnd w:id="21"/>
+    <w:p>
+      <w:pPr>
+        <w:rPr>
+          <w:sz w:val="16"/>
+          <w:szCs w:val="16"/>
+        </w:rPr>
+      </w:pPr>
+      <w:r>
+        <w:object w:dxaOrig="9972" w:dyaOrig="2447" w14:anchorId="7965C604">
+          <v:shape id="_x0000_i1053" type="#_x0000_t75" style="width:498.75pt;height:122.25pt" o:ole="">
+            <v:imagedata r:id="rId38" o:title=""/>
+          </v:shape>
+          <o:OLEObject Type="Embed" ProgID="Word.OpenDocumentText.12" ShapeID="_x0000_i1053" DrawAspect="Content" ObjectID="_1679746821" r:id="rId39"/>
+        </w:object>
+      </w:r>
+    </w:p>
+    <w:p>
+      <w:r>
+        <w:rPr>
+          <w:b/>
+        </w:rPr>
+        <w:t>Thread</w:t>
+      </w:r>
+      <w:r>
+        <w:rPr>
+          <w:b/>
+        </w:rPr>
+        <w:t>,</w:t>
+      </w:r>
+      <w:r>
+        <w:rPr>
+          <w:b/>
+        </w:rPr>
+        <w:t xml:space="preserve"> </w:t>
+      </w:r>
+      <w:r>
+        <w:rPr>
+          <w:b/>
+        </w:rPr>
+        <w:t>“Single” View Model:</w:t>
+      </w:r>
+    </w:p>
+    <w:p>
+      <w:pPr>
+        <w:rPr>
+          <w:sz w:val="16"/>
+          <w:szCs w:val="16"/>
+        </w:rPr>
+      </w:pPr>
+    </w:p>
+    <w:bookmarkStart w:id="22" w:name="_MON_1679746297"/>
+    <w:bookmarkEnd w:id="22"/>
+    <w:p>
+      <w:pPr>
+        <w:rPr>
+          <w:sz w:val="16"/>
+          <w:szCs w:val="16"/>
+        </w:rPr>
+      </w:pPr>
+      <w:r>
+        <w:object w:dxaOrig="9972" w:dyaOrig="7119" w14:anchorId="07C328CE">
+          <v:shape id="_x0000_i1052" type="#_x0000_t75" style="width:498.75pt;height:356.25pt" o:ole="">
+            <v:imagedata r:id="rId40" o:title=""/>
+          </v:shape>
+          <o:OLEObject Type="Embed" ProgID="Word.OpenDocumentText.12" ShapeID="_x0000_i1052" DrawAspect="Content" ObjectID="_1679746822" r:id="rId41"/>
+        </w:object>
+      </w:r>
+    </w:p>
+    <w:p>
+      <w:r>
+        <w:br w:type="page"/>
+      </w:r>
+    </w:p>
+    <w:p>
+      <w:r>
+        <w:rPr>
+          <w:b/>
+        </w:rPr>
+        <w:lastRenderedPageBreak/>
+        <w:t>Post</w:t>
+      </w:r>
+      <w:r>
+        <w:rPr>
+          <w:b/>
+        </w:rPr>
+        <w:t>,</w:t>
+      </w:r>
+      <w:r>
+        <w:rPr>
+          <w:b/>
+        </w:rPr>
+        <w:t xml:space="preserve"> “Single” View Model:</w:t>
+      </w:r>
+    </w:p>
+    <w:p/>
+    <w:p>
+      <w:pPr>
+        <w:rPr>
+          <w:sz w:val="16"/>
+          <w:szCs w:val="16"/>
+        </w:rPr>
+      </w:pPr>
+    </w:p>
+    <w:bookmarkStart w:id="23" w:name="_MON_1679746625"/>
+    <w:bookmarkEnd w:id="23"/>
+    <w:p>
+      <w:pPr>
+        <w:rPr>
+          <w:sz w:val="16"/>
+          <w:szCs w:val="16"/>
+        </w:rPr>
+      </w:pPr>
+      <w:r>
+        <w:object w:dxaOrig="9360" w:dyaOrig="6452" w14:anchorId="34A17FDA">
+          <v:shape id="_x0000_i1054" type="#_x0000_t75" style="width:468pt;height:322.5pt" o:ole="">
+            <v:imagedata r:id="rId42" o:title=""/>
+          </v:shape>
+          <o:OLEObject Type="Embed" ProgID="Word.OpenDocumentText.12" ShapeID="_x0000_i1054" DrawAspect="Content" ObjectID="_1679746823" r:id="rId43"/>
+        </w:object>
+      </w:r>
+    </w:p>
+    <w:p>
+      <w:r>
+        <w:br w:type="page"/>
+      </w:r>
+    </w:p>
+    <w:p>
+      <w:bookmarkStart w:id="24" w:name="_GoBack"/>
+      <w:bookmarkEnd w:id="24"/>
+      <w:r>
         <w:rPr>
           <w:b/>
           <w:color w:val="C00000"/>
         </w:rPr>
+        <w:lastRenderedPageBreak/>
         <w:t>Then</w:t>
       </w:r>
       <w:r>
         <w:t xml:space="preserve"> </w:t>
       </w:r>
       <w:r>
-        <w:t>“scaffold” the model to generate views, by right clicking on the “Controller” folder in the solution root, and select “</w:t>
+        <w:t>“</w:t>
+      </w:r>
+      <w:r>
+        <w:rPr>
+          <w:u w:val="single"/>
+        </w:rPr>
+        <w:t>scaffold</w:t>
+      </w:r>
+      <w:r>
+        <w:t>” the model to generate views, by right clicking on the “Controller” folder in the solution root, and select “</w:t>
       </w:r>
       <w:r>
         <w:rPr>
@@ -2448,7 +3027,7 @@
       <w:r>
         <w:tab/>
       </w:r>
-      <w:hyperlink r:id="rId32" w:history="1">
+      <w:hyperlink r:id="rId44" w:history="1">
         <w:r>
           <w:rPr>
             <w:rStyle w:val="Hyperlink"/>
@@ -2830,8 +3409,8 @@
         </w:rPr>
       </w:pPr>
     </w:p>
-    <w:bookmarkStart w:id="17" w:name="_MON_1678449299"/>
-    <w:bookmarkEnd w:id="17"/>
+    <w:bookmarkStart w:id="25" w:name="_MON_1678449299"/>
+    <w:bookmarkEnd w:id="25"/>
     <w:p>
       <w:pPr>
         <w:rPr>
@@ -2841,10 +3420,10 @@
       </w:pPr>
       <w:r>
         <w:object w:dxaOrig="9972" w:dyaOrig="1780" w14:anchorId="582E15D8">
-          <v:shape id="_x0000_i1037" type="#_x0000_t75" style="width:498.75pt;height:89.25pt" o:ole="">
-            <v:imagedata r:id="rId33" o:title=""/>
+          <v:shape id="_x0000_i1033" type="#_x0000_t75" style="width:498.75pt;height:89.25pt" o:ole="">
+            <v:imagedata r:id="rId45" o:title=""/>
           </v:shape>
-          <o:OLEObject Type="Embed" ProgID="Word.OpenDocumentText.12" ShapeID="_x0000_i1037" DrawAspect="Content" ObjectID="_1679163513" r:id="rId34"/>
+          <o:OLEObject Type="Embed" ProgID="Word.OpenDocumentText.12" ShapeID="_x0000_i1033" DrawAspect="Content" ObjectID="_1679746824" r:id="rId46"/>
         </w:object>
       </w:r>
     </w:p>
@@ -2906,8 +3485,8 @@
         </w:rPr>
       </w:pPr>
     </w:p>
-    <w:bookmarkStart w:id="18" w:name="_MON_1678451351"/>
-    <w:bookmarkEnd w:id="18"/>
+    <w:bookmarkStart w:id="26" w:name="_MON_1678451351"/>
+    <w:bookmarkEnd w:id="26"/>
     <w:p>
       <w:pPr>
         <w:rPr>
@@ -2917,10 +3496,10 @@
       </w:pPr>
       <w:r>
         <w:object w:dxaOrig="9972" w:dyaOrig="2670" w14:anchorId="3859E53D">
-          <v:shape id="_x0000_i1038" type="#_x0000_t75" style="width:498.75pt;height:133.5pt" o:ole="">
-            <v:imagedata r:id="rId35" o:title=""/>
+          <v:shape id="_x0000_i1034" type="#_x0000_t75" style="width:498.75pt;height:133.5pt" o:ole="">
+            <v:imagedata r:id="rId47" o:title=""/>
           </v:shape>
-          <o:OLEObject Type="Embed" ProgID="Word.OpenDocumentText.12" ShapeID="_x0000_i1038" DrawAspect="Content" ObjectID="_1679163514" r:id="rId36"/>
+          <o:OLEObject Type="Embed" ProgID="Word.OpenDocumentText.12" ShapeID="_x0000_i1034" DrawAspect="Content" ObjectID="_1679746825" r:id="rId48"/>
         </w:object>
       </w:r>
     </w:p>
@@ -2984,8 +3563,8 @@
         </w:rPr>
       </w:pPr>
     </w:p>
-    <w:bookmarkStart w:id="19" w:name="_MON_1678451495"/>
-    <w:bookmarkEnd w:id="19"/>
+    <w:bookmarkStart w:id="27" w:name="_MON_1678451495"/>
+    <w:bookmarkEnd w:id="27"/>
     <w:p>
       <w:pPr>
         <w:rPr>
@@ -2995,10 +3574,10 @@
       </w:pPr>
       <w:r>
         <w:object w:dxaOrig="9972" w:dyaOrig="222" w14:anchorId="112E297E">
-          <v:shape id="_x0000_i1039" type="#_x0000_t75" style="width:498.75pt;height:11.25pt" o:ole="">
-            <v:imagedata r:id="rId37" o:title=""/>
+          <v:shape id="_x0000_i1035" type="#_x0000_t75" style="width:498.75pt;height:11.25pt" o:ole="">
+            <v:imagedata r:id="rId49" o:title=""/>
           </v:shape>
-          <o:OLEObject Type="Embed" ProgID="Word.OpenDocumentText.12" ShapeID="_x0000_i1039" DrawAspect="Content" ObjectID="_1679163515" r:id="rId38"/>
+          <o:OLEObject Type="Embed" ProgID="Word.OpenDocumentText.12" ShapeID="_x0000_i1035" DrawAspect="Content" ObjectID="_1679746826" r:id="rId50"/>
         </w:object>
       </w:r>
     </w:p>
@@ -3216,8 +3795,8 @@
         </w:rPr>
       </w:pPr>
     </w:p>
-    <w:bookmarkStart w:id="20" w:name="_MON_1678453601"/>
-    <w:bookmarkEnd w:id="20"/>
+    <w:bookmarkStart w:id="28" w:name="_MON_1678453601"/>
+    <w:bookmarkEnd w:id="28"/>
     <w:p>
       <w:pPr>
         <w:rPr>
@@ -3227,10 +3806,10 @@
       </w:pPr>
       <w:r>
         <w:object w:dxaOrig="9972" w:dyaOrig="4449" w14:anchorId="06E4FC67">
-          <v:shape id="_x0000_i1040" type="#_x0000_t75" style="width:498.75pt;height:222.75pt" o:ole="">
-            <v:imagedata r:id="rId39" o:title=""/>
+          <v:shape id="_x0000_i1036" type="#_x0000_t75" style="width:498.75pt;height:222.75pt" o:ole="">
+            <v:imagedata r:id="rId51" o:title=""/>
           </v:shape>
-          <o:OLEObject Type="Embed" ProgID="Word.OpenDocumentText.12" ShapeID="_x0000_i1040" DrawAspect="Content" ObjectID="_1679163516" r:id="rId40"/>
+          <o:OLEObject Type="Embed" ProgID="Word.OpenDocumentText.12" ShapeID="_x0000_i1036" DrawAspect="Content" ObjectID="_1679746827" r:id="rId52"/>
         </w:object>
       </w:r>
     </w:p>
@@ -3386,8 +3965,8 @@
         </w:rPr>
       </w:pPr>
     </w:p>
-    <w:bookmarkStart w:id="21" w:name="_MON_1678455928"/>
-    <w:bookmarkEnd w:id="21"/>
+    <w:bookmarkStart w:id="29" w:name="_MON_1678455928"/>
+    <w:bookmarkEnd w:id="29"/>
     <w:p>
       <w:pPr>
         <w:rPr>
@@ -3397,10 +3976,10 @@
       </w:pPr>
       <w:r>
         <w:object w:dxaOrig="9972" w:dyaOrig="3115" w14:anchorId="5015915B">
-          <v:shape id="_x0000_i1041" type="#_x0000_t75" style="width:498.75pt;height:156pt" o:ole="">
-            <v:imagedata r:id="rId41" o:title=""/>
+          <v:shape id="_x0000_i1037" type="#_x0000_t75" style="width:498.75pt;height:156pt" o:ole="">
+            <v:imagedata r:id="rId53" o:title=""/>
           </v:shape>
-          <o:OLEObject Type="Embed" ProgID="Word.OpenDocumentText.12" ShapeID="_x0000_i1041" DrawAspect="Content" ObjectID="_1679163517" r:id="rId42"/>
+          <o:OLEObject Type="Embed" ProgID="Word.OpenDocumentText.12" ShapeID="_x0000_i1037" DrawAspect="Content" ObjectID="_1679746828" r:id="rId54"/>
         </w:object>
       </w:r>
     </w:p>
@@ -3428,8 +4007,8 @@
         </w:rPr>
       </w:pPr>
     </w:p>
-    <w:bookmarkStart w:id="22" w:name="_MON_1678456221"/>
-    <w:bookmarkEnd w:id="22"/>
+    <w:bookmarkStart w:id="30" w:name="_MON_1678456221"/>
+    <w:bookmarkEnd w:id="30"/>
     <w:p>
       <w:pPr>
         <w:rPr>
@@ -3439,10 +4018,10 @@
       </w:pPr>
       <w:r>
         <w:object w:dxaOrig="9972" w:dyaOrig="5339" w14:anchorId="02D197E9">
-          <v:shape id="_x0000_i1042" type="#_x0000_t75" style="width:498.75pt;height:267pt" o:ole="">
-            <v:imagedata r:id="rId43" o:title=""/>
+          <v:shape id="_x0000_i1038" type="#_x0000_t75" style="width:498.75pt;height:267pt" o:ole="">
+            <v:imagedata r:id="rId55" o:title=""/>
           </v:shape>
-          <o:OLEObject Type="Embed" ProgID="Word.OpenDocumentText.12" ShapeID="_x0000_i1042" DrawAspect="Content" ObjectID="_1679163518" r:id="rId44"/>
+          <o:OLEObject Type="Embed" ProgID="Word.OpenDocumentText.12" ShapeID="_x0000_i1038" DrawAspect="Content" ObjectID="_1679746829" r:id="rId56"/>
         </w:object>
       </w:r>
     </w:p>
@@ -3574,8 +4153,8 @@
         </w:rPr>
       </w:pPr>
     </w:p>
-    <w:bookmarkStart w:id="23" w:name="_MON_1678456848"/>
-    <w:bookmarkEnd w:id="23"/>
+    <w:bookmarkStart w:id="31" w:name="_MON_1678456848"/>
+    <w:bookmarkEnd w:id="31"/>
     <w:p>
       <w:pPr>
         <w:rPr>
@@ -3585,15 +4164,15 @@
       </w:pPr>
       <w:r>
         <w:object w:dxaOrig="9972" w:dyaOrig="12236" w14:anchorId="6411F060">
-          <v:shape id="_x0000_i1043" type="#_x0000_t75" style="width:498.75pt;height:612pt" o:ole="">
-            <v:imagedata r:id="rId45" o:title=""/>
+          <v:shape id="_x0000_i1039" type="#_x0000_t75" style="width:498.75pt;height:612pt" o:ole="">
+            <v:imagedata r:id="rId57" o:title=""/>
           </v:shape>
-          <o:OLEObject Type="Embed" ProgID="Word.OpenDocumentText.12" ShapeID="_x0000_i1043" DrawAspect="Content" ObjectID="_1679163519" r:id="rId46"/>
+          <o:OLEObject Type="Embed" ProgID="Word.OpenDocumentText.12" ShapeID="_x0000_i1039" DrawAspect="Content" ObjectID="_1679746830" r:id="rId58"/>
         </w:object>
       </w:r>
     </w:p>
-    <w:bookmarkStart w:id="24" w:name="_MON_1678457360"/>
-    <w:bookmarkEnd w:id="24"/>
+    <w:bookmarkStart w:id="32" w:name="_MON_1678457360"/>
+    <w:bookmarkEnd w:id="32"/>
     <w:p>
       <w:pPr>
         <w:rPr>
@@ -3603,10 +4182,10 @@
       </w:pPr>
       <w:r>
         <w:object w:dxaOrig="9972" w:dyaOrig="4894" w14:anchorId="06B8D9FD">
-          <v:shape id="_x0000_i1044" type="#_x0000_t75" style="width:498.75pt;height:244.5pt" o:ole="">
-            <v:imagedata r:id="rId47" o:title=""/>
+          <v:shape id="_x0000_i1040" type="#_x0000_t75" style="width:498.75pt;height:244.5pt" o:ole="">
+            <v:imagedata r:id="rId59" o:title=""/>
           </v:shape>
-          <o:OLEObject Type="Embed" ProgID="Word.OpenDocumentText.12" ShapeID="_x0000_i1044" DrawAspect="Content" ObjectID="_1679163520" r:id="rId48"/>
+          <o:OLEObject Type="Embed" ProgID="Word.OpenDocumentText.12" ShapeID="_x0000_i1040" DrawAspect="Content" ObjectID="_1679746831" r:id="rId60"/>
         </w:object>
       </w:r>
     </w:p>
@@ -3623,8 +4202,8 @@
         </w:rPr>
       </w:pPr>
     </w:p>
-    <w:bookmarkStart w:id="25" w:name="_MON_1678458358"/>
-    <w:bookmarkEnd w:id="25"/>
+    <w:bookmarkStart w:id="33" w:name="_MON_1678458358"/>
+    <w:bookmarkEnd w:id="33"/>
     <w:p>
       <w:pPr>
         <w:rPr>
@@ -3634,10 +4213,10 @@
       </w:pPr>
       <w:r>
         <w:object w:dxaOrig="9972" w:dyaOrig="6229" w14:anchorId="4C1001F5">
-          <v:shape id="_x0000_i1045" type="#_x0000_t75" style="width:498.75pt;height:311.25pt" o:ole="">
-            <v:imagedata r:id="rId49" o:title=""/>
+          <v:shape id="_x0000_i1041" type="#_x0000_t75" style="width:498.75pt;height:311.25pt" o:ole="">
+            <v:imagedata r:id="rId61" o:title=""/>
           </v:shape>
-          <o:OLEObject Type="Embed" ProgID="Word.OpenDocumentText.12" ShapeID="_x0000_i1045" DrawAspect="Content" ObjectID="_1679163521" r:id="rId50"/>
+          <o:OLEObject Type="Embed" ProgID="Word.OpenDocumentText.12" ShapeID="_x0000_i1041" DrawAspect="Content" ObjectID="_1679746832" r:id="rId62"/>
         </w:object>
       </w:r>
     </w:p>
@@ -3957,8 +4536,8 @@
         </w:rPr>
       </w:pPr>
     </w:p>
-    <w:bookmarkStart w:id="26" w:name="_MON_1678460453"/>
-    <w:bookmarkEnd w:id="26"/>
+    <w:bookmarkStart w:id="34" w:name="_MON_1678460453"/>
+    <w:bookmarkEnd w:id="34"/>
     <w:p>
       <w:pPr>
         <w:rPr>
@@ -3968,10 +4547,10 @@
       </w:pPr>
       <w:r>
         <w:object w:dxaOrig="9972" w:dyaOrig="667" w14:anchorId="6CDC36E9">
-          <v:shape id="_x0000_i1046" type="#_x0000_t75" style="width:498.75pt;height:33pt" o:ole="">
-            <v:imagedata r:id="rId51" o:title=""/>
+          <v:shape id="_x0000_i1042" type="#_x0000_t75" style="width:498.75pt;height:33pt" o:ole="">
+            <v:imagedata r:id="rId63" o:title=""/>
           </v:shape>
-          <o:OLEObject Type="Embed" ProgID="Word.OpenDocumentText.12" ShapeID="_x0000_i1046" DrawAspect="Content" ObjectID="_1679163522" r:id="rId52"/>
+          <o:OLEObject Type="Embed" ProgID="Word.OpenDocumentText.12" ShapeID="_x0000_i1042" DrawAspect="Content" ObjectID="_1679746833" r:id="rId64"/>
         </w:object>
       </w:r>
     </w:p>
@@ -4010,8 +4589,8 @@
         </w:rPr>
       </w:pPr>
     </w:p>
-    <w:bookmarkStart w:id="27" w:name="_MON_1678460796"/>
-    <w:bookmarkEnd w:id="27"/>
+    <w:bookmarkStart w:id="35" w:name="_MON_1678460796"/>
+    <w:bookmarkEnd w:id="35"/>
     <w:p>
       <w:pPr>
         <w:rPr>
@@ -4021,10 +4600,10 @@
       </w:pPr>
       <w:r>
         <w:object w:dxaOrig="9972" w:dyaOrig="2447" w14:anchorId="55126BD9">
-          <v:shape id="_x0000_i1047" type="#_x0000_t75" style="width:498.75pt;height:122.25pt" o:ole="">
-            <v:imagedata r:id="rId53" o:title=""/>
+          <v:shape id="_x0000_i1043" type="#_x0000_t75" style="width:498.75pt;height:122.25pt" o:ole="">
+            <v:imagedata r:id="rId65" o:title=""/>
           </v:shape>
-          <o:OLEObject Type="Embed" ProgID="Word.OpenDocumentText.12" ShapeID="_x0000_i1047" DrawAspect="Content" ObjectID="_1679163523" r:id="rId54"/>
+          <o:OLEObject Type="Embed" ProgID="Word.OpenDocumentText.12" ShapeID="_x0000_i1043" DrawAspect="Content" ObjectID="_1679746834" r:id="rId66"/>
         </w:object>
       </w:r>
     </w:p>
@@ -4106,13 +4685,7 @@
       </w:r>
       <w:proofErr w:type="spellEnd"/>
       <w:r>
-        <w:t xml:space="preserve">”, </w:t>
-      </w:r>
-      <w:r>
-        <w:t>at the end of the</w:t>
-      </w:r>
-      <w:r>
-        <w:t xml:space="preserve"> “</w:t>
+        <w:t>”, at the end of the “</w:t>
       </w:r>
       <w:proofErr w:type="spellStart"/>
       <w:r>
@@ -4138,10 +4711,7 @@
         <w:t xml:space="preserve"> desired </w:t>
       </w:r>
       <w:r>
-        <w:t xml:space="preserve">View file. </w:t>
-      </w:r>
-      <w:r>
-        <w:t xml:space="preserve">It did not </w:t>
+        <w:t xml:space="preserve">View file. It did not </w:t>
       </w:r>
       <w:r>
         <w:t>work as</w:t>
@@ -4292,8 +4862,8 @@
         </w:rPr>
       </w:pPr>
     </w:p>
-    <w:bookmarkStart w:id="28" w:name="_MON_1679161328"/>
-    <w:bookmarkEnd w:id="28"/>
+    <w:bookmarkStart w:id="36" w:name="_MON_1679161328"/>
+    <w:bookmarkEnd w:id="36"/>
     <w:p>
       <w:pPr>
         <w:rPr>
@@ -4303,10 +4873,10 @@
       </w:pPr>
       <w:r>
         <w:object w:dxaOrig="9972" w:dyaOrig="1335" w14:anchorId="2A051DDB">
-          <v:shape id="_x0000_i1048" type="#_x0000_t75" style="width:498.75pt;height:66.75pt" o:ole="">
-            <v:imagedata r:id="rId55" o:title=""/>
+          <v:shape id="_x0000_i1044" type="#_x0000_t75" style="width:498.75pt;height:66.75pt" o:ole="">
+            <v:imagedata r:id="rId67" o:title=""/>
           </v:shape>
-          <o:OLEObject Type="Embed" ProgID="Word.OpenDocumentText.12" ShapeID="_x0000_i1048" DrawAspect="Content" ObjectID="_1679163524" r:id="rId56"/>
+          <o:OLEObject Type="Embed" ProgID="Word.OpenDocumentText.12" ShapeID="_x0000_i1044" DrawAspect="Content" ObjectID="_1679746835" r:id="rId68"/>
         </w:object>
       </w:r>
     </w:p>
@@ -4316,10 +4886,7 @@
       </w:r>
     </w:p>
     <w:p/>
-    <w:p>
-      <w:bookmarkStart w:id="29" w:name="_GoBack"/>
-      <w:bookmarkEnd w:id="29"/>
-    </w:p>
+    <w:p/>
     <w:p/>
     <w:p/>
     <w:p/>
@@ -4480,6 +5047,25 @@
       </w:r>
     </w:p>
   </w:comment>
+  <w:comment w:id="20" w:author="Zsombor Varga" w:date="2021-04-12T15:29:00Z" w:initials="ZV">
+    <w:p>
+      <w:pPr>
+        <w:pStyle w:val="CommentText"/>
+      </w:pPr>
+      <w:r>
+        <w:rPr>
+          <w:rStyle w:val="CommentReference"/>
+        </w:rPr>
+        <w:annotationRef/>
+      </w:r>
+      <w:r>
+        <w:rPr>
+          <w:highlight w:val="yellow"/>
+        </w:rPr>
+        <w:t>There will likely be more for Post.</w:t>
+      </w:r>
+    </w:p>
+  </w:comment>
 </w:comments>
 </file>
 
@@ -4489,6 +5075,7 @@
   <w15:commentEx w15:paraId="2E360945" w15:done="0"/>
   <w15:commentEx w15:paraId="6362050A" w15:done="0"/>
   <w15:commentEx w15:paraId="0C49234A" w15:done="0"/>
+  <w15:commentEx w15:paraId="4529481F" w15:done="0"/>
 </w15:commentsEx>
 </file>
 
@@ -6168,7 +6755,7 @@
 </file>
 
 <file path=customXml/itemProps1.xml><?xml version="1.0" encoding="utf-8"?>
-<ds:datastoreItem xmlns:ds="http://schemas.openxmlformats.org/officeDocument/2006/customXml" ds:itemID="{85C9775E-8716-4997-BB2B-F16799272020}">
+<ds:datastoreItem xmlns:ds="http://schemas.openxmlformats.org/officeDocument/2006/customXml" ds:itemID="{9CA9FDAB-97AC-44BD-A259-989290C4633A}">
   <ds:schemaRefs>
     <ds:schemaRef ds:uri="http://schemas.openxmlformats.org/officeDocument/2006/bibliography"/>
   </ds:schemaRefs>

</xml_diff>

<commit_message>
Generated Controller with MVC for BoardViewModel. I am leaning very hard towards scrapping it and making all controllers manually.. there's just so much unnecesary code generated, they confuse me easily.
</commit_message>
<xml_diff>
--- a/CS_ASP.NET_Forum.docx
+++ b/CS_ASP.NET_Forum.docx
@@ -596,7 +596,7 @@
           <v:shape id="_x0000_i1025" type="#_x0000_t75" style="width:498.75pt;height:33pt" o:ole="">
             <v:imagedata r:id="rId8" o:title=""/>
           </v:shape>
-          <o:OLEObject Type="Embed" ProgID="Word.OpenDocumentText.12" ShapeID="_x0000_i1025" DrawAspect="Content" ObjectID="_1679746806" r:id="rId9"/>
+          <o:OLEObject Type="Embed" ProgID="Word.OpenDocumentText.12" ShapeID="_x0000_i1025" DrawAspect="Content" ObjectID="_1679753622" r:id="rId9"/>
         </w:object>
       </w:r>
     </w:p>
@@ -665,7 +665,7 @@
           <v:shape id="_x0000_i1026" type="#_x0000_t75" style="width:498.75pt;height:78pt" o:ole="">
             <v:imagedata r:id="rId10" o:title=""/>
           </v:shape>
-          <o:OLEObject Type="Embed" ProgID="Word.OpenDocumentText.12" ShapeID="_x0000_i1026" DrawAspect="Content" ObjectID="_1679746807" r:id="rId11"/>
+          <o:OLEObject Type="Embed" ProgID="Word.OpenDocumentText.12" ShapeID="_x0000_i1026" DrawAspect="Content" ObjectID="_1679753623" r:id="rId11"/>
         </w:object>
       </w:r>
     </w:p>
@@ -723,7 +723,7 @@
           <v:shape id="_x0000_i1027" type="#_x0000_t75" style="width:498.75pt;height:99.75pt" o:ole="">
             <v:imagedata r:id="rId12" o:title=""/>
           </v:shape>
-          <o:OLEObject Type="Embed" ProgID="Word.OpenDocumentText.12" ShapeID="_x0000_i1027" DrawAspect="Content" ObjectID="_1679746808" r:id="rId13"/>
+          <o:OLEObject Type="Embed" ProgID="Word.OpenDocumentText.12" ShapeID="_x0000_i1027" DrawAspect="Content" ObjectID="_1679753624" r:id="rId13"/>
         </w:object>
       </w:r>
     </w:p>
@@ -1447,7 +1447,7 @@
           <v:shape id="_x0000_i1028" type="#_x0000_t75" style="width:498.75pt;height:144.75pt" o:ole="">
             <v:imagedata r:id="rId14" o:title=""/>
           </v:shape>
-          <o:OLEObject Type="Embed" ProgID="Word.OpenDocumentText.12" ShapeID="_x0000_i1028" DrawAspect="Content" ObjectID="_1679746809" r:id="rId15"/>
+          <o:OLEObject Type="Embed" ProgID="Word.OpenDocumentText.12" ShapeID="_x0000_i1028" DrawAspect="Content" ObjectID="_1679753625" r:id="rId15"/>
         </w:object>
       </w:r>
     </w:p>
@@ -1465,7 +1465,7 @@
           <v:shape id="_x0000_i1029" type="#_x0000_t75" style="width:468pt;height:211.5pt" o:ole="">
             <v:imagedata r:id="rId16" o:title=""/>
           </v:shape>
-          <o:OLEObject Type="Embed" ProgID="Word.OpenDocumentText.12" ShapeID="_x0000_i1029" DrawAspect="Content" ObjectID="_1679746810" r:id="rId17"/>
+          <o:OLEObject Type="Embed" ProgID="Word.OpenDocumentText.12" ShapeID="_x0000_i1029" DrawAspect="Content" ObjectID="_1679753626" r:id="rId17"/>
         </w:object>
       </w:r>
     </w:p>
@@ -1483,7 +1483,7 @@
           <v:shape id="_x0000_i1030" type="#_x0000_t75" style="width:468pt;height:267pt" o:ole="">
             <v:imagedata r:id="rId18" o:title=""/>
           </v:shape>
-          <o:OLEObject Type="Embed" ProgID="Word.OpenDocumentText.12" ShapeID="_x0000_i1030" DrawAspect="Content" ObjectID="_1679746811" r:id="rId19"/>
+          <o:OLEObject Type="Embed" ProgID="Word.OpenDocumentText.12" ShapeID="_x0000_i1030" DrawAspect="Content" ObjectID="_1679753627" r:id="rId19"/>
         </w:object>
       </w:r>
     </w:p>
@@ -1501,7 +1501,7 @@
           <v:shape id="_x0000_i1031" type="#_x0000_t75" style="width:468pt;height:222pt" o:ole="">
             <v:imagedata r:id="rId20" o:title=""/>
           </v:shape>
-          <o:OLEObject Type="Embed" ProgID="Word.OpenDocumentText.12" ShapeID="_x0000_i1031" DrawAspect="Content" ObjectID="_1679746812" r:id="rId21"/>
+          <o:OLEObject Type="Embed" ProgID="Word.OpenDocumentText.12" ShapeID="_x0000_i1031" DrawAspect="Content" ObjectID="_1679753628" r:id="rId21"/>
         </w:object>
       </w:r>
     </w:p>
@@ -1612,10 +1612,10 @@
       </w:pPr>
       <w:r>
         <w:object w:dxaOrig="9360" w:dyaOrig="4004" w14:anchorId="415E4E61">
-          <v:shape id="_x0000_i1045" type="#_x0000_t75" style="width:468pt;height:200.25pt" o:ole="">
+          <v:shape id="_x0000_i1032" type="#_x0000_t75" style="width:468pt;height:200.25pt" o:ole="">
             <v:imagedata r:id="rId22" o:title=""/>
           </v:shape>
-          <o:OLEObject Type="Embed" ProgID="Word.OpenDocumentText.12" ShapeID="_x0000_i1045" DrawAspect="Content" ObjectID="_1679746813" r:id="rId23"/>
+          <o:OLEObject Type="Embed" ProgID="Word.OpenDocumentText.12" ShapeID="_x0000_i1032" DrawAspect="Content" ObjectID="_1679753629" r:id="rId23"/>
         </w:object>
       </w:r>
     </w:p>
@@ -1731,10 +1731,10 @@
       </w:pPr>
       <w:r>
         <w:object w:dxaOrig="9360" w:dyaOrig="6007" w14:anchorId="59F1C13E">
-          <v:shape id="_x0000_i1032" type="#_x0000_t75" style="width:468pt;height:300pt" o:ole="">
+          <v:shape id="_x0000_i1033" type="#_x0000_t75" style="width:468pt;height:300pt" o:ole="">
             <v:imagedata r:id="rId24" o:title=""/>
           </v:shape>
-          <o:OLEObject Type="Embed" ProgID="Word.OpenDocumentText.12" ShapeID="_x0000_i1032" DrawAspect="Content" ObjectID="_1679746814" r:id="rId25"/>
+          <o:OLEObject Type="Embed" ProgID="Word.OpenDocumentText.12" ShapeID="_x0000_i1033" DrawAspect="Content" ObjectID="_1679753630" r:id="rId25"/>
         </w:object>
       </w:r>
     </w:p>
@@ -1799,10 +1799,10 @@
       </w:pPr>
       <w:r>
         <w:object w:dxaOrig="9972" w:dyaOrig="2670" w14:anchorId="2A8F57D8">
-          <v:shape id="_x0000_i1046" type="#_x0000_t75" style="width:498.75pt;height:133.5pt" o:ole="">
+          <v:shape id="_x0000_i1034" type="#_x0000_t75" style="width:498.75pt;height:133.5pt" o:ole="">
             <v:imagedata r:id="rId26" o:title=""/>
           </v:shape>
-          <o:OLEObject Type="Embed" ProgID="Word.OpenDocumentText.12" ShapeID="_x0000_i1046" DrawAspect="Content" ObjectID="_1679746815" r:id="rId27"/>
+          <o:OLEObject Type="Embed" ProgID="Word.OpenDocumentText.12" ShapeID="_x0000_i1034" DrawAspect="Content" ObjectID="_1679753631" r:id="rId27"/>
         </w:object>
       </w:r>
     </w:p>
@@ -1855,10 +1855,10 @@
       </w:pPr>
       <w:r>
         <w:object w:dxaOrig="9972" w:dyaOrig="7119" w14:anchorId="5829B7A8">
-          <v:shape id="_x0000_i1047" type="#_x0000_t75" style="width:498.75pt;height:356.25pt" o:ole="">
+          <v:shape id="_x0000_i1035" type="#_x0000_t75" style="width:498.75pt;height:356.25pt" o:ole="">
             <v:imagedata r:id="rId28" o:title=""/>
           </v:shape>
-          <o:OLEObject Type="Embed" ProgID="Word.OpenDocumentText.12" ShapeID="_x0000_i1047" DrawAspect="Content" ObjectID="_1679746816" r:id="rId29"/>
+          <o:OLEObject Type="Embed" ProgID="Word.OpenDocumentText.12" ShapeID="_x0000_i1035" DrawAspect="Content" ObjectID="_1679753632" r:id="rId29"/>
         </w:object>
       </w:r>
     </w:p>
@@ -1920,10 +1920,10 @@
       </w:pPr>
       <w:r>
         <w:object w:dxaOrig="9972" w:dyaOrig="7564" w14:anchorId="53779F17">
-          <v:shape id="_x0000_i1048" type="#_x0000_t75" style="width:498.75pt;height:378.75pt" o:ole="">
+          <v:shape id="_x0000_i1036" type="#_x0000_t75" style="width:498.75pt;height:378.75pt" o:ole="">
             <v:imagedata r:id="rId30" o:title=""/>
           </v:shape>
-          <o:OLEObject Type="Embed" ProgID="Word.OpenDocumentText.12" ShapeID="_x0000_i1048" DrawAspect="Content" ObjectID="_1679746817" r:id="rId31"/>
+          <o:OLEObject Type="Embed" ProgID="Word.OpenDocumentText.12" ShapeID="_x0000_i1036" DrawAspect="Content" ObjectID="_1679753633" r:id="rId31"/>
         </w:object>
       </w:r>
     </w:p>
@@ -2271,10 +2271,10 @@
       </w:pPr>
       <w:r>
         <w:object w:dxaOrig="9972" w:dyaOrig="2002" w14:anchorId="3828755F">
-          <v:shape id="_x0000_i1049" type="#_x0000_t75" style="width:498.75pt;height:99.75pt" o:ole="">
+          <v:shape id="_x0000_i1037" type="#_x0000_t75" style="width:498.75pt;height:99.75pt" o:ole="">
             <v:imagedata r:id="rId32" o:title=""/>
           </v:shape>
-          <o:OLEObject Type="Embed" ProgID="Word.OpenDocumentText.12" ShapeID="_x0000_i1049" DrawAspect="Content" ObjectID="_1679746818" r:id="rId33"/>
+          <o:OLEObject Type="Embed" ProgID="Word.OpenDocumentText.12" ShapeID="_x0000_i1037" DrawAspect="Content" ObjectID="_1679753634" r:id="rId33"/>
         </w:object>
       </w:r>
     </w:p>
@@ -2326,10 +2326,10 @@
       </w:pPr>
       <w:r>
         <w:object w:dxaOrig="9972" w:dyaOrig="2002" w14:anchorId="09A9BB5E">
-          <v:shape id="_x0000_i1050" type="#_x0000_t75" style="width:498.75pt;height:99.75pt" o:ole="">
+          <v:shape id="_x0000_i1038" type="#_x0000_t75" style="width:498.75pt;height:99.75pt" o:ole="">
             <v:imagedata r:id="rId34" o:title=""/>
           </v:shape>
-          <o:OLEObject Type="Embed" ProgID="Word.OpenDocumentText.12" ShapeID="_x0000_i1050" DrawAspect="Content" ObjectID="_1679746819" r:id="rId35"/>
+          <o:OLEObject Type="Embed" ProgID="Word.OpenDocumentText.12" ShapeID="_x0000_i1038" DrawAspect="Content" ObjectID="_1679753635" r:id="rId35"/>
         </w:object>
       </w:r>
     </w:p>
@@ -2363,10 +2363,10 @@
       </w:pPr>
       <w:r>
         <w:object w:dxaOrig="9972" w:dyaOrig="2670" w14:anchorId="71523A2D">
-          <v:shape id="_x0000_i1051" type="#_x0000_t75" style="width:498.75pt;height:133.5pt" o:ole="">
+          <v:shape id="_x0000_i1039" type="#_x0000_t75" style="width:498.75pt;height:133.5pt" o:ole="">
             <v:imagedata r:id="rId36" o:title=""/>
           </v:shape>
-          <o:OLEObject Type="Embed" ProgID="Word.OpenDocumentText.12" ShapeID="_x0000_i1051" DrawAspect="Content" ObjectID="_1679746820" r:id="rId37"/>
+          <o:OLEObject Type="Embed" ProgID="Word.OpenDocumentText.12" ShapeID="_x0000_i1039" DrawAspect="Content" ObjectID="_1679753636" r:id="rId37"/>
         </w:object>
       </w:r>
     </w:p>
@@ -2416,13 +2416,7 @@
         <w:rPr>
           <w:b/>
         </w:rPr>
-        <w:t>Forum</w:t>
-      </w:r>
-      <w:r>
-        <w:rPr>
-          <w:b/>
-        </w:rPr>
-        <w:t>,</w:t>
+        <w:t>Forum,</w:t>
       </w:r>
       <w:r>
         <w:rPr>
@@ -2450,10 +2444,10 @@
       </w:pPr>
       <w:r>
         <w:object w:dxaOrig="9972" w:dyaOrig="2447" w14:anchorId="7965C604">
-          <v:shape id="_x0000_i1053" type="#_x0000_t75" style="width:498.75pt;height:122.25pt" o:ole="">
+          <v:shape id="_x0000_i1040" type="#_x0000_t75" style="width:498.75pt;height:122.25pt" o:ole="">
             <v:imagedata r:id="rId38" o:title=""/>
           </v:shape>
-          <o:OLEObject Type="Embed" ProgID="Word.OpenDocumentText.12" ShapeID="_x0000_i1053" DrawAspect="Content" ObjectID="_1679746821" r:id="rId39"/>
+          <o:OLEObject Type="Embed" ProgID="Word.OpenDocumentText.12" ShapeID="_x0000_i1040" DrawAspect="Content" ObjectID="_1679753637" r:id="rId39"/>
         </w:object>
       </w:r>
     </w:p>
@@ -2502,10 +2496,10 @@
       </w:pPr>
       <w:r>
         <w:object w:dxaOrig="9972" w:dyaOrig="7119" w14:anchorId="07C328CE">
-          <v:shape id="_x0000_i1052" type="#_x0000_t75" style="width:498.75pt;height:356.25pt" o:ole="">
+          <v:shape id="_x0000_i1041" type="#_x0000_t75" style="width:498.75pt;height:356.25pt" o:ole="">
             <v:imagedata r:id="rId40" o:title=""/>
           </v:shape>
-          <o:OLEObject Type="Embed" ProgID="Word.OpenDocumentText.12" ShapeID="_x0000_i1052" DrawAspect="Content" ObjectID="_1679746822" r:id="rId41"/>
+          <o:OLEObject Type="Embed" ProgID="Word.OpenDocumentText.12" ShapeID="_x0000_i1041" DrawAspect="Content" ObjectID="_1679753638" r:id="rId41"/>
         </w:object>
       </w:r>
     </w:p>
@@ -2520,13 +2514,7 @@
           <w:b/>
         </w:rPr>
         <w:lastRenderedPageBreak/>
-        <w:t>Post</w:t>
-      </w:r>
-      <w:r>
-        <w:rPr>
-          <w:b/>
-        </w:rPr>
-        <w:t>,</w:t>
+        <w:t>Post,</w:t>
       </w:r>
       <w:r>
         <w:rPr>
@@ -2555,10 +2543,10 @@
       </w:pPr>
       <w:r>
         <w:object w:dxaOrig="9360" w:dyaOrig="6452" w14:anchorId="34A17FDA">
-          <v:shape id="_x0000_i1054" type="#_x0000_t75" style="width:468pt;height:322.5pt" o:ole="">
+          <v:shape id="_x0000_i1042" type="#_x0000_t75" style="width:468pt;height:322.5pt" o:ole="">
             <v:imagedata r:id="rId42" o:title=""/>
           </v:shape>
-          <o:OLEObject Type="Embed" ProgID="Word.OpenDocumentText.12" ShapeID="_x0000_i1054" DrawAspect="Content" ObjectID="_1679746823" r:id="rId43"/>
+          <o:OLEObject Type="Embed" ProgID="Word.OpenDocumentText.12" ShapeID="_x0000_i1042" DrawAspect="Content" ObjectID="_1679753639" r:id="rId43"/>
         </w:object>
       </w:r>
     </w:p>
@@ -2568,8 +2556,6 @@
       </w:r>
     </w:p>
     <w:p>
-      <w:bookmarkStart w:id="24" w:name="_GoBack"/>
-      <w:bookmarkEnd w:id="24"/>
       <w:r>
         <w:rPr>
           <w:b/>
@@ -2591,7 +2577,13 @@
         <w:t>scaffold</w:t>
       </w:r>
       <w:r>
-        <w:t>” the model to generate views, by right clicking on the “Controller” folder in the solution root, and select “</w:t>
+        <w:t xml:space="preserve">” the </w:t>
+      </w:r>
+      <w:r>
+        <w:t xml:space="preserve">View </w:t>
+      </w:r>
+      <w:r>
+        <w:t>model to generate views, by right clicking on the “Controller” folder in the solution root, and select “</w:t>
       </w:r>
       <w:r>
         <w:rPr>
@@ -2643,7 +2635,22 @@
       </w:r>
       <w:r>
         <w:tab/>
-        <w:t xml:space="preserve">the model we want to scaffold, </w:t>
+        <w:t xml:space="preserve">the </w:t>
+      </w:r>
+      <w:r>
+        <w:rPr>
+          <w:u w:val="single"/>
+        </w:rPr>
+        <w:t xml:space="preserve">View </w:t>
+      </w:r>
+      <w:r>
+        <w:rPr>
+          <w:u w:val="single"/>
+        </w:rPr>
+        <w:t>model</w:t>
+      </w:r>
+      <w:r>
+        <w:t xml:space="preserve"> we want to scaffold, </w:t>
       </w:r>
       <w:proofErr w:type="spellStart"/>
       <w:r>
@@ -2658,7 +2665,21 @@
         <w:rPr>
           <w:b/>
         </w:rPr>
-        <w:t>Board.cs</w:t>
+        <w:t>Board</w:t>
+      </w:r>
+      <w:r>
+        <w:rPr>
+          <w:b/>
+        </w:rPr>
+        <w:t>ViewModel</w:t>
+      </w:r>
+      <w:bookmarkStart w:id="24" w:name="_GoBack"/>
+      <w:bookmarkEnd w:id="24"/>
+      <w:r>
+        <w:rPr>
+          <w:b/>
+        </w:rPr>
+        <w:t>.cs</w:t>
       </w:r>
       <w:proofErr w:type="spellEnd"/>
     </w:p>
@@ -3420,10 +3441,10 @@
       </w:pPr>
       <w:r>
         <w:object w:dxaOrig="9972" w:dyaOrig="1780" w14:anchorId="582E15D8">
-          <v:shape id="_x0000_i1033" type="#_x0000_t75" style="width:498.75pt;height:89.25pt" o:ole="">
+          <v:shape id="_x0000_i1043" type="#_x0000_t75" style="width:498.75pt;height:89.25pt" o:ole="">
             <v:imagedata r:id="rId45" o:title=""/>
           </v:shape>
-          <o:OLEObject Type="Embed" ProgID="Word.OpenDocumentText.12" ShapeID="_x0000_i1033" DrawAspect="Content" ObjectID="_1679746824" r:id="rId46"/>
+          <o:OLEObject Type="Embed" ProgID="Word.OpenDocumentText.12" ShapeID="_x0000_i1043" DrawAspect="Content" ObjectID="_1679753640" r:id="rId46"/>
         </w:object>
       </w:r>
     </w:p>
@@ -3496,10 +3517,10 @@
       </w:pPr>
       <w:r>
         <w:object w:dxaOrig="9972" w:dyaOrig="2670" w14:anchorId="3859E53D">
-          <v:shape id="_x0000_i1034" type="#_x0000_t75" style="width:498.75pt;height:133.5pt" o:ole="">
+          <v:shape id="_x0000_i1044" type="#_x0000_t75" style="width:498.75pt;height:133.5pt" o:ole="">
             <v:imagedata r:id="rId47" o:title=""/>
           </v:shape>
-          <o:OLEObject Type="Embed" ProgID="Word.OpenDocumentText.12" ShapeID="_x0000_i1034" DrawAspect="Content" ObjectID="_1679746825" r:id="rId48"/>
+          <o:OLEObject Type="Embed" ProgID="Word.OpenDocumentText.12" ShapeID="_x0000_i1044" DrawAspect="Content" ObjectID="_1679753641" r:id="rId48"/>
         </w:object>
       </w:r>
     </w:p>
@@ -3574,10 +3595,10 @@
       </w:pPr>
       <w:r>
         <w:object w:dxaOrig="9972" w:dyaOrig="222" w14:anchorId="112E297E">
-          <v:shape id="_x0000_i1035" type="#_x0000_t75" style="width:498.75pt;height:11.25pt" o:ole="">
+          <v:shape id="_x0000_i1045" type="#_x0000_t75" style="width:498.75pt;height:11.25pt" o:ole="">
             <v:imagedata r:id="rId49" o:title=""/>
           </v:shape>
-          <o:OLEObject Type="Embed" ProgID="Word.OpenDocumentText.12" ShapeID="_x0000_i1035" DrawAspect="Content" ObjectID="_1679746826" r:id="rId50"/>
+          <o:OLEObject Type="Embed" ProgID="Word.OpenDocumentText.12" ShapeID="_x0000_i1045" DrawAspect="Content" ObjectID="_1679753642" r:id="rId50"/>
         </w:object>
       </w:r>
     </w:p>
@@ -3806,10 +3827,10 @@
       </w:pPr>
       <w:r>
         <w:object w:dxaOrig="9972" w:dyaOrig="4449" w14:anchorId="06E4FC67">
-          <v:shape id="_x0000_i1036" type="#_x0000_t75" style="width:498.75pt;height:222.75pt" o:ole="">
+          <v:shape id="_x0000_i1046" type="#_x0000_t75" style="width:498.75pt;height:222.75pt" o:ole="">
             <v:imagedata r:id="rId51" o:title=""/>
           </v:shape>
-          <o:OLEObject Type="Embed" ProgID="Word.OpenDocumentText.12" ShapeID="_x0000_i1036" DrawAspect="Content" ObjectID="_1679746827" r:id="rId52"/>
+          <o:OLEObject Type="Embed" ProgID="Word.OpenDocumentText.12" ShapeID="_x0000_i1046" DrawAspect="Content" ObjectID="_1679753643" r:id="rId52"/>
         </w:object>
       </w:r>
     </w:p>
@@ -3976,10 +3997,10 @@
       </w:pPr>
       <w:r>
         <w:object w:dxaOrig="9972" w:dyaOrig="3115" w14:anchorId="5015915B">
-          <v:shape id="_x0000_i1037" type="#_x0000_t75" style="width:498.75pt;height:156pt" o:ole="">
+          <v:shape id="_x0000_i1047" type="#_x0000_t75" style="width:498.75pt;height:156pt" o:ole="">
             <v:imagedata r:id="rId53" o:title=""/>
           </v:shape>
-          <o:OLEObject Type="Embed" ProgID="Word.OpenDocumentText.12" ShapeID="_x0000_i1037" DrawAspect="Content" ObjectID="_1679746828" r:id="rId54"/>
+          <o:OLEObject Type="Embed" ProgID="Word.OpenDocumentText.12" ShapeID="_x0000_i1047" DrawAspect="Content" ObjectID="_1679753644" r:id="rId54"/>
         </w:object>
       </w:r>
     </w:p>
@@ -4018,10 +4039,10 @@
       </w:pPr>
       <w:r>
         <w:object w:dxaOrig="9972" w:dyaOrig="5339" w14:anchorId="02D197E9">
-          <v:shape id="_x0000_i1038" type="#_x0000_t75" style="width:498.75pt;height:267pt" o:ole="">
+          <v:shape id="_x0000_i1048" type="#_x0000_t75" style="width:498.75pt;height:267pt" o:ole="">
             <v:imagedata r:id="rId55" o:title=""/>
           </v:shape>
-          <o:OLEObject Type="Embed" ProgID="Word.OpenDocumentText.12" ShapeID="_x0000_i1038" DrawAspect="Content" ObjectID="_1679746829" r:id="rId56"/>
+          <o:OLEObject Type="Embed" ProgID="Word.OpenDocumentText.12" ShapeID="_x0000_i1048" DrawAspect="Content" ObjectID="_1679753645" r:id="rId56"/>
         </w:object>
       </w:r>
     </w:p>
@@ -4164,10 +4185,10 @@
       </w:pPr>
       <w:r>
         <w:object w:dxaOrig="9972" w:dyaOrig="12236" w14:anchorId="6411F060">
-          <v:shape id="_x0000_i1039" type="#_x0000_t75" style="width:498.75pt;height:612pt" o:ole="">
+          <v:shape id="_x0000_i1049" type="#_x0000_t75" style="width:498.75pt;height:612pt" o:ole="">
             <v:imagedata r:id="rId57" o:title=""/>
           </v:shape>
-          <o:OLEObject Type="Embed" ProgID="Word.OpenDocumentText.12" ShapeID="_x0000_i1039" DrawAspect="Content" ObjectID="_1679746830" r:id="rId58"/>
+          <o:OLEObject Type="Embed" ProgID="Word.OpenDocumentText.12" ShapeID="_x0000_i1049" DrawAspect="Content" ObjectID="_1679753646" r:id="rId58"/>
         </w:object>
       </w:r>
     </w:p>
@@ -4182,10 +4203,10 @@
       </w:pPr>
       <w:r>
         <w:object w:dxaOrig="9972" w:dyaOrig="4894" w14:anchorId="06B8D9FD">
-          <v:shape id="_x0000_i1040" type="#_x0000_t75" style="width:498.75pt;height:244.5pt" o:ole="">
+          <v:shape id="_x0000_i1050" type="#_x0000_t75" style="width:498.75pt;height:244.5pt" o:ole="">
             <v:imagedata r:id="rId59" o:title=""/>
           </v:shape>
-          <o:OLEObject Type="Embed" ProgID="Word.OpenDocumentText.12" ShapeID="_x0000_i1040" DrawAspect="Content" ObjectID="_1679746831" r:id="rId60"/>
+          <o:OLEObject Type="Embed" ProgID="Word.OpenDocumentText.12" ShapeID="_x0000_i1050" DrawAspect="Content" ObjectID="_1679753647" r:id="rId60"/>
         </w:object>
       </w:r>
     </w:p>
@@ -4213,10 +4234,10 @@
       </w:pPr>
       <w:r>
         <w:object w:dxaOrig="9972" w:dyaOrig="6229" w14:anchorId="4C1001F5">
-          <v:shape id="_x0000_i1041" type="#_x0000_t75" style="width:498.75pt;height:311.25pt" o:ole="">
+          <v:shape id="_x0000_i1051" type="#_x0000_t75" style="width:498.75pt;height:311.25pt" o:ole="">
             <v:imagedata r:id="rId61" o:title=""/>
           </v:shape>
-          <o:OLEObject Type="Embed" ProgID="Word.OpenDocumentText.12" ShapeID="_x0000_i1041" DrawAspect="Content" ObjectID="_1679746832" r:id="rId62"/>
+          <o:OLEObject Type="Embed" ProgID="Word.OpenDocumentText.12" ShapeID="_x0000_i1051" DrawAspect="Content" ObjectID="_1679753648" r:id="rId62"/>
         </w:object>
       </w:r>
     </w:p>
@@ -4547,10 +4568,10 @@
       </w:pPr>
       <w:r>
         <w:object w:dxaOrig="9972" w:dyaOrig="667" w14:anchorId="6CDC36E9">
-          <v:shape id="_x0000_i1042" type="#_x0000_t75" style="width:498.75pt;height:33pt" o:ole="">
+          <v:shape id="_x0000_i1052" type="#_x0000_t75" style="width:498.75pt;height:33pt" o:ole="">
             <v:imagedata r:id="rId63" o:title=""/>
           </v:shape>
-          <o:OLEObject Type="Embed" ProgID="Word.OpenDocumentText.12" ShapeID="_x0000_i1042" DrawAspect="Content" ObjectID="_1679746833" r:id="rId64"/>
+          <o:OLEObject Type="Embed" ProgID="Word.OpenDocumentText.12" ShapeID="_x0000_i1052" DrawAspect="Content" ObjectID="_1679753649" r:id="rId64"/>
         </w:object>
       </w:r>
     </w:p>
@@ -4600,10 +4621,10 @@
       </w:pPr>
       <w:r>
         <w:object w:dxaOrig="9972" w:dyaOrig="2447" w14:anchorId="55126BD9">
-          <v:shape id="_x0000_i1043" type="#_x0000_t75" style="width:498.75pt;height:122.25pt" o:ole="">
+          <v:shape id="_x0000_i1053" type="#_x0000_t75" style="width:498.75pt;height:122.25pt" o:ole="">
             <v:imagedata r:id="rId65" o:title=""/>
           </v:shape>
-          <o:OLEObject Type="Embed" ProgID="Word.OpenDocumentText.12" ShapeID="_x0000_i1043" DrawAspect="Content" ObjectID="_1679746834" r:id="rId66"/>
+          <o:OLEObject Type="Embed" ProgID="Word.OpenDocumentText.12" ShapeID="_x0000_i1053" DrawAspect="Content" ObjectID="_1679753650" r:id="rId66"/>
         </w:object>
       </w:r>
     </w:p>
@@ -4873,10 +4894,10 @@
       </w:pPr>
       <w:r>
         <w:object w:dxaOrig="9972" w:dyaOrig="1335" w14:anchorId="2A051DDB">
-          <v:shape id="_x0000_i1044" type="#_x0000_t75" style="width:498.75pt;height:66.75pt" o:ole="">
+          <v:shape id="_x0000_i1054" type="#_x0000_t75" style="width:498.75pt;height:66.75pt" o:ole="">
             <v:imagedata r:id="rId67" o:title=""/>
           </v:shape>
-          <o:OLEObject Type="Embed" ProgID="Word.OpenDocumentText.12" ShapeID="_x0000_i1044" DrawAspect="Content" ObjectID="_1679746835" r:id="rId68"/>
+          <o:OLEObject Type="Embed" ProgID="Word.OpenDocumentText.12" ShapeID="_x0000_i1054" DrawAspect="Content" ObjectID="_1679753651" r:id="rId68"/>
         </w:object>
       </w:r>
     </w:p>
@@ -6755,7 +6776,7 @@
 </file>
 
 <file path=customXml/itemProps1.xml><?xml version="1.0" encoding="utf-8"?>
-<ds:datastoreItem xmlns:ds="http://schemas.openxmlformats.org/officeDocument/2006/customXml" ds:itemID="{9CA9FDAB-97AC-44BD-A259-989290C4633A}">
+<ds:datastoreItem xmlns:ds="http://schemas.openxmlformats.org/officeDocument/2006/customXml" ds:itemID="{8138B2BB-54C4-4A7C-B89C-C0863209FBC7}">
   <ds:schemaRefs>
     <ds:schemaRef ds:uri="http://schemas.openxmlformats.org/officeDocument/2006/bibliography"/>
   </ds:schemaRefs>

</xml_diff>

<commit_message>
Minor edits to the 1st version; reviewed and edited my docx.
</commit_message>
<xml_diff>
--- a/CS_ASP.NET_Forum.docx
+++ b/CS_ASP.NET_Forum.docx
@@ -134,20 +134,7 @@
     </w:p>
     <w:p>
       <w:r>
-        <w:t xml:space="preserve">These may also entail “content limitations”, </w:t>
-      </w:r>
-      <w:proofErr w:type="spellStart"/>
-      <w:proofErr w:type="gramStart"/>
-      <w:r>
-        <w:t>eg</w:t>
-      </w:r>
-      <w:proofErr w:type="spellEnd"/>
-      <w:r>
-        <w:t>.:</w:t>
-      </w:r>
-      <w:proofErr w:type="gramEnd"/>
-      <w:r>
-        <w:t xml:space="preserve"> no explicit or graphic materials (imagery or text).</w:t>
+        <w:t>These may also entail “content limitations”, eg.: no explicit or graphic materials (imagery or text).</w:t>
       </w:r>
     </w:p>
     <w:p>
@@ -320,15 +307,7 @@
       </w:r>
       <w:r>
         <w:tab/>
-        <w:t xml:space="preserve">and a database manager, </w:t>
-      </w:r>
-      <w:proofErr w:type="spellStart"/>
-      <w:r>
-        <w:t>eg</w:t>
-      </w:r>
-      <w:proofErr w:type="spellEnd"/>
-      <w:r>
-        <w:t>.:</w:t>
+        <w:t>and a database manager, eg.:</w:t>
       </w:r>
       <w:r>
         <w:tab/>
@@ -424,15 +403,7 @@
         </w:numPr>
       </w:pPr>
       <w:r>
-        <w:t>Install dependencies using “</w:t>
-      </w:r>
-      <w:proofErr w:type="spellStart"/>
-      <w:r>
-        <w:t>NuGet</w:t>
-      </w:r>
-      <w:proofErr w:type="spellEnd"/>
-      <w:r>
-        <w:t xml:space="preserve"> Package Manager” (or it’s console if preferred)</w:t>
+        <w:t>Install dependencies using “NuGet Package Manager” (or it’s console if preferred)</w:t>
       </w:r>
     </w:p>
     <w:p>
@@ -443,14 +414,12 @@
           <w:numId w:val="2"/>
         </w:numPr>
       </w:pPr>
-      <w:proofErr w:type="spellStart"/>
       <w:r>
         <w:rPr>
           <w:highlight w:val="yellow"/>
         </w:rPr>
         <w:t>Microsoft.EntityFrameworkcore.SQLite</w:t>
       </w:r>
-      <w:proofErr w:type="spellEnd"/>
     </w:p>
     <w:p>
       <w:pPr>
@@ -483,23 +452,7 @@
     </w:p>
     <w:p>
       <w:r>
-        <w:t>In the “</w:t>
-      </w:r>
-      <w:proofErr w:type="spellStart"/>
-      <w:r>
-        <w:t>appsettings.json</w:t>
-      </w:r>
-      <w:proofErr w:type="spellEnd"/>
-      <w:r>
-        <w:t>” file modify the “</w:t>
-      </w:r>
-      <w:proofErr w:type="spellStart"/>
-      <w:r>
-        <w:t>ConnectionStrings</w:t>
-      </w:r>
-      <w:proofErr w:type="spellEnd"/>
-      <w:r>
-        <w:t>” or add to it after a comma. After the “</w:t>
+        <w:t>In the “appsettings.json” file modify the “ConnectionStrings” or add to it after a comma. After the “</w:t>
       </w:r>
       <w:r>
         <w:t>=</w:t>
@@ -507,32 +460,14 @@
       <w:r>
         <w:t>” symbol the “</w:t>
       </w:r>
-      <w:proofErr w:type="gramStart"/>
       <w:r>
         <w:rPr>
           <w:b/>
         </w:rPr>
         <w:t>./</w:t>
       </w:r>
-      <w:proofErr w:type="gramEnd"/>
-      <w:r>
-        <w:t>” means in the solution’s root folder where files like “</w:t>
-      </w:r>
-      <w:proofErr w:type="spellStart"/>
-      <w:r>
-        <w:t>Program.cs</w:t>
-      </w:r>
-      <w:proofErr w:type="spellEnd"/>
-      <w:r>
-        <w:t>” &amp; “</w:t>
-      </w:r>
-      <w:proofErr w:type="spellStart"/>
-      <w:r>
-        <w:t>Startup.cs</w:t>
-      </w:r>
-      <w:proofErr w:type="spellEnd"/>
-      <w:r>
-        <w:t>” are.</w:t>
+      <w:r>
+        <w:t>” means in the solution’s root folder where files like “Program.cs” &amp; “Startup.cs” are.</w:t>
       </w:r>
       <w:r>
         <w:t xml:space="preserve"> Next comes the desired name for the future database file with the proper extension, here “</w:t>
@@ -541,16 +476,8 @@
         <w:rPr>
           <w:b/>
         </w:rPr>
-        <w:t>.</w:t>
-      </w:r>
-      <w:proofErr w:type="spellStart"/>
-      <w:r>
-        <w:rPr>
-          <w:b/>
-        </w:rPr>
-        <w:t>sqlite</w:t>
-      </w:r>
-      <w:proofErr w:type="spellEnd"/>
+        <w:t>.sqlite</w:t>
+      </w:r>
       <w:r>
         <w:t>”.</w:t>
       </w:r>
@@ -596,7 +523,7 @@
           <v:shape id="_x0000_i1025" type="#_x0000_t75" style="width:498.75pt;height:33pt" o:ole="">
             <v:imagedata r:id="rId8" o:title=""/>
           </v:shape>
-          <o:OLEObject Type="Embed" ProgID="Word.OpenDocumentText.12" ShapeID="_x0000_i1025" DrawAspect="Content" ObjectID="_1679753622" r:id="rId9"/>
+          <o:OLEObject Type="Embed" ProgID="Word.OpenDocumentText.12" ShapeID="_x0000_i1025" DrawAspect="Content" ObjectID="_1682244228" r:id="rId9"/>
         </w:object>
       </w:r>
     </w:p>
@@ -604,41 +531,21 @@
       <w:r>
         <w:t>Finally, in the “</w:t>
       </w:r>
-      <w:proofErr w:type="spellStart"/>
       <w:r>
         <w:rPr>
           <w:b/>
         </w:rPr>
         <w:t>Startup.cs</w:t>
       </w:r>
-      <w:proofErr w:type="spellEnd"/>
-      <w:r>
-        <w:t>” file (found in the solution’s root folder next to “</w:t>
-      </w:r>
-      <w:proofErr w:type="spellStart"/>
-      <w:r>
-        <w:t>Program.cs</w:t>
-      </w:r>
-      <w:proofErr w:type="spellEnd"/>
-      <w:r>
-        <w:t xml:space="preserve">”), change </w:t>
-      </w:r>
-      <w:proofErr w:type="gramStart"/>
-      <w:r>
-        <w:t>the  method</w:t>
-      </w:r>
-      <w:proofErr w:type="gramEnd"/>
-      <w:r>
-        <w:t xml:space="preserve"> “</w:t>
-      </w:r>
-      <w:proofErr w:type="spellStart"/>
+      <w:r>
+        <w:t>” file (found in the solution’s root folder next to “Program.cs”), change the  method “</w:t>
+      </w:r>
       <w:r>
         <w:rPr>
           <w:b/>
         </w:rPr>
         <w:t>ConfigureServices</w:t>
       </w:r>
-      <w:proofErr w:type="spellEnd"/>
       <w:r>
         <w:t>” to contain the right connection functions pointing to the right path string.</w:t>
       </w:r>
@@ -665,7 +572,7 @@
           <v:shape id="_x0000_i1026" type="#_x0000_t75" style="width:498.75pt;height:78pt" o:ole="">
             <v:imagedata r:id="rId10" o:title=""/>
           </v:shape>
-          <o:OLEObject Type="Embed" ProgID="Word.OpenDocumentText.12" ShapeID="_x0000_i1026" DrawAspect="Content" ObjectID="_1679753623" r:id="rId11"/>
+          <o:OLEObject Type="Embed" ProgID="Word.OpenDocumentText.12" ShapeID="_x0000_i1026" DrawAspect="Content" ObjectID="_1682244229" r:id="rId11"/>
         </w:object>
       </w:r>
     </w:p>
@@ -723,7 +630,7 @@
           <v:shape id="_x0000_i1027" type="#_x0000_t75" style="width:498.75pt;height:99.75pt" o:ole="">
             <v:imagedata r:id="rId12" o:title=""/>
           </v:shape>
-          <o:OLEObject Type="Embed" ProgID="Word.OpenDocumentText.12" ShapeID="_x0000_i1027" DrawAspect="Content" ObjectID="_1679753624" r:id="rId13"/>
+          <o:OLEObject Type="Embed" ProgID="Word.OpenDocumentText.12" ShapeID="_x0000_i1027" DrawAspect="Content" ObjectID="_1682244230" r:id="rId13"/>
         </w:object>
       </w:r>
     </w:p>
@@ -763,15 +670,7 @@
         <w:t xml:space="preserve"> “</w:t>
       </w:r>
       <w:r>
-        <w:t xml:space="preserve">Tools / </w:t>
-      </w:r>
-      <w:proofErr w:type="spellStart"/>
-      <w:r>
-        <w:t>NuGet</w:t>
-      </w:r>
-      <w:proofErr w:type="spellEnd"/>
-      <w:r>
-        <w:t xml:space="preserve"> Packet Manager / </w:t>
+        <w:t xml:space="preserve">Tools / NuGet Packet Manager / </w:t>
       </w:r>
       <w:r>
         <w:t xml:space="preserve">Package Manager Console” </w:t>
@@ -975,15 +874,7 @@
         <w:t>ile</w:t>
       </w:r>
       <w:r>
-        <w:t xml:space="preserve"> as previously specified in “</w:t>
-      </w:r>
-      <w:proofErr w:type="spellStart"/>
-      <w:r>
-        <w:t>appsettings.json</w:t>
-      </w:r>
-      <w:proofErr w:type="spellEnd"/>
-      <w:r>
-        <w:t>”</w:t>
+        <w:t xml:space="preserve"> as previously specified in “appsettings.json”</w:t>
       </w:r>
       <w:r>
         <w:t>.</w:t>
@@ -1309,47 +1200,27 @@
         <w:rPr>
           <w:i/>
         </w:rPr>
-        <w:t>[content name</w:t>
-      </w:r>
-      <w:proofErr w:type="gramStart"/>
-      <w:r>
-        <w:rPr>
+        <w:t>[content name]</w:t>
+      </w:r>
+      <w:r>
+        <w:t>Entity”,</w:t>
+      </w:r>
+      <w:r>
+        <w:t xml:space="preserve"> </w:t>
+      </w:r>
+      <w:r>
+        <w:t>like so</w:t>
+      </w:r>
+      <w:r>
+        <w:t xml:space="preserve">: </w:t>
+      </w:r>
+      <w:r>
+        <w:rPr>
+          <w:b/>
           <w:i/>
         </w:rPr>
-        <w:t>]</w:t>
-      </w:r>
-      <w:r>
-        <w:t>Entity</w:t>
-      </w:r>
-      <w:proofErr w:type="gramEnd"/>
-      <w:r>
-        <w:t>”,</w:t>
-      </w:r>
-      <w:r>
-        <w:t xml:space="preserve"> </w:t>
-      </w:r>
-      <w:r>
-        <w:t>like so</w:t>
-      </w:r>
-      <w:r>
-        <w:t xml:space="preserve">: </w:t>
-      </w:r>
-      <w:r>
-        <w:rPr>
-          <w:b/>
-          <w:i/>
-        </w:rPr>
-        <w:t>“</w:t>
-      </w:r>
-      <w:proofErr w:type="spellStart"/>
-      <w:r>
-        <w:rPr>
-          <w:b/>
-          <w:i/>
-        </w:rPr>
-        <w:t>BoardEntity</w:t>
-      </w:r>
-      <w:proofErr w:type="spellEnd"/>
+        <w:t>“BoardEntity</w:t>
+      </w:r>
       <w:r>
         <w:rPr>
           <w:b/>
@@ -1447,7 +1318,7 @@
           <v:shape id="_x0000_i1028" type="#_x0000_t75" style="width:498.75pt;height:144.75pt" o:ole="">
             <v:imagedata r:id="rId14" o:title=""/>
           </v:shape>
-          <o:OLEObject Type="Embed" ProgID="Word.OpenDocumentText.12" ShapeID="_x0000_i1028" DrawAspect="Content" ObjectID="_1679753625" r:id="rId15"/>
+          <o:OLEObject Type="Embed" ProgID="Word.OpenDocumentText.12" ShapeID="_x0000_i1028" DrawAspect="Content" ObjectID="_1682244231" r:id="rId15"/>
         </w:object>
       </w:r>
     </w:p>
@@ -1465,7 +1336,7 @@
           <v:shape id="_x0000_i1029" type="#_x0000_t75" style="width:468pt;height:211.5pt" o:ole="">
             <v:imagedata r:id="rId16" o:title=""/>
           </v:shape>
-          <o:OLEObject Type="Embed" ProgID="Word.OpenDocumentText.12" ShapeID="_x0000_i1029" DrawAspect="Content" ObjectID="_1679753626" r:id="rId17"/>
+          <o:OLEObject Type="Embed" ProgID="Word.OpenDocumentText.12" ShapeID="_x0000_i1029" DrawAspect="Content" ObjectID="_1682244232" r:id="rId17"/>
         </w:object>
       </w:r>
     </w:p>
@@ -1483,7 +1354,7 @@
           <v:shape id="_x0000_i1030" type="#_x0000_t75" style="width:468pt;height:267pt" o:ole="">
             <v:imagedata r:id="rId18" o:title=""/>
           </v:shape>
-          <o:OLEObject Type="Embed" ProgID="Word.OpenDocumentText.12" ShapeID="_x0000_i1030" DrawAspect="Content" ObjectID="_1679753627" r:id="rId19"/>
+          <o:OLEObject Type="Embed" ProgID="Word.OpenDocumentText.12" ShapeID="_x0000_i1030" DrawAspect="Content" ObjectID="_1682244233" r:id="rId19"/>
         </w:object>
       </w:r>
     </w:p>
@@ -1501,7 +1372,7 @@
           <v:shape id="_x0000_i1031" type="#_x0000_t75" style="width:468pt;height:222pt" o:ole="">
             <v:imagedata r:id="rId20" o:title=""/>
           </v:shape>
-          <o:OLEObject Type="Embed" ProgID="Word.OpenDocumentText.12" ShapeID="_x0000_i1031" DrawAspect="Content" ObjectID="_1679753628" r:id="rId21"/>
+          <o:OLEObject Type="Embed" ProgID="Word.OpenDocumentText.12" ShapeID="_x0000_i1031" DrawAspect="Content" ObjectID="_1682244234" r:id="rId21"/>
         </w:object>
       </w:r>
     </w:p>
@@ -1545,13 +1416,8 @@
       <w:r>
         <w:t xml:space="preserve"> </w:t>
       </w:r>
-      <w:proofErr w:type="spellStart"/>
-      <w:r>
-        <w:t>indisde</w:t>
-      </w:r>
-      <w:proofErr w:type="spellEnd"/>
-      <w:r>
-        <w:t xml:space="preserve"> the root “Data” folder </w:t>
+      <w:r>
+        <w:t xml:space="preserve">indisde the root “Data” folder </w:t>
       </w:r>
       <w:r>
         <w:t>create a “</w:t>
@@ -1563,22 +1429,8 @@
         <w:t>Configuration</w:t>
       </w:r>
       <w:r>
-        <w:t>” file (</w:t>
-      </w:r>
-      <w:proofErr w:type="spellStart"/>
-      <w:proofErr w:type="gramStart"/>
-      <w:r>
-        <w:t>eg</w:t>
-      </w:r>
-      <w:proofErr w:type="spellEnd"/>
-      <w:r>
-        <w:t>.:</w:t>
-      </w:r>
-      <w:proofErr w:type="gramEnd"/>
-      <w:r>
-        <w:t xml:space="preserve"> “ </w:t>
-      </w:r>
-      <w:proofErr w:type="spellStart"/>
+        <w:t xml:space="preserve">” file (eg.: “ </w:t>
+      </w:r>
       <w:r>
         <w:rPr>
           <w:i/>
@@ -1588,7 +1440,6 @@
       <w:r>
         <w:t>.cs</w:t>
       </w:r>
-      <w:proofErr w:type="spellEnd"/>
       <w:r>
         <w:t xml:space="preserve"> ”) for the SQL-like C# code.</w:t>
       </w:r>
@@ -1615,7 +1466,7 @@
           <v:shape id="_x0000_i1032" type="#_x0000_t75" style="width:468pt;height:200.25pt" o:ole="">
             <v:imagedata r:id="rId22" o:title=""/>
           </v:shape>
-          <o:OLEObject Type="Embed" ProgID="Word.OpenDocumentText.12" ShapeID="_x0000_i1032" DrawAspect="Content" ObjectID="_1679753629" r:id="rId23"/>
+          <o:OLEObject Type="Embed" ProgID="Word.OpenDocumentText.12" ShapeID="_x0000_i1032" DrawAspect="Content" ObjectID="_1682244235" r:id="rId23"/>
         </w:object>
       </w:r>
     </w:p>
@@ -1637,7 +1488,6 @@
       <w:r>
         <w:t xml:space="preserve"> add the necessary code into the “</w:t>
       </w:r>
-      <w:proofErr w:type="spellStart"/>
       <w:r>
         <w:rPr>
           <w:i/>
@@ -1645,11 +1495,7 @@
         <w:t>ApplicationDbContext</w:t>
       </w:r>
       <w:r>
-        <w:t>.cs</w:t>
-      </w:r>
-      <w:proofErr w:type="spellEnd"/>
-      <w:r>
-        <w:t xml:space="preserve">” file so the “builder” function knows </w:t>
+        <w:t xml:space="preserve">.cs” file so the “builder” function knows </w:t>
       </w:r>
       <w:r>
         <w:t xml:space="preserve">what </w:t>
@@ -1734,7 +1580,7 @@
           <v:shape id="_x0000_i1033" type="#_x0000_t75" style="width:468pt;height:300pt" o:ole="">
             <v:imagedata r:id="rId24" o:title=""/>
           </v:shape>
-          <o:OLEObject Type="Embed" ProgID="Word.OpenDocumentText.12" ShapeID="_x0000_i1033" DrawAspect="Content" ObjectID="_1679753630" r:id="rId25"/>
+          <o:OLEObject Type="Embed" ProgID="Word.OpenDocumentText.12" ShapeID="_x0000_i1033" DrawAspect="Content" ObjectID="_1682244236" r:id="rId25"/>
         </w:object>
       </w:r>
     </w:p>
@@ -1768,14 +1614,12 @@
       <w:r>
         <w:t xml:space="preserve"> for the “</w:t>
       </w:r>
-      <w:proofErr w:type="spellStart"/>
       <w:r>
         <w:rPr>
           <w:i/>
         </w:rPr>
         <w:t>ForumEntity</w:t>
       </w:r>
-      <w:proofErr w:type="spellEnd"/>
       <w:r>
         <w:t>”:</w:t>
       </w:r>
@@ -1802,7 +1646,7 @@
           <v:shape id="_x0000_i1034" type="#_x0000_t75" style="width:498.75pt;height:133.5pt" o:ole="">
             <v:imagedata r:id="rId26" o:title=""/>
           </v:shape>
-          <o:OLEObject Type="Embed" ProgID="Word.OpenDocumentText.12" ShapeID="_x0000_i1034" DrawAspect="Content" ObjectID="_1679753631" r:id="rId27"/>
+          <o:OLEObject Type="Embed" ProgID="Word.OpenDocumentText.12" ShapeID="_x0000_i1034" DrawAspect="Content" ObjectID="_1682244237" r:id="rId27"/>
         </w:object>
       </w:r>
     </w:p>
@@ -1817,7 +1661,6 @@
         <w:t xml:space="preserve"> for the “</w:t>
       </w:r>
       <w:commentRangeStart w:id="13"/>
-      <w:proofErr w:type="spellStart"/>
       <w:r>
         <w:rPr>
           <w:i/>
@@ -1825,7 +1668,6 @@
         <w:t>ThreadEntity</w:t>
       </w:r>
       <w:commentRangeEnd w:id="13"/>
-      <w:proofErr w:type="spellEnd"/>
       <w:r>
         <w:rPr>
           <w:rStyle w:val="CommentReference"/>
@@ -1858,7 +1700,7 @@
           <v:shape id="_x0000_i1035" type="#_x0000_t75" style="width:498.75pt;height:356.25pt" o:ole="">
             <v:imagedata r:id="rId28" o:title=""/>
           </v:shape>
-          <o:OLEObject Type="Embed" ProgID="Word.OpenDocumentText.12" ShapeID="_x0000_i1035" DrawAspect="Content" ObjectID="_1679753632" r:id="rId29"/>
+          <o:OLEObject Type="Embed" ProgID="Word.OpenDocumentText.12" ShapeID="_x0000_i1035" DrawAspect="Content" ObjectID="_1682244238" r:id="rId29"/>
         </w:object>
       </w:r>
     </w:p>
@@ -1879,7 +1721,6 @@
         <w:t xml:space="preserve"> for the “</w:t>
       </w:r>
       <w:commentRangeStart w:id="15"/>
-      <w:proofErr w:type="spellStart"/>
       <w:r>
         <w:rPr>
           <w:i/>
@@ -1887,7 +1728,6 @@
         <w:t>PostEntity</w:t>
       </w:r>
       <w:commentRangeEnd w:id="15"/>
-      <w:proofErr w:type="spellEnd"/>
       <w:r>
         <w:rPr>
           <w:rStyle w:val="CommentReference"/>
@@ -1923,22 +1763,14 @@
           <v:shape id="_x0000_i1036" type="#_x0000_t75" style="width:498.75pt;height:378.75pt" o:ole="">
             <v:imagedata r:id="rId30" o:title=""/>
           </v:shape>
-          <o:OLEObject Type="Embed" ProgID="Word.OpenDocumentText.12" ShapeID="_x0000_i1036" DrawAspect="Content" ObjectID="_1679753633" r:id="rId31"/>
+          <o:OLEObject Type="Embed" ProgID="Word.OpenDocumentText.12" ShapeID="_x0000_i1036" DrawAspect="Content" ObjectID="_1682244239" r:id="rId31"/>
         </w:object>
       </w:r>
     </w:p>
     <w:p/>
     <w:p>
       <w:r>
-        <w:t xml:space="preserve">It is a good idea to check the database with a manager tool such as “DB </w:t>
-      </w:r>
-      <w:proofErr w:type="gramStart"/>
-      <w:r>
-        <w:t>Browser(</w:t>
-      </w:r>
-      <w:proofErr w:type="gramEnd"/>
-      <w:r>
-        <w:t>SQLite)” after every database update to see if everything was generated and transferred all right.</w:t>
+        <w:t>It is a good idea to check the database with a manager tool such as “DB Browser(SQLite)” after every database update to see if everything was generated and transferred all right.</w:t>
       </w:r>
     </w:p>
     <w:p/>
@@ -2044,171 +1876,163 @@
         <w:rPr>
           <w:b/>
         </w:rPr>
+        <w:t>.cshtml</w:t>
+      </w:r>
+      <w:r>
+        <w:t xml:space="preserve">” extension. It basically allows the embedding of C# code into HTML code, </w:t>
+      </w:r>
+      <w:r>
+        <w:rPr>
+          <w:u w:val="single"/>
+        </w:rPr>
+        <w:t>AND</w:t>
+      </w:r>
+      <w:r>
+        <w:t xml:space="preserve"> th</w:t>
+      </w:r>
+      <w:r>
+        <w:t>e substitution of nearly all JavaScript code with C# code.</w:t>
+      </w:r>
+    </w:p>
+    <w:p/>
+    <w:p>
+      <w:r>
+        <w:rPr>
+          <w:b/>
+          <w:color w:val="C00000"/>
+        </w:rPr>
+        <w:t>First</w:t>
+      </w:r>
+      <w:r>
+        <w:t xml:space="preserve"> “</w:t>
+      </w:r>
+      <w:r>
+        <w:rPr>
+          <w:u w:val="single"/>
+        </w:rPr>
+        <w:t>view models</w:t>
+      </w:r>
+      <w:r>
+        <w:t xml:space="preserve">” have to be made, they are just like “entity models” but instead of having fields that </w:t>
+      </w:r>
+      <w:r>
+        <w:t>match</w:t>
+      </w:r>
+      <w:r>
+        <w:t xml:space="preserve"> the database, they </w:t>
+      </w:r>
+      <w:r>
+        <w:t xml:space="preserve">have to </w:t>
+      </w:r>
+      <w:r>
+        <w:t>match</w:t>
+      </w:r>
+      <w:r>
+        <w:t xml:space="preserve"> what the User should be </w:t>
+      </w:r>
+      <w:r>
+        <w:t>shown</w:t>
+      </w:r>
+      <w:r>
+        <w:t xml:space="preserve"> AND allowed to </w:t>
+      </w:r>
+      <w:r>
+        <w:t>use (</w:t>
+      </w:r>
+      <w:r>
+        <w:t>perform “</w:t>
+      </w:r>
+      <w:r>
+        <w:rPr>
+          <w:b/>
+        </w:rPr>
+        <w:t>CRUD</w:t>
+      </w:r>
+      <w:r>
+        <w:t xml:space="preserve">” operations </w:t>
+      </w:r>
+      <w:r>
+        <w:t xml:space="preserve">– </w:t>
+      </w:r>
+      <w:r>
+        <w:t>Create, Read, Update, Delete).</w:t>
+      </w:r>
+    </w:p>
+    <w:p/>
+    <w:p>
+      <w:r>
+        <w:t xml:space="preserve">In the root “Models” folder create </w:t>
+      </w:r>
+      <w:r>
+        <w:t>a</w:t>
+      </w:r>
+      <w:r>
+        <w:t xml:space="preserve"> sub-folder for </w:t>
+      </w:r>
+      <w:r>
+        <w:t xml:space="preserve">each </w:t>
+      </w:r>
+      <w:r>
+        <w:t>main content</w:t>
+      </w:r>
+      <w:r>
+        <w:t xml:space="preserve"> type</w:t>
+      </w:r>
+      <w:r>
+        <w:t>: “Board”, “Forum”, “Thread”</w:t>
+      </w:r>
+      <w:r>
+        <w:t xml:space="preserve">, </w:t>
+      </w:r>
+      <w:r>
+        <w:t xml:space="preserve">“Post”. </w:t>
+      </w:r>
+      <w:r>
+        <w:t>Here</w:t>
+      </w:r>
+      <w:r>
+        <w:t xml:space="preserve"> will be the </w:t>
+      </w:r>
+      <w:r>
+        <w:rPr>
+          <w:b/>
+        </w:rPr>
+        <w:t>View Models</w:t>
+      </w:r>
+      <w:r>
+        <w:t xml:space="preserve"> defin</w:t>
+      </w:r>
+      <w:r>
+        <w:t>ing</w:t>
+      </w:r>
+      <w:r>
+        <w:t xml:space="preserve"> what to show Users in the </w:t>
+      </w:r>
+      <w:r>
+        <w:t>matching</w:t>
+      </w:r>
+      <w:r>
+        <w:t xml:space="preserve"> </w:t>
+      </w:r>
+      <w:r>
+        <w:rPr>
+          <w:b/>
+        </w:rPr>
+        <w:t>Razor View</w:t>
+      </w:r>
+      <w:r>
+        <w:rPr>
+          <w:b/>
+        </w:rPr>
+        <w:t>s</w:t>
+      </w:r>
+      <w:r>
         <w:t>.</w:t>
       </w:r>
-      <w:proofErr w:type="spellStart"/>
-      <w:r>
-        <w:rPr>
-          <w:b/>
-        </w:rPr>
-        <w:t>cshtml</w:t>
-      </w:r>
-      <w:proofErr w:type="spellEnd"/>
-      <w:r>
-        <w:t xml:space="preserve">” extension. It basically allows the embedding of C# code into HTML code, </w:t>
-      </w:r>
-      <w:r>
-        <w:rPr>
-          <w:u w:val="single"/>
-        </w:rPr>
-        <w:t>AND</w:t>
-      </w:r>
-      <w:r>
-        <w:t xml:space="preserve"> th</w:t>
-      </w:r>
-      <w:r>
-        <w:t>e substitution of nearly all JavaScript code with C# code.</w:t>
-      </w:r>
     </w:p>
     <w:p/>
     <w:p>
       <w:r>
-        <w:rPr>
-          <w:b/>
-          <w:color w:val="C00000"/>
-        </w:rPr>
-        <w:t>First</w:t>
-      </w:r>
-      <w:r>
-        <w:t xml:space="preserve"> “</w:t>
-      </w:r>
-      <w:r>
-        <w:rPr>
-          <w:u w:val="single"/>
-        </w:rPr>
-        <w:t>view models</w:t>
-      </w:r>
-      <w:r>
-        <w:t xml:space="preserve">” have to be made, they are just like “entity models” but instead of having fields that </w:t>
-      </w:r>
-      <w:r>
-        <w:t>match</w:t>
-      </w:r>
-      <w:r>
-        <w:t xml:space="preserve"> the database, they </w:t>
-      </w:r>
-      <w:r>
-        <w:t xml:space="preserve">have to </w:t>
-      </w:r>
-      <w:r>
-        <w:t>match</w:t>
-      </w:r>
-      <w:r>
-        <w:t xml:space="preserve"> what the User should be </w:t>
-      </w:r>
-      <w:r>
-        <w:t>shown</w:t>
-      </w:r>
-      <w:r>
-        <w:t xml:space="preserve"> AND allowed to </w:t>
-      </w:r>
-      <w:r>
-        <w:t>use (</w:t>
-      </w:r>
-      <w:r>
-        <w:t>perform “</w:t>
-      </w:r>
-      <w:r>
-        <w:rPr>
-          <w:b/>
-        </w:rPr>
-        <w:t>CRUD</w:t>
-      </w:r>
-      <w:r>
-        <w:t xml:space="preserve">” operations </w:t>
-      </w:r>
-      <w:r>
-        <w:t xml:space="preserve">– </w:t>
-      </w:r>
-      <w:r>
-        <w:t>Create, Read, Update, Delete).</w:t>
-      </w:r>
-    </w:p>
-    <w:p/>
-    <w:p>
-      <w:r>
-        <w:t xml:space="preserve">In the root “Models” folder create </w:t>
-      </w:r>
-      <w:r>
-        <w:t>a</w:t>
-      </w:r>
-      <w:r>
-        <w:t xml:space="preserve"> sub-folder for </w:t>
-      </w:r>
-      <w:r>
-        <w:t xml:space="preserve">each </w:t>
-      </w:r>
-      <w:r>
-        <w:t>main content</w:t>
-      </w:r>
-      <w:r>
-        <w:t xml:space="preserve"> type</w:t>
-      </w:r>
-      <w:r>
-        <w:t>: “Board”, “Forum”, “Thread”</w:t>
-      </w:r>
-      <w:r>
-        <w:t xml:space="preserve">, </w:t>
-      </w:r>
-      <w:r>
-        <w:t xml:space="preserve">“Post”. </w:t>
-      </w:r>
-      <w:r>
-        <w:t>Here</w:t>
-      </w:r>
-      <w:r>
-        <w:t xml:space="preserve"> will be the </w:t>
-      </w:r>
-      <w:r>
-        <w:rPr>
-          <w:b/>
-        </w:rPr>
-        <w:t>View Models</w:t>
-      </w:r>
-      <w:r>
-        <w:t xml:space="preserve"> defin</w:t>
-      </w:r>
-      <w:r>
-        <w:t>ing</w:t>
-      </w:r>
-      <w:r>
-        <w:t xml:space="preserve"> what to show Users in the </w:t>
-      </w:r>
-      <w:r>
-        <w:t>matching</w:t>
-      </w:r>
-      <w:r>
-        <w:t xml:space="preserve"> </w:t>
-      </w:r>
-      <w:r>
-        <w:rPr>
-          <w:b/>
-        </w:rPr>
-        <w:t>Razor View</w:t>
-      </w:r>
-      <w:r>
-        <w:rPr>
-          <w:b/>
-        </w:rPr>
-        <w:t>s</w:t>
-      </w:r>
-      <w:r>
-        <w:t>.</w:t>
-      </w:r>
-    </w:p>
-    <w:p/>
-    <w:p>
-      <w:r>
         <w:t>From Boards to Threads all need to have models defining “Single</w:t>
       </w:r>
       <w:r>
@@ -2221,23 +2045,7 @@
         <w:t>”</w:t>
       </w:r>
       <w:r>
-        <w:t xml:space="preserve"> View and one listing its lower level content (if there is any), </w:t>
-      </w:r>
-      <w:proofErr w:type="spellStart"/>
-      <w:r>
-        <w:t>eg</w:t>
-      </w:r>
-      <w:proofErr w:type="spellEnd"/>
-      <w:r>
-        <w:t>.: “</w:t>
-      </w:r>
-      <w:proofErr w:type="spellStart"/>
-      <w:r>
-        <w:t>BoardForumsModel.cs</w:t>
-      </w:r>
-      <w:proofErr w:type="spellEnd"/>
-      <w:r>
-        <w:t>” – where we present a list of forums belonging to a specific Board. The lowest level, Posts, are a bit different. It will be explained last.</w:t>
+        <w:t xml:space="preserve"> View and one listing its lower level content (if there is any), eg.: “BoardForumsModel.cs” – where we present a list of forums belonging to a specific Board. The lowest level, Posts, are a bit different. It will be explained last.</w:t>
       </w:r>
     </w:p>
     <w:p/>
@@ -2274,7 +2082,7 @@
           <v:shape id="_x0000_i1037" type="#_x0000_t75" style="width:498.75pt;height:99.75pt" o:ole="">
             <v:imagedata r:id="rId32" o:title=""/>
           </v:shape>
-          <o:OLEObject Type="Embed" ProgID="Word.OpenDocumentText.12" ShapeID="_x0000_i1037" DrawAspect="Content" ObjectID="_1679753634" r:id="rId33"/>
+          <o:OLEObject Type="Embed" ProgID="Word.OpenDocumentText.12" ShapeID="_x0000_i1037" DrawAspect="Content" ObjectID="_1682244240" r:id="rId33"/>
         </w:object>
       </w:r>
     </w:p>
@@ -2329,7 +2137,7 @@
           <v:shape id="_x0000_i1038" type="#_x0000_t75" style="width:498.75pt;height:99.75pt" o:ole="">
             <v:imagedata r:id="rId34" o:title=""/>
           </v:shape>
-          <o:OLEObject Type="Embed" ProgID="Word.OpenDocumentText.12" ShapeID="_x0000_i1038" DrawAspect="Content" ObjectID="_1679753635" r:id="rId35"/>
+          <o:OLEObject Type="Embed" ProgID="Word.OpenDocumentText.12" ShapeID="_x0000_i1038" DrawAspect="Content" ObjectID="_1682244241" r:id="rId35"/>
         </w:object>
       </w:r>
     </w:p>
@@ -2366,7 +2174,7 @@
           <v:shape id="_x0000_i1039" type="#_x0000_t75" style="width:498.75pt;height:133.5pt" o:ole="">
             <v:imagedata r:id="rId36" o:title=""/>
           </v:shape>
-          <o:OLEObject Type="Embed" ProgID="Word.OpenDocumentText.12" ShapeID="_x0000_i1039" DrawAspect="Content" ObjectID="_1679753636" r:id="rId37"/>
+          <o:OLEObject Type="Embed" ProgID="Word.OpenDocumentText.12" ShapeID="_x0000_i1039" DrawAspect="Content" ObjectID="_1682244242" r:id="rId37"/>
         </w:object>
       </w:r>
     </w:p>
@@ -2447,7 +2255,7 @@
           <v:shape id="_x0000_i1040" type="#_x0000_t75" style="width:498.75pt;height:122.25pt" o:ole="">
             <v:imagedata r:id="rId38" o:title=""/>
           </v:shape>
-          <o:OLEObject Type="Embed" ProgID="Word.OpenDocumentText.12" ShapeID="_x0000_i1040" DrawAspect="Content" ObjectID="_1679753637" r:id="rId39"/>
+          <o:OLEObject Type="Embed" ProgID="Word.OpenDocumentText.12" ShapeID="_x0000_i1040" DrawAspect="Content" ObjectID="_1682244243" r:id="rId39"/>
         </w:object>
       </w:r>
     </w:p>
@@ -2499,7 +2307,7 @@
           <v:shape id="_x0000_i1041" type="#_x0000_t75" style="width:498.75pt;height:356.25pt" o:ole="">
             <v:imagedata r:id="rId40" o:title=""/>
           </v:shape>
-          <o:OLEObject Type="Embed" ProgID="Word.OpenDocumentText.12" ShapeID="_x0000_i1041" DrawAspect="Content" ObjectID="_1679753638" r:id="rId41"/>
+          <o:OLEObject Type="Embed" ProgID="Word.OpenDocumentText.12" ShapeID="_x0000_i1041" DrawAspect="Content" ObjectID="_1682244244" r:id="rId41"/>
         </w:object>
       </w:r>
     </w:p>
@@ -2546,7 +2354,7 @@
           <v:shape id="_x0000_i1042" type="#_x0000_t75" style="width:468pt;height:322.5pt" o:ole="">
             <v:imagedata r:id="rId42" o:title=""/>
           </v:shape>
-          <o:OLEObject Type="Embed" ProgID="Word.OpenDocumentText.12" ShapeID="_x0000_i1042" DrawAspect="Content" ObjectID="_1679753639" r:id="rId43"/>
+          <o:OLEObject Type="Embed" ProgID="Word.OpenDocumentText.12" ShapeID="_x0000_i1042" DrawAspect="Content" ObjectID="_1682244245" r:id="rId43"/>
         </w:object>
       </w:r>
     </w:p>
@@ -2650,17 +2458,8 @@
         <w:t>model</w:t>
       </w:r>
       <w:r>
-        <w:t xml:space="preserve"> we want to scaffold, </w:t>
-      </w:r>
-      <w:proofErr w:type="spellStart"/>
-      <w:r>
-        <w:t>eg</w:t>
-      </w:r>
-      <w:proofErr w:type="spellEnd"/>
-      <w:r>
-        <w:t xml:space="preserve">.: </w:t>
-      </w:r>
-      <w:proofErr w:type="spellStart"/>
+        <w:t xml:space="preserve"> we want to scaffold, eg.: </w:t>
+      </w:r>
       <w:r>
         <w:rPr>
           <w:b/>
@@ -2673,15 +2472,12 @@
         </w:rPr>
         <w:t>ViewModel</w:t>
       </w:r>
-      <w:bookmarkStart w:id="24" w:name="_GoBack"/>
-      <w:bookmarkEnd w:id="24"/>
       <w:r>
         <w:rPr>
           <w:b/>
         </w:rPr>
         <w:t>.cs</w:t>
       </w:r>
-      <w:proofErr w:type="spellEnd"/>
     </w:p>
     <w:p>
       <w:pPr>
@@ -2698,7 +2494,6 @@
         <w:tab/>
         <w:t xml:space="preserve">the class that tells how to scaffold what: </w:t>
       </w:r>
-      <w:proofErr w:type="spellStart"/>
       <w:r>
         <w:rPr>
           <w:b/>
@@ -2717,7 +2512,6 @@
         </w:rPr>
         <w:t>Context.cs</w:t>
       </w:r>
-      <w:proofErr w:type="spellEnd"/>
     </w:p>
     <w:p>
       <w:pPr>
@@ -2813,16 +2607,8 @@
         <w:rPr>
           <w:b/>
         </w:rPr>
-        <w:t>~/Views/Shared/_</w:t>
-      </w:r>
-      <w:proofErr w:type="spellStart"/>
-      <w:r>
-        <w:rPr>
-          <w:b/>
-        </w:rPr>
-        <w:t>Layout.cshtml</w:t>
-      </w:r>
-      <w:proofErr w:type="spellEnd"/>
+        <w:t>~/Views/Shared/_Layout.cshtml</w:t>
+      </w:r>
     </w:p>
     <w:p>
       <w:pPr>
@@ -2843,24 +2629,14 @@
       </w:r>
       <w:r>
         <w:tab/>
-        <w:t xml:space="preserve">give a fitting name, </w:t>
-      </w:r>
-      <w:proofErr w:type="spellStart"/>
-      <w:r>
-        <w:t>eg</w:t>
-      </w:r>
-      <w:proofErr w:type="spellEnd"/>
-      <w:r>
-        <w:t xml:space="preserve">.: </w:t>
-      </w:r>
-      <w:proofErr w:type="spellStart"/>
+        <w:t xml:space="preserve">give a fitting name, eg.: </w:t>
+      </w:r>
       <w:r>
         <w:rPr>
           <w:b/>
         </w:rPr>
         <w:t>BoardsController.cs</w:t>
       </w:r>
-      <w:proofErr w:type="spellEnd"/>
     </w:p>
     <w:p/>
     <w:p>
@@ -2898,13 +2674,8 @@
         <w:t>IF</w:t>
       </w:r>
       <w:r>
-        <w:t xml:space="preserve"> that happens just delete the controller, correct what needs to be and redo the </w:t>
-      </w:r>
-      <w:proofErr w:type="gramStart"/>
-      <w:r>
-        <w:t>process.</w:t>
-      </w:r>
-      <w:proofErr w:type="gramEnd"/>
+        <w:t xml:space="preserve"> that happens just delete the controller, correct what needs to be and redo the process.</w:t>
+      </w:r>
     </w:p>
     <w:p/>
     <w:p>
@@ -2992,15 +2763,7 @@
     <w:p/>
     <w:p>
       <w:r>
-        <w:t>If all goes well the application can be started to see how it looks like. Just type a slash character (</w:t>
-      </w:r>
-      <w:proofErr w:type="gramStart"/>
-      <w:r>
-        <w:t>“ /</w:t>
-      </w:r>
-      <w:proofErr w:type="gramEnd"/>
-      <w:r>
-        <w:t xml:space="preserve"> ”) followed by the name of the model in the address right after the base URL already there. For example:</w:t>
+        <w:t>If all goes well the application can be started to see how it looks like. Just type a slash character (“ / ”) followed by the name of the model in the address right after the base URL already there. For example:</w:t>
       </w:r>
     </w:p>
     <w:p>
@@ -3239,14 +3002,12 @@
       <w:r>
         <w:t>For the Data context class we select out only one: “</w:t>
       </w:r>
-      <w:proofErr w:type="spellStart"/>
       <w:r>
         <w:rPr>
           <w:b/>
         </w:rPr>
         <w:t>ApplicationDbContext.cs</w:t>
       </w:r>
-      <w:proofErr w:type="spellEnd"/>
       <w:r>
         <w:t>”.</w:t>
       </w:r>
@@ -3337,15 +3098,7 @@
         <w:t>Then</w:t>
       </w:r>
       <w:r>
-        <w:t xml:space="preserve"> we allow some access for certain Roles to certain areas AND certain actions (</w:t>
-      </w:r>
-      <w:proofErr w:type="spellStart"/>
-      <w:r>
-        <w:t>eg</w:t>
-      </w:r>
-      <w:proofErr w:type="spellEnd"/>
-      <w:r>
-        <w:t xml:space="preserve">. thread </w:t>
+        <w:t xml:space="preserve"> we allow some access for certain Roles to certain areas AND certain actions (eg. thread </w:t>
       </w:r>
       <w:r>
         <w:t>deletion</w:t>
@@ -3390,25 +3143,21 @@
       <w:r>
         <w:t>In “</w:t>
       </w:r>
-      <w:proofErr w:type="spellStart"/>
       <w:r>
         <w:rPr>
           <w:b/>
         </w:rPr>
         <w:t>Startup.cs</w:t>
       </w:r>
-      <w:proofErr w:type="spellEnd"/>
       <w:r>
         <w:t>” inside “</w:t>
       </w:r>
-      <w:proofErr w:type="spellStart"/>
       <w:r>
         <w:rPr>
           <w:b/>
         </w:rPr>
         <w:t>ConfigureServices</w:t>
       </w:r>
-      <w:proofErr w:type="spellEnd"/>
       <w:r>
         <w:t>”</w:t>
       </w:r>
@@ -3430,8 +3179,8 @@
         </w:rPr>
       </w:pPr>
     </w:p>
-    <w:bookmarkStart w:id="25" w:name="_MON_1678449299"/>
-    <w:bookmarkEnd w:id="25"/>
+    <w:bookmarkStart w:id="24" w:name="_MON_1678449299"/>
+    <w:bookmarkEnd w:id="24"/>
     <w:p>
       <w:pPr>
         <w:rPr>
@@ -3444,7 +3193,7 @@
           <v:shape id="_x0000_i1043" type="#_x0000_t75" style="width:498.75pt;height:89.25pt" o:ole="">
             <v:imagedata r:id="rId45" o:title=""/>
           </v:shape>
-          <o:OLEObject Type="Embed" ProgID="Word.OpenDocumentText.12" ShapeID="_x0000_i1043" DrawAspect="Content" ObjectID="_1679753640" r:id="rId46"/>
+          <o:OLEObject Type="Embed" ProgID="Word.OpenDocumentText.12" ShapeID="_x0000_i1043" DrawAspect="Content" ObjectID="_1682244246" r:id="rId46"/>
         </w:object>
       </w:r>
     </w:p>
@@ -3457,15 +3206,7 @@
         <w:t>Second</w:t>
       </w:r>
       <w:r>
-        <w:t>, in the “Controllers” root folder’s “</w:t>
-      </w:r>
-      <w:proofErr w:type="spellStart"/>
-      <w:r>
-        <w:t>HomeController.cs</w:t>
-      </w:r>
-      <w:proofErr w:type="spellEnd"/>
-      <w:r>
-        <w:t>” file we establish what roles or under what policies will certain areas or elements be created/ prepared for user access. In this case I have added an example for “Roles” and one for “Policy”.</w:t>
+        <w:t>, in the “Controllers” root folder’s “HomeController.cs” file we establish what roles or under what policies will certain areas or elements be created/ prepared for user access. In this case I have added an example for “Roles” and one for “Policy”.</w:t>
       </w:r>
       <w:r>
         <w:t xml:space="preserve"> </w:t>
@@ -3506,8 +3247,8 @@
         </w:rPr>
       </w:pPr>
     </w:p>
-    <w:bookmarkStart w:id="26" w:name="_MON_1678451351"/>
-    <w:bookmarkEnd w:id="26"/>
+    <w:bookmarkStart w:id="25" w:name="_MON_1678451351"/>
+    <w:bookmarkEnd w:id="25"/>
     <w:p>
       <w:pPr>
         <w:rPr>
@@ -3520,7 +3261,7 @@
           <v:shape id="_x0000_i1044" type="#_x0000_t75" style="width:498.75pt;height:133.5pt" o:ole="">
             <v:imagedata r:id="rId47" o:title=""/>
           </v:shape>
-          <o:OLEObject Type="Embed" ProgID="Word.OpenDocumentText.12" ShapeID="_x0000_i1044" DrawAspect="Content" ObjectID="_1679753641" r:id="rId48"/>
+          <o:OLEObject Type="Embed" ProgID="Word.OpenDocumentText.12" ShapeID="_x0000_i1044" DrawAspect="Content" ObjectID="_1682244247" r:id="rId48"/>
         </w:object>
       </w:r>
     </w:p>
@@ -3553,25 +3294,21 @@
       <w:r>
         <w:t>t to work we need to register the option in the root “</w:t>
       </w:r>
-      <w:proofErr w:type="spellStart"/>
       <w:r>
         <w:rPr>
           <w:b/>
         </w:rPr>
         <w:t>Startup.cs</w:t>
       </w:r>
-      <w:proofErr w:type="spellEnd"/>
       <w:r>
         <w:t>” file inside the newest “</w:t>
       </w:r>
-      <w:proofErr w:type="spellStart"/>
       <w:r>
         <w:rPr>
           <w:b/>
         </w:rPr>
         <w:t>AddAuthorization</w:t>
       </w:r>
-      <w:proofErr w:type="spellEnd"/>
       <w:r>
         <w:t>” service, we just added.</w:t>
       </w:r>
@@ -3584,8 +3321,8 @@
         </w:rPr>
       </w:pPr>
     </w:p>
-    <w:bookmarkStart w:id="27" w:name="_MON_1678451495"/>
-    <w:bookmarkEnd w:id="27"/>
+    <w:bookmarkStart w:id="26" w:name="_MON_1678451495"/>
+    <w:bookmarkEnd w:id="26"/>
     <w:p>
       <w:pPr>
         <w:rPr>
@@ -3598,7 +3335,7 @@
           <v:shape id="_x0000_i1045" type="#_x0000_t75" style="width:498.75pt;height:11.25pt" o:ole="">
             <v:imagedata r:id="rId49" o:title=""/>
           </v:shape>
-          <o:OLEObject Type="Embed" ProgID="Word.OpenDocumentText.12" ShapeID="_x0000_i1045" DrawAspect="Content" ObjectID="_1679753642" r:id="rId50"/>
+          <o:OLEObject Type="Embed" ProgID="Word.OpenDocumentText.12" ShapeID="_x0000_i1045" DrawAspect="Content" ObjectID="_1682244248" r:id="rId50"/>
         </w:object>
       </w:r>
     </w:p>
@@ -3613,36 +3350,7 @@
         <w:t>” file in the “View / Home” folder.</w:t>
       </w:r>
       <w:r>
-        <w:t xml:space="preserve"> We don’t make anything fancy so just enter the name, </w:t>
-      </w:r>
-      <w:proofErr w:type="spellStart"/>
-      <w:proofErr w:type="gramStart"/>
-      <w:r>
-        <w:t>eg</w:t>
-      </w:r>
-      <w:proofErr w:type="spellEnd"/>
-      <w:r>
-        <w:t>.:</w:t>
-      </w:r>
-      <w:proofErr w:type="gramEnd"/>
-      <w:r>
-        <w:t xml:space="preserve"> “</w:t>
-      </w:r>
-      <w:proofErr w:type="spellStart"/>
-      <w:r>
-        <w:t>AdminUI.cshtml</w:t>
-      </w:r>
-      <w:proofErr w:type="spellEnd"/>
-      <w:r>
-        <w:t>” and “</w:t>
-      </w:r>
-      <w:proofErr w:type="spellStart"/>
-      <w:r>
-        <w:t>ModUI.cshtml</w:t>
-      </w:r>
-      <w:proofErr w:type="spellEnd"/>
-      <w:r>
-        <w:t>”.</w:t>
+        <w:t xml:space="preserve"> We don’t make anything fancy so just enter the name, eg.: “AdminUI.cshtml” and “ModUI.cshtml”.</w:t>
       </w:r>
     </w:p>
     <w:p>
@@ -3732,11 +3440,7 @@
       </w:r>
       <w:r>
         <w:tab/>
-        <w:t xml:space="preserve">Add-Migration </w:t>
-      </w:r>
-      <w:proofErr w:type="spellStart"/>
-      <w:r>
-        <w:t>Role</w:t>
+        <w:t>Add-Migration Role</w:t>
       </w:r>
       <w:r>
         <w:t>s</w:t>
@@ -3747,7 +3451,6 @@
       <w:r>
         <w:t>ing</w:t>
       </w:r>
-      <w:proofErr w:type="spellEnd"/>
       <w:r>
         <w:t xml:space="preserve"> -verbose</w:t>
       </w:r>
@@ -3797,15 +3500,7 @@
     <w:p/>
     <w:p>
       <w:r>
-        <w:t xml:space="preserve">The newly generated migration </w:t>
-      </w:r>
-      <w:proofErr w:type="gramStart"/>
-      <w:r>
-        <w:t>file’s</w:t>
-      </w:r>
-      <w:proofErr w:type="gramEnd"/>
-      <w:r>
-        <w:t xml:space="preserve"> “Up” method, add the new entries /tuples for roles &amp; users:</w:t>
+        <w:t>The newly generated migration file’s “Up” method, add the new entries /tuples for roles &amp; users:</w:t>
       </w:r>
     </w:p>
     <w:p>
@@ -3816,8 +3511,8 @@
         </w:rPr>
       </w:pPr>
     </w:p>
-    <w:bookmarkStart w:id="28" w:name="_MON_1678453601"/>
-    <w:bookmarkEnd w:id="28"/>
+    <w:bookmarkStart w:id="27" w:name="_MON_1678453601"/>
+    <w:bookmarkEnd w:id="27"/>
     <w:p>
       <w:pPr>
         <w:rPr>
@@ -3830,7 +3525,7 @@
           <v:shape id="_x0000_i1046" type="#_x0000_t75" style="width:498.75pt;height:222.75pt" o:ole="">
             <v:imagedata r:id="rId51" o:title=""/>
           </v:shape>
-          <o:OLEObject Type="Embed" ProgID="Word.OpenDocumentText.12" ShapeID="_x0000_i1046" DrawAspect="Content" ObjectID="_1679753643" r:id="rId52"/>
+          <o:OLEObject Type="Embed" ProgID="Word.OpenDocumentText.12" ShapeID="_x0000_i1046" DrawAspect="Content" ObjectID="_1682244249" r:id="rId52"/>
         </w:object>
       </w:r>
     </w:p>
@@ -3893,15 +3588,7 @@
         <w:t>pp</w:t>
       </w:r>
       <w:r>
-        <w:t xml:space="preserve"> on the appropriate “</w:t>
-      </w:r>
-      <w:proofErr w:type="spellStart"/>
-      <w:r>
-        <w:t>AdminUI</w:t>
-      </w:r>
-      <w:proofErr w:type="spellEnd"/>
-      <w:r>
-        <w:t>” page dedicated for granting and revoking roles, including passing along the admin role to others</w:t>
+        <w:t xml:space="preserve"> on the appropriate “AdminUI” page dedicated for granting and revoking roles, including passing along the admin role to others</w:t>
       </w:r>
       <w:r>
         <w:t>.</w:t>
@@ -3920,15 +3607,31 @@
         <w:t>I</w:t>
       </w:r>
       <w:r>
-        <w:t xml:space="preserve"> had to transcribe all that to SQLite script … because SQLite is designed simpler but by comparison is dumber, for example there is no script function for generating new Id-s like “</w:t>
-      </w:r>
-      <w:proofErr w:type="gramStart"/>
-      <w:r>
-        <w:t>NEWID(</w:t>
-      </w:r>
-      <w:proofErr w:type="gramEnd"/>
-      <w:r>
-        <w:t>)”, in addition to everything being of type TEXT. I succeeded for some but not all. In the end I had to request Instructor assistance, and also separated the large code block into several smaller methods.</w:t>
+        <w:t xml:space="preserve"> had to transcribe all that to SQLite script … because SQLite is designed simpler but </w:t>
+      </w:r>
+      <w:r>
+        <w:t>at the same time</w:t>
+      </w:r>
+      <w:r>
+        <w:t xml:space="preserve"> is dumber, for example there is no function for generating new </w:t>
+      </w:r>
+      <w:r>
+        <w:t>Id-</w:t>
+      </w:r>
+      <w:r>
+        <w:t xml:space="preserve">s like “NEWID()”, in addition to everything being of type TEXT. I succeeded for some but not all. In the end I had to request </w:t>
+      </w:r>
+      <w:r>
+        <w:t>assistance.</w:t>
+      </w:r>
+      <w:r>
+        <w:t xml:space="preserve"> </w:t>
+      </w:r>
+      <w:r>
+        <w:t>I</w:t>
+      </w:r>
+      <w:r>
+        <w:t xml:space="preserve"> also separated the large code block into several smaller methods.</w:t>
       </w:r>
     </w:p>
     <w:p>
@@ -3952,14 +3655,7 @@
         <w:rPr>
           <w:b/>
         </w:rPr>
-        <w:t>“</w:t>
-      </w:r>
-      <w:proofErr w:type="spellStart"/>
-      <w:r>
-        <w:rPr>
-          <w:b/>
-        </w:rPr>
-        <w:t>MigrationBuilderExtension</w:t>
+        <w:t>“MigrationBuilderExtension</w:t>
       </w:r>
       <w:r>
         <w:rPr>
@@ -3967,7 +3663,6 @@
         </w:rPr>
         <w:t>.cs</w:t>
       </w:r>
-      <w:proofErr w:type="spellEnd"/>
       <w:r>
         <w:rPr>
           <w:b/>
@@ -3986,8 +3681,8 @@
         </w:rPr>
       </w:pPr>
     </w:p>
-    <w:bookmarkStart w:id="29" w:name="_MON_1678455928"/>
-    <w:bookmarkEnd w:id="29"/>
+    <w:bookmarkStart w:id="28" w:name="_MON_1678455928"/>
+    <w:bookmarkEnd w:id="28"/>
     <w:p>
       <w:pPr>
         <w:rPr>
@@ -4000,7 +3695,7 @@
           <v:shape id="_x0000_i1047" type="#_x0000_t75" style="width:498.75pt;height:156pt" o:ole="">
             <v:imagedata r:id="rId53" o:title=""/>
           </v:shape>
-          <o:OLEObject Type="Embed" ProgID="Word.OpenDocumentText.12" ShapeID="_x0000_i1047" DrawAspect="Content" ObjectID="_1679753644" r:id="rId54"/>
+          <o:OLEObject Type="Embed" ProgID="Word.OpenDocumentText.12" ShapeID="_x0000_i1047" DrawAspect="Content" ObjectID="_1682244250" r:id="rId54"/>
         </w:object>
       </w:r>
     </w:p>
@@ -4017,7 +3712,13 @@
     </w:p>
     <w:p>
       <w:r>
-        <w:t>To start with, this is the definition on how to ass the new Roles.</w:t>
+        <w:t>To start with, this is the definition on how to a</w:t>
+      </w:r>
+      <w:r>
+        <w:t>dd</w:t>
+      </w:r>
+      <w:r>
+        <w:t xml:space="preserve"> the new Roles.</w:t>
       </w:r>
     </w:p>
     <w:p>
@@ -4028,8 +3729,8 @@
         </w:rPr>
       </w:pPr>
     </w:p>
-    <w:bookmarkStart w:id="30" w:name="_MON_1678456221"/>
-    <w:bookmarkEnd w:id="30"/>
+    <w:bookmarkStart w:id="29" w:name="_MON_1678456221"/>
+    <w:bookmarkEnd w:id="29"/>
     <w:p>
       <w:pPr>
         <w:rPr>
@@ -4042,7 +3743,7 @@
           <v:shape id="_x0000_i1048" type="#_x0000_t75" style="width:498.75pt;height:267pt" o:ole="">
             <v:imagedata r:id="rId55" o:title=""/>
           </v:shape>
-          <o:OLEObject Type="Embed" ProgID="Word.OpenDocumentText.12" ShapeID="_x0000_i1048" DrawAspect="Content" ObjectID="_1679753645" r:id="rId56"/>
+          <o:OLEObject Type="Embed" ProgID="Word.OpenDocumentText.12" ShapeID="_x0000_i1048" DrawAspect="Content" ObjectID="_1682244251" r:id="rId56"/>
         </w:object>
       </w:r>
     </w:p>
@@ -4054,23 +3755,7 @@
         <w:t>NOTE:</w:t>
       </w:r>
       <w:r>
-        <w:t xml:space="preserve"> that there is a “TODO” notification marking that the “</w:t>
-      </w:r>
-      <w:proofErr w:type="spellStart"/>
-      <w:r>
-        <w:t>ActiveProvider</w:t>
-      </w:r>
-      <w:proofErr w:type="spellEnd"/>
-      <w:r>
-        <w:t xml:space="preserve">” will have to be set &amp; configured if this application is to be deployed. It is a module that verifies what DB type (MS SQL Server, SQLite, MySQL, </w:t>
-      </w:r>
-      <w:proofErr w:type="spellStart"/>
-      <w:r>
-        <w:t>PostgreS</w:t>
-      </w:r>
-      <w:proofErr w:type="spellEnd"/>
-      <w:r>
-        <w:t xml:space="preserve">, etc.) is used and selects the appropriate, predefined </w:t>
+        <w:t xml:space="preserve"> that there is a “TODO” notification marking that the “ActiveProvider” will have to be set &amp; configured if this application is to be deployed. It is a module that verifies what DB type (MS SQL Server, SQLite, MySQL, PostgreS, etc.) is used and selects the appropriate, predefined </w:t>
       </w:r>
       <w:r>
         <w:t>SQL syntax to utilize, and if it does not exist then throw appropriate errors.</w:t>
@@ -4089,13 +3774,12 @@
         </w:rPr>
         <w:t>((</w:t>
       </w:r>
-    </w:p>
-    <w:p>
-      <w:pPr>
+      <w:r>
         <w:rPr>
           <w:i/>
         </w:rPr>
-      </w:pPr>
+        <w:t xml:space="preserve">  </w:t>
+      </w:r>
       <w:r>
         <w:rPr>
           <w:i/>
@@ -4112,18 +3796,20 @@
     </w:p>
     <w:p>
       <w:pPr>
+        <w:ind w:firstLine="0"/>
+      </w:pPr>
+      <w:r>
         <w:rPr>
           <w:i/>
         </w:rPr>
-      </w:pPr>
+        <w:t>Of course, it can be turned into a deployable application, but at inception it was not meant as such.</w:t>
+      </w:r>
       <w:r>
         <w:rPr>
           <w:i/>
         </w:rPr>
-        <w:t>Of course, it can be turned into a deployable application, but at inception it was not meant as such.</w:t>
-      </w:r>
-    </w:p>
-    <w:p>
+        <w:t xml:space="preserve">  </w:t>
+      </w:r>
       <w:r>
         <w:rPr>
           <w:i/>
@@ -4160,7 +3846,10 @@
         <w:t xml:space="preserve"> page space.</w:t>
       </w:r>
     </w:p>
-    <w:p/>
+    <w:p>
+      <w:bookmarkStart w:id="30" w:name="_GoBack"/>
+      <w:bookmarkEnd w:id="30"/>
+    </w:p>
     <w:p>
       <w:r>
         <w:t>We use this to define how to add the new Users from code.</w:t>
@@ -4188,7 +3877,7 @@
           <v:shape id="_x0000_i1049" type="#_x0000_t75" style="width:498.75pt;height:612pt" o:ole="">
             <v:imagedata r:id="rId57" o:title=""/>
           </v:shape>
-          <o:OLEObject Type="Embed" ProgID="Word.OpenDocumentText.12" ShapeID="_x0000_i1049" DrawAspect="Content" ObjectID="_1679753646" r:id="rId58"/>
+          <o:OLEObject Type="Embed" ProgID="Word.OpenDocumentText.12" ShapeID="_x0000_i1049" DrawAspect="Content" ObjectID="_1682244252" r:id="rId58"/>
         </w:object>
       </w:r>
     </w:p>
@@ -4206,7 +3895,7 @@
           <v:shape id="_x0000_i1050" type="#_x0000_t75" style="width:498.75pt;height:244.5pt" o:ole="">
             <v:imagedata r:id="rId59" o:title=""/>
           </v:shape>
-          <o:OLEObject Type="Embed" ProgID="Word.OpenDocumentText.12" ShapeID="_x0000_i1050" DrawAspect="Content" ObjectID="_1679753647" r:id="rId60"/>
+          <o:OLEObject Type="Embed" ProgID="Word.OpenDocumentText.12" ShapeID="_x0000_i1050" DrawAspect="Content" ObjectID="_1682244253" r:id="rId60"/>
         </w:object>
       </w:r>
     </w:p>
@@ -4237,7 +3926,7 @@
           <v:shape id="_x0000_i1051" type="#_x0000_t75" style="width:498.75pt;height:311.25pt" o:ole="">
             <v:imagedata r:id="rId61" o:title=""/>
           </v:shape>
-          <o:OLEObject Type="Embed" ProgID="Word.OpenDocumentText.12" ShapeID="_x0000_i1051" DrawAspect="Content" ObjectID="_1679753648" r:id="rId62"/>
+          <o:OLEObject Type="Embed" ProgID="Word.OpenDocumentText.12" ShapeID="_x0000_i1051" DrawAspect="Content" ObjectID="_1682244254" r:id="rId62"/>
         </w:object>
       </w:r>
     </w:p>
@@ -4249,15 +3938,7 @@
         <w:t>NOTE:</w:t>
       </w:r>
       <w:r>
-        <w:t xml:space="preserve"> as we see in the “</w:t>
-      </w:r>
-      <w:proofErr w:type="spellStart"/>
-      <w:r>
-        <w:t>AddUser</w:t>
-      </w:r>
-      <w:proofErr w:type="spellEnd"/>
-      <w:r>
-        <w:t>” method it</w:t>
+        <w:t xml:space="preserve"> as we see in the “AddUser” method it</w:t>
       </w:r>
       <w:r>
         <w:t xml:space="preserve"> is</w:t>
@@ -4317,23 +3998,7 @@
     <w:p/>
     <w:p>
       <w:r>
-        <w:t>If we did everything correctly, we can check the DB manager to see that we have roles and some more users with those roles inside. We can also try out the application, just log in as anyone and type “/</w:t>
-      </w:r>
-      <w:proofErr w:type="spellStart"/>
-      <w:r>
-        <w:t>AdminUI</w:t>
-      </w:r>
-      <w:proofErr w:type="spellEnd"/>
-      <w:r>
-        <w:t>” or “/</w:t>
-      </w:r>
-      <w:proofErr w:type="spellStart"/>
-      <w:r>
-        <w:t>ModUI</w:t>
-      </w:r>
-      <w:proofErr w:type="spellEnd"/>
-      <w:r>
-        <w:t>” in the address bar after the base address. We can see that authorized users can access those pages but no one else can.</w:t>
+        <w:t>If we did everything correctly, we can check the DB manager to see that we have roles and some more users with those roles inside. We can also try out the application, just log in as anyone and type “/AdminUI” or “/ModUI” in the address bar after the base address. We can see that authorized users can access those pages but no one else can.</w:t>
       </w:r>
     </w:p>
     <w:p/>
@@ -4345,123 +4010,77 @@
         <w:rPr>
           <w:b/>
         </w:rPr>
+        <w:t>“Nav-bar”</w:t>
+      </w:r>
+      <w:r>
+        <w:t xml:space="preserve"> </w:t>
+      </w:r>
+      <w:r>
+        <w:t>that are generated and thus visible / accessible only for the appropriate users.</w:t>
+      </w:r>
+      <w:r>
+        <w:t xml:space="preserve"> Open the root </w:t>
+      </w:r>
+      <w:r>
+        <w:rPr>
+          <w:b/>
+        </w:rPr>
+        <w:t>“Views / Shared / _Layout.cshtml”</w:t>
+      </w:r>
+      <w:r>
+        <w:t xml:space="preserve"> file, and inside the </w:t>
+      </w:r>
+      <w:r>
+        <w:rPr>
+          <w:b/>
+        </w:rPr>
+        <w:t>header</w:t>
+      </w:r>
+      <w:r>
+        <w:t xml:space="preserve"> find the </w:t>
+      </w:r>
+      <w:r>
+        <w:rPr>
+          <w:b/>
+        </w:rPr>
+        <w:t>div</w:t>
+      </w:r>
+      <w:r>
+        <w:t xml:space="preserve"> of class </w:t>
+      </w:r>
+      <w:r>
+        <w:rPr>
+          <w:b/>
+        </w:rPr>
+        <w:t>“navbar-collapse”</w:t>
+      </w:r>
+      <w:r>
+        <w:t>.</w:t>
+      </w:r>
+    </w:p>
+    <w:p/>
+    <w:p>
+      <w:r>
+        <w:t xml:space="preserve">Inside the </w:t>
+      </w:r>
+      <w:r>
+        <w:rPr>
+          <w:b/>
+        </w:rPr>
         <w:t>“</w:t>
       </w:r>
-      <w:proofErr w:type="spellStart"/>
-      <w:r>
-        <w:rPr>
-          <w:b/>
-        </w:rPr>
-        <w:t>Nav</w:t>
-      </w:r>
-      <w:proofErr w:type="spellEnd"/>
-      <w:r>
-        <w:rPr>
-          <w:b/>
-        </w:rPr>
-        <w:t>-bar”</w:t>
-      </w:r>
-      <w:r>
+      <w:r>
+        <w:rPr>
+          <w:b/>
+        </w:rPr>
         <w:t xml:space="preserve"> </w:t>
       </w:r>
       <w:r>
-        <w:t>that are generated and thus visible / accessible only for the appropriate users.</w:t>
-      </w:r>
-      <w:r>
-        <w:t xml:space="preserve"> Open the root </w:t>
-      </w:r>
-      <w:r>
-        <w:rPr>
-          <w:b/>
-        </w:rPr>
-        <w:t>“Views / Shared / _</w:t>
-      </w:r>
-      <w:proofErr w:type="spellStart"/>
-      <w:r>
-        <w:rPr>
-          <w:b/>
-        </w:rPr>
-        <w:t>Layout.cshtml</w:t>
-      </w:r>
-      <w:proofErr w:type="spellEnd"/>
-      <w:r>
-        <w:rPr>
-          <w:b/>
-        </w:rPr>
-        <w:t>”</w:t>
-      </w:r>
-      <w:r>
-        <w:t xml:space="preserve"> file, and inside the </w:t>
-      </w:r>
-      <w:r>
-        <w:rPr>
-          <w:b/>
-        </w:rPr>
-        <w:t>header</w:t>
-      </w:r>
-      <w:r>
-        <w:t xml:space="preserve"> find the </w:t>
-      </w:r>
-      <w:r>
-        <w:rPr>
-          <w:b/>
-        </w:rPr>
-        <w:t>div</w:t>
-      </w:r>
-      <w:r>
-        <w:t xml:space="preserve"> of class </w:t>
-      </w:r>
-      <w:r>
-        <w:rPr>
-          <w:b/>
-        </w:rPr>
-        <w:t>“</w:t>
-      </w:r>
-      <w:proofErr w:type="spellStart"/>
-      <w:r>
-        <w:rPr>
-          <w:b/>
-        </w:rPr>
-        <w:t>navbar</w:t>
-      </w:r>
-      <w:proofErr w:type="spellEnd"/>
-      <w:r>
-        <w:rPr>
-          <w:b/>
-        </w:rPr>
-        <w:t>-collapse”</w:t>
-      </w:r>
-      <w:r>
-        <w:t>.</w:t>
-      </w:r>
-    </w:p>
-    <w:p/>
-    <w:p>
-      <w:r>
-        <w:t xml:space="preserve">Inside the </w:t>
-      </w:r>
-      <w:proofErr w:type="gramStart"/>
-      <w:r>
-        <w:rPr>
-          <w:b/>
-        </w:rPr>
-        <w:t>“</w:t>
-      </w:r>
-      <w:r>
-        <w:rPr>
-          <w:b/>
-        </w:rPr>
-        <w:t xml:space="preserve"> </w:t>
-      </w:r>
-      <w:proofErr w:type="spellStart"/>
-      <w:r>
         <w:rPr>
           <w:b/>
         </w:rPr>
         <w:t>ul</w:t>
       </w:r>
-      <w:proofErr w:type="spellEnd"/>
-      <w:proofErr w:type="gramEnd"/>
       <w:r>
         <w:rPr>
           <w:b/>
@@ -4571,7 +4190,7 @@
           <v:shape id="_x0000_i1052" type="#_x0000_t75" style="width:498.75pt;height:33pt" o:ole="">
             <v:imagedata r:id="rId63" o:title=""/>
           </v:shape>
-          <o:OLEObject Type="Embed" ProgID="Word.OpenDocumentText.12" ShapeID="_x0000_i1052" DrawAspect="Content" ObjectID="_1679753649" r:id="rId64"/>
+          <o:OLEObject Type="Embed" ProgID="Word.OpenDocumentText.12" ShapeID="_x0000_i1052" DrawAspect="Content" ObjectID="_1682244255" r:id="rId64"/>
         </w:object>
       </w:r>
     </w:p>
@@ -4579,25 +4198,21 @@
       <w:r>
         <w:t xml:space="preserve">Now let’s add a new button each for the two new pages: </w:t>
       </w:r>
-      <w:proofErr w:type="spellStart"/>
       <w:r>
         <w:rPr>
           <w:i/>
         </w:rPr>
         <w:t>AdminUI</w:t>
       </w:r>
-      <w:proofErr w:type="spellEnd"/>
       <w:r>
         <w:t xml:space="preserve"> and </w:t>
       </w:r>
-      <w:proofErr w:type="spellStart"/>
       <w:r>
         <w:rPr>
           <w:i/>
         </w:rPr>
         <w:t>ModUI</w:t>
       </w:r>
-      <w:proofErr w:type="spellEnd"/>
       <w:r>
         <w:t>.</w:t>
       </w:r>
@@ -4624,7 +4239,7 @@
           <v:shape id="_x0000_i1053" type="#_x0000_t75" style="width:498.75pt;height:122.25pt" o:ole="">
             <v:imagedata r:id="rId65" o:title=""/>
           </v:shape>
-          <o:OLEObject Type="Embed" ProgID="Word.OpenDocumentText.12" ShapeID="_x0000_i1053" DrawAspect="Content" ObjectID="_1679753650" r:id="rId66"/>
+          <o:OLEObject Type="Embed" ProgID="Word.OpenDocumentText.12" ShapeID="_x0000_i1053" DrawAspect="Content" ObjectID="_1682244256" r:id="rId66"/>
         </w:object>
       </w:r>
     </w:p>
@@ -4681,15 +4296,7 @@
         <w:t xml:space="preserve"> setting</w:t>
       </w:r>
       <w:r>
-        <w:t>” method in “</w:t>
-      </w:r>
-      <w:proofErr w:type="spellStart"/>
-      <w:r>
-        <w:t>startup.cs</w:t>
-      </w:r>
-      <w:proofErr w:type="spellEnd"/>
-      <w:r>
-        <w:t>”</w:t>
+        <w:t>” method in “startup.cs”</w:t>
       </w:r>
       <w:r>
         <w:t>:</w:t>
@@ -4698,21 +4305,11 @@
         <w:t xml:space="preserve"> </w:t>
       </w:r>
       <w:r>
-        <w:t>in “</w:t>
-      </w:r>
-      <w:proofErr w:type="spellStart"/>
-      <w:r>
-        <w:t>ConfigurationServices</w:t>
-      </w:r>
-      <w:proofErr w:type="spellEnd"/>
-      <w:r>
-        <w:t>”, at the end of the “</w:t>
-      </w:r>
-      <w:proofErr w:type="spellStart"/>
+        <w:t>in “ConfigurationServices”, at the end of the “</w:t>
+      </w:r>
       <w:r>
         <w:t>AddAuthorization</w:t>
       </w:r>
-      <w:proofErr w:type="spellEnd"/>
       <w:r>
         <w:t xml:space="preserve">” service </w:t>
       </w:r>
@@ -4781,23 +4378,7 @@
           <w:b/>
           <w:i/>
         </w:rPr>
-        <w:t>[</w:t>
-      </w:r>
-      <w:proofErr w:type="spellStart"/>
-      <w:r>
-        <w:rPr>
-          <w:b/>
-          <w:i/>
-        </w:rPr>
-        <w:t>AllowAnonymous</w:t>
-      </w:r>
-      <w:proofErr w:type="spellEnd"/>
-      <w:r>
-        <w:rPr>
-          <w:b/>
-          <w:i/>
-        </w:rPr>
-        <w:t>]</w:t>
+        <w:t>[AllowAnonymous]</w:t>
       </w:r>
       <w:r>
         <w:t xml:space="preserve"> ”attribute to the appropriate actions /events (functions) that I want even </w:t>
@@ -4833,34 +4414,13 @@
         <w:t>For</w:t>
       </w:r>
       <w:r>
-        <w:t xml:space="preserve"> html elements (</w:t>
-      </w:r>
-      <w:proofErr w:type="spellStart"/>
-      <w:proofErr w:type="gramStart"/>
-      <w:r>
-        <w:t>eg</w:t>
-      </w:r>
-      <w:proofErr w:type="spellEnd"/>
-      <w:r>
-        <w:t>.:</w:t>
-      </w:r>
-      <w:proofErr w:type="gramEnd"/>
-      <w:r>
-        <w:t xml:space="preserve"> buttons) to generate for such Users, </w:t>
+        <w:t xml:space="preserve"> html elements (eg.: buttons) to generate for such Users, </w:t>
       </w:r>
       <w:r>
         <w:t>I used a case-by-case exclusion</w:t>
       </w:r>
       <w:r>
-        <w:t>. In this example, it is in the “_</w:t>
-      </w:r>
-      <w:proofErr w:type="spellStart"/>
-      <w:r>
-        <w:t>Layout.cshtml</w:t>
-      </w:r>
-      <w:proofErr w:type="spellEnd"/>
-      <w:r>
-        <w:t xml:space="preserve">” file </w:t>
+        <w:t xml:space="preserve">. In this example, it is in the “_Layout.cshtml” file </w:t>
       </w:r>
       <w:r>
         <w:t>on</w:t>
@@ -4897,7 +4457,7 @@
           <v:shape id="_x0000_i1054" type="#_x0000_t75" style="width:498.75pt;height:66.75pt" o:ole="">
             <v:imagedata r:id="rId67" o:title=""/>
           </v:shape>
-          <o:OLEObject Type="Embed" ProgID="Word.OpenDocumentText.12" ShapeID="_x0000_i1054" DrawAspect="Content" ObjectID="_1679753651" r:id="rId68"/>
+          <o:OLEObject Type="Embed" ProgID="Word.OpenDocumentText.12" ShapeID="_x0000_i1054" DrawAspect="Content" ObjectID="_1682244257" r:id="rId68"/>
         </w:object>
       </w:r>
     </w:p>
@@ -6776,7 +6336,7 @@
 </file>
 
 <file path=customXml/itemProps1.xml><?xml version="1.0" encoding="utf-8"?>
-<ds:datastoreItem xmlns:ds="http://schemas.openxmlformats.org/officeDocument/2006/customXml" ds:itemID="{8138B2BB-54C4-4A7C-B89C-C0863209FBC7}">
+<ds:datastoreItem xmlns:ds="http://schemas.openxmlformats.org/officeDocument/2006/customXml" ds:itemID="{38044637-E3A2-4A7D-8C2A-0BC44B958B0D}">
   <ds:schemaRefs>
     <ds:schemaRef ds:uri="http://schemas.openxmlformats.org/officeDocument/2006/bibliography"/>
   </ds:schemaRefs>

</xml_diff>